<commit_message>
more updates to the report
</commit_message>
<xml_diff>
--- a/report/DataViz_CA1_report.docx
+++ b/report/DataViz_CA1_report.docx
@@ -3725,7 +3725,7 @@
                                     <w:sz w:val="24"/>
                                     <w:szCs w:val="24"/>
                                   </w:rPr>
-                                  <w:t>9999</w:t>
+                                  <w:t>18177115</w:t>
                                 </w:r>
                               </w:p>
                               <w:p>
@@ -3769,7 +3769,7 @@
                                     <w:sz w:val="24"/>
                                     <w:szCs w:val="24"/>
                                   </w:rPr>
-                                  <w:t>999</w:t>
+                                  <w:t>18184618</w:t>
                                 </w:r>
                               </w:p>
                               <w:p>
@@ -3795,7 +3795,7 @@
                                     <w:sz w:val="24"/>
                                     <w:szCs w:val="24"/>
                                   </w:rPr>
-                                  <w:t>999</w:t>
+                                  <w:t>18190481</w:t>
                                 </w:r>
                               </w:p>
                               <w:p>
@@ -3831,7 +3831,15 @@
                                     <w:sz w:val="24"/>
                                     <w:szCs w:val="24"/>
                                   </w:rPr>
-                                  <w:t>, 999</w:t>
+                                  <w:t xml:space="preserve">, </w:t>
+                                </w:r>
+                                <w:r>
+                                  <w:rPr>
+                                    <w:color w:val="000000" w:themeColor="text1"/>
+                                    <w:sz w:val="24"/>
+                                    <w:szCs w:val="24"/>
+                                  </w:rPr>
+                                  <w:t>18184481</w:t>
                                 </w:r>
                               </w:p>
                             </w:txbxContent>
@@ -3926,7 +3934,7 @@
                               <w:sz w:val="24"/>
                               <w:szCs w:val="24"/>
                             </w:rPr>
-                            <w:t>9999</w:t>
+                            <w:t>18177115</w:t>
                           </w:r>
                         </w:p>
                         <w:p>
@@ -3970,7 +3978,7 @@
                               <w:sz w:val="24"/>
                               <w:szCs w:val="24"/>
                             </w:rPr>
-                            <w:t>999</w:t>
+                            <w:t>18184618</w:t>
                           </w:r>
                         </w:p>
                         <w:p>
@@ -3996,7 +4004,7 @@
                               <w:sz w:val="24"/>
                               <w:szCs w:val="24"/>
                             </w:rPr>
-                            <w:t>999</w:t>
+                            <w:t>18190481</w:t>
                           </w:r>
                         </w:p>
                         <w:p>
@@ -4032,7 +4040,15 @@
                               <w:sz w:val="24"/>
                               <w:szCs w:val="24"/>
                             </w:rPr>
-                            <w:t>, 999</w:t>
+                            <w:t xml:space="preserve">, </w:t>
+                          </w:r>
+                          <w:r>
+                            <w:rPr>
+                              <w:color w:val="000000" w:themeColor="text1"/>
+                              <w:sz w:val="24"/>
+                              <w:szCs w:val="24"/>
+                            </w:rPr>
+                            <w:t>18184481</w:t>
                           </w:r>
                         </w:p>
                       </w:txbxContent>
@@ -4351,7 +4367,7 @@
             </w:rPr>
             <w:fldChar w:fldCharType="separate"/>
           </w:r>
-          <w:hyperlink w:anchor="_Toc12307370" w:history="1">
+          <w:hyperlink w:anchor="_Toc12465096" w:history="1">
             <w:r>
               <w:rPr>
                 <w:rStyle w:val="Hyperlink"/>
@@ -4378,7 +4394,7 @@
                 <w:noProof/>
                 <w:webHidden/>
               </w:rPr>
-              <w:instrText xml:space="preserve"> PAGEREF _Toc12307370 \h </w:instrText>
+              <w:instrText xml:space="preserve"> PAGEREF _Toc12465096 \h </w:instrText>
             </w:r>
             <w:r>
               <w:rPr>
@@ -4426,7 +4442,7 @@
               <w:lang w:val="en-IE"/>
             </w:rPr>
           </w:pPr>
-          <w:hyperlink w:anchor="_Toc12307371" w:history="1">
+          <w:hyperlink w:anchor="_Toc12465097" w:history="1">
             <w:r>
               <w:rPr>
                 <w:rStyle w:val="Hyperlink"/>
@@ -4453,7 +4469,7 @@
                 <w:noProof/>
                 <w:webHidden/>
               </w:rPr>
-              <w:instrText xml:space="preserve"> PAGEREF _Toc12307371 \h </w:instrText>
+              <w:instrText xml:space="preserve"> PAGEREF _Toc12465097 \h </w:instrText>
             </w:r>
             <w:r>
               <w:rPr>
@@ -4501,7 +4517,7 @@
               <w:lang w:val="en-IE"/>
             </w:rPr>
           </w:pPr>
-          <w:hyperlink w:anchor="_Toc12307372" w:history="1">
+          <w:hyperlink w:anchor="_Toc12465098" w:history="1">
             <w:r>
               <w:rPr>
                 <w:rStyle w:val="Hyperlink"/>
@@ -4528,7 +4544,7 @@
                 <w:noProof/>
                 <w:webHidden/>
               </w:rPr>
-              <w:instrText xml:space="preserve"> PAGEREF _Toc12307372 \h </w:instrText>
+              <w:instrText xml:space="preserve"> PAGEREF _Toc12465098 \h </w:instrText>
             </w:r>
             <w:r>
               <w:rPr>
@@ -4574,7 +4590,7 @@
               <w:lang w:val="en-IE"/>
             </w:rPr>
           </w:pPr>
-          <w:hyperlink w:anchor="_Toc12307373" w:history="1">
+          <w:hyperlink w:anchor="_Toc12465099" w:history="1">
             <w:r>
               <w:rPr>
                 <w:rStyle w:val="Hyperlink"/>
@@ -4601,7 +4617,7 @@
                 <w:noProof/>
                 <w:webHidden/>
               </w:rPr>
-              <w:instrText xml:space="preserve"> PAGEREF _Toc12307373 \h </w:instrText>
+              <w:instrText xml:space="preserve"> PAGEREF _Toc12465099 \h </w:instrText>
             </w:r>
             <w:r>
               <w:rPr>
@@ -4647,7 +4663,7 @@
               <w:lang w:val="en-IE"/>
             </w:rPr>
           </w:pPr>
-          <w:hyperlink w:anchor="_Toc12307374" w:history="1">
+          <w:hyperlink w:anchor="_Toc12465100" w:history="1">
             <w:r>
               <w:rPr>
                 <w:rStyle w:val="Hyperlink"/>
@@ -4674,7 +4690,7 @@
                 <w:noProof/>
                 <w:webHidden/>
               </w:rPr>
-              <w:instrText xml:space="preserve"> PAGEREF _Toc12307374 \h </w:instrText>
+              <w:instrText xml:space="preserve"> PAGEREF _Toc12465100 \h </w:instrText>
             </w:r>
             <w:r>
               <w:rPr>
@@ -4720,7 +4736,7 @@
               <w:lang w:val="en-IE"/>
             </w:rPr>
           </w:pPr>
-          <w:hyperlink w:anchor="_Toc12307375" w:history="1">
+          <w:hyperlink w:anchor="_Toc12465101" w:history="1">
             <w:r>
               <w:rPr>
                 <w:rStyle w:val="Hyperlink"/>
@@ -4747,7 +4763,7 @@
                 <w:noProof/>
                 <w:webHidden/>
               </w:rPr>
-              <w:instrText xml:space="preserve"> PAGEREF _Toc12307375 \h </w:instrText>
+              <w:instrText xml:space="preserve"> PAGEREF _Toc12465101 \h </w:instrText>
             </w:r>
             <w:r>
               <w:rPr>
@@ -4793,7 +4809,7 @@
               <w:lang w:val="en-IE"/>
             </w:rPr>
           </w:pPr>
-          <w:hyperlink w:anchor="_Toc12307376" w:history="1">
+          <w:hyperlink w:anchor="_Toc12465102" w:history="1">
             <w:r>
               <w:rPr>
                 <w:rStyle w:val="Hyperlink"/>
@@ -4820,7 +4836,7 @@
                 <w:noProof/>
                 <w:webHidden/>
               </w:rPr>
-              <w:instrText xml:space="preserve"> PAGEREF _Toc12307376 \h </w:instrText>
+              <w:instrText xml:space="preserve"> PAGEREF _Toc12465102 \h </w:instrText>
             </w:r>
             <w:r>
               <w:rPr>
@@ -4868,7 +4884,7 @@
               <w:lang w:val="en-IE"/>
             </w:rPr>
           </w:pPr>
-          <w:hyperlink w:anchor="_Toc12307377" w:history="1">
+          <w:hyperlink w:anchor="_Toc12465103" w:history="1">
             <w:r>
               <w:rPr>
                 <w:rStyle w:val="Hyperlink"/>
@@ -4895,7 +4911,7 @@
                 <w:noProof/>
                 <w:webHidden/>
               </w:rPr>
-              <w:instrText xml:space="preserve"> PAGEREF _Toc12307377 \h </w:instrText>
+              <w:instrText xml:space="preserve"> PAGEREF _Toc12465103 \h </w:instrText>
             </w:r>
             <w:r>
               <w:rPr>
@@ -4943,7 +4959,7 @@
               <w:lang w:val="en-IE"/>
             </w:rPr>
           </w:pPr>
-          <w:hyperlink w:anchor="_Toc12307378" w:history="1">
+          <w:hyperlink w:anchor="_Toc12465104" w:history="1">
             <w:r>
               <w:rPr>
                 <w:rStyle w:val="Hyperlink"/>
@@ -4970,7 +4986,7 @@
                 <w:noProof/>
                 <w:webHidden/>
               </w:rPr>
-              <w:instrText xml:space="preserve"> PAGEREF _Toc12307378 \h </w:instrText>
+              <w:instrText xml:space="preserve"> PAGEREF _Toc12465104 \h </w:instrText>
             </w:r>
             <w:r>
               <w:rPr>
@@ -5016,7 +5032,7 @@
               <w:lang w:val="en-IE"/>
             </w:rPr>
           </w:pPr>
-          <w:hyperlink w:anchor="_Toc12307379" w:history="1">
+          <w:hyperlink w:anchor="_Toc12465105" w:history="1">
             <w:r>
               <w:rPr>
                 <w:rStyle w:val="Hyperlink"/>
@@ -5043,7 +5059,7 @@
                 <w:noProof/>
                 <w:webHidden/>
               </w:rPr>
-              <w:instrText xml:space="preserve"> PAGEREF _Toc12307379 \h </w:instrText>
+              <w:instrText xml:space="preserve"> PAGEREF _Toc12465105 \h </w:instrText>
             </w:r>
             <w:r>
               <w:rPr>
@@ -5089,7 +5105,7 @@
               <w:lang w:val="en-IE"/>
             </w:rPr>
           </w:pPr>
-          <w:hyperlink w:anchor="_Toc12307380" w:history="1">
+          <w:hyperlink w:anchor="_Toc12465106" w:history="1">
             <w:r>
               <w:rPr>
                 <w:rStyle w:val="Hyperlink"/>
@@ -5116,7 +5132,7 @@
                 <w:noProof/>
                 <w:webHidden/>
               </w:rPr>
-              <w:instrText xml:space="preserve"> PAGEREF _Toc12307380 \h </w:instrText>
+              <w:instrText xml:space="preserve"> PAGEREF _Toc12465106 \h </w:instrText>
             </w:r>
             <w:r>
               <w:rPr>
@@ -5162,7 +5178,7 @@
               <w:lang w:val="en-IE"/>
             </w:rPr>
           </w:pPr>
-          <w:hyperlink w:anchor="_Toc12307381" w:history="1">
+          <w:hyperlink w:anchor="_Toc12465107" w:history="1">
             <w:r>
               <w:rPr>
                 <w:rStyle w:val="Hyperlink"/>
@@ -5189,7 +5205,7 @@
                 <w:noProof/>
                 <w:webHidden/>
               </w:rPr>
-              <w:instrText xml:space="preserve"> PAGEREF _Toc12307381 \h </w:instrText>
+              <w:instrText xml:space="preserve"> PAGEREF _Toc12465107 \h </w:instrText>
             </w:r>
             <w:r>
               <w:rPr>
@@ -5209,7 +5225,7 @@
                 <w:noProof/>
                 <w:webHidden/>
               </w:rPr>
-              <w:t>7</w:t>
+              <w:t>6</w:t>
             </w:r>
             <w:r>
               <w:rPr>
@@ -5237,7 +5253,7 @@
               <w:lang w:val="en-IE"/>
             </w:rPr>
           </w:pPr>
-          <w:hyperlink w:anchor="_Toc12307382" w:history="1">
+          <w:hyperlink w:anchor="_Toc12465108" w:history="1">
             <w:r>
               <w:rPr>
                 <w:rStyle w:val="Hyperlink"/>
@@ -5283,7 +5299,7 @@
                 <w:noProof/>
                 <w:webHidden/>
               </w:rPr>
-              <w:instrText xml:space="preserve"> PAGEREF _Toc12307382 \h </w:instrText>
+              <w:instrText xml:space="preserve"> PAGEREF _Toc12465108 \h </w:instrText>
             </w:r>
             <w:r>
               <w:rPr>
@@ -5303,7 +5319,7 @@
                 <w:noProof/>
                 <w:webHidden/>
               </w:rPr>
-              <w:t>7</w:t>
+              <w:t>6</w:t>
             </w:r>
             <w:r>
               <w:rPr>
@@ -5331,7 +5347,7 @@
               <w:lang w:val="en-IE"/>
             </w:rPr>
           </w:pPr>
-          <w:hyperlink w:anchor="_Toc12307383" w:history="1">
+          <w:hyperlink w:anchor="_Toc12465109" w:history="1">
             <w:r>
               <w:rPr>
                 <w:rStyle w:val="Hyperlink"/>
@@ -5377,7 +5393,7 @@
                 <w:noProof/>
                 <w:webHidden/>
               </w:rPr>
-              <w:instrText xml:space="preserve"> PAGEREF _Toc12307383 \h </w:instrText>
+              <w:instrText xml:space="preserve"> PAGEREF _Toc12465109 \h </w:instrText>
             </w:r>
             <w:r>
               <w:rPr>
@@ -5397,7 +5413,7 @@
                 <w:noProof/>
                 <w:webHidden/>
               </w:rPr>
-              <w:t>9</w:t>
+              <w:t>8</w:t>
             </w:r>
             <w:r>
               <w:rPr>
@@ -5425,7 +5441,7 @@
               <w:lang w:val="en-IE"/>
             </w:rPr>
           </w:pPr>
-          <w:hyperlink w:anchor="_Toc12307384" w:history="1">
+          <w:hyperlink w:anchor="_Toc12465110" w:history="1">
             <w:r>
               <w:rPr>
                 <w:rStyle w:val="Hyperlink"/>
@@ -5471,7 +5487,7 @@
                 <w:noProof/>
                 <w:webHidden/>
               </w:rPr>
-              <w:instrText xml:space="preserve"> PAGEREF _Toc12307384 \h </w:instrText>
+              <w:instrText xml:space="preserve"> PAGEREF _Toc12465110 \h </w:instrText>
             </w:r>
             <w:r>
               <w:rPr>
@@ -5491,7 +5507,7 @@
                 <w:noProof/>
                 <w:webHidden/>
               </w:rPr>
-              <w:t>10</w:t>
+              <w:t>9</w:t>
             </w:r>
             <w:r>
               <w:rPr>
@@ -5519,7 +5535,7 @@
               <w:lang w:val="en-IE"/>
             </w:rPr>
           </w:pPr>
-          <w:hyperlink w:anchor="_Toc12307385" w:history="1">
+          <w:hyperlink w:anchor="_Toc12465111" w:history="1">
             <w:r>
               <w:rPr>
                 <w:rStyle w:val="Hyperlink"/>
@@ -5565,7 +5581,7 @@
                 <w:noProof/>
                 <w:webHidden/>
               </w:rPr>
-              <w:instrText xml:space="preserve"> PAGEREF _Toc12307385 \h </w:instrText>
+              <w:instrText xml:space="preserve"> PAGEREF _Toc12465111 \h </w:instrText>
             </w:r>
             <w:r>
               <w:rPr>
@@ -5585,7 +5601,7 @@
                 <w:noProof/>
                 <w:webHidden/>
               </w:rPr>
-              <w:t>11</w:t>
+              <w:t>10</w:t>
             </w:r>
             <w:r>
               <w:rPr>
@@ -5613,7 +5629,7 @@
               <w:lang w:val="en-IE"/>
             </w:rPr>
           </w:pPr>
-          <w:hyperlink w:anchor="_Toc12307386" w:history="1">
+          <w:hyperlink w:anchor="_Toc12465112" w:history="1">
             <w:r>
               <w:rPr>
                 <w:rStyle w:val="Hyperlink"/>
@@ -5659,7 +5675,7 @@
                 <w:noProof/>
                 <w:webHidden/>
               </w:rPr>
-              <w:instrText xml:space="preserve"> PAGEREF _Toc12307386 \h </w:instrText>
+              <w:instrText xml:space="preserve"> PAGEREF _Toc12465112 \h </w:instrText>
             </w:r>
             <w:r>
               <w:rPr>
@@ -5679,7 +5695,7 @@
                 <w:noProof/>
                 <w:webHidden/>
               </w:rPr>
-              <w:t>12</w:t>
+              <w:t>11</w:t>
             </w:r>
             <w:r>
               <w:rPr>
@@ -5707,7 +5723,7 @@
               <w:lang w:val="en-IE"/>
             </w:rPr>
           </w:pPr>
-          <w:hyperlink w:anchor="_Toc12307387" w:history="1">
+          <w:hyperlink w:anchor="_Toc12465113" w:history="1">
             <w:r>
               <w:rPr>
                 <w:rStyle w:val="Hyperlink"/>
@@ -5734,7 +5750,7 @@
                 <w:noProof/>
                 <w:webHidden/>
               </w:rPr>
-              <w:instrText xml:space="preserve"> PAGEREF _Toc12307387 \h </w:instrText>
+              <w:instrText xml:space="preserve"> PAGEREF _Toc12465113 \h </w:instrText>
             </w:r>
             <w:r>
               <w:rPr>
@@ -5754,7 +5770,7 @@
                 <w:noProof/>
                 <w:webHidden/>
               </w:rPr>
-              <w:t>13</w:t>
+              <w:t>0</w:t>
             </w:r>
             <w:r>
               <w:rPr>
@@ -5782,13 +5798,27 @@
               <w:lang w:val="en-IE"/>
             </w:rPr>
           </w:pPr>
-          <w:hyperlink w:anchor="_Toc12307388" w:history="1">
+          <w:hyperlink w:anchor="_Toc12465114" w:history="1">
             <w:r>
               <w:rPr>
                 <w:rStyle w:val="Hyperlink"/>
                 <w:noProof/>
               </w:rPr>
-              <w:t>General visualisations</w:t>
+              <w:t>Gene</w:t>
+            </w:r>
+            <w:r>
+              <w:rPr>
+                <w:rStyle w:val="Hyperlink"/>
+                <w:noProof/>
+              </w:rPr>
+              <w:t>r</w:t>
+            </w:r>
+            <w:r>
+              <w:rPr>
+                <w:rStyle w:val="Hyperlink"/>
+                <w:noProof/>
+              </w:rPr>
+              <w:t>al visualisations</w:t>
             </w:r>
             <w:r>
               <w:rPr>
@@ -5809,7 +5839,7 @@
                 <w:noProof/>
                 <w:webHidden/>
               </w:rPr>
-              <w:instrText xml:space="preserve"> PAGEREF _Toc12307388 \h </w:instrText>
+              <w:instrText xml:space="preserve"> PAGEREF _Toc12465114 \h </w:instrText>
             </w:r>
             <w:r>
               <w:rPr>
@@ -5829,7 +5859,7 @@
                 <w:noProof/>
                 <w:webHidden/>
               </w:rPr>
-              <w:t>14</w:t>
+              <w:t>1</w:t>
             </w:r>
             <w:r>
               <w:rPr>
@@ -5855,7 +5885,7 @@
               <w:lang w:val="en-IE"/>
             </w:rPr>
           </w:pPr>
-          <w:hyperlink w:anchor="_Toc12307389" w:history="1">
+          <w:hyperlink w:anchor="_Toc12465115" w:history="1">
             <w:r>
               <w:rPr>
                 <w:rStyle w:val="Hyperlink"/>
@@ -5882,7 +5912,7 @@
                 <w:noProof/>
                 <w:webHidden/>
               </w:rPr>
-              <w:instrText xml:space="preserve"> PAGEREF _Toc12307389 \h </w:instrText>
+              <w:instrText xml:space="preserve"> PAGEREF _Toc12465115 \h </w:instrText>
             </w:r>
             <w:r>
               <w:rPr>
@@ -5902,7 +5932,7 @@
                 <w:noProof/>
                 <w:webHidden/>
               </w:rPr>
-              <w:t>14</w:t>
+              <w:t>1</w:t>
             </w:r>
             <w:r>
               <w:rPr>
@@ -5930,7 +5960,7 @@
               <w:lang w:val="en-IE"/>
             </w:rPr>
           </w:pPr>
-          <w:hyperlink w:anchor="_Toc12307390" w:history="1">
+          <w:hyperlink w:anchor="_Toc12465116" w:history="1">
             <w:r>
               <w:rPr>
                 <w:rStyle w:val="Hyperlink"/>
@@ -5958,7 +5988,7 @@
                 <w:noProof/>
                 <w:webHidden/>
               </w:rPr>
-              <w:instrText xml:space="preserve"> PAGEREF _Toc12307390 \h </w:instrText>
+              <w:instrText xml:space="preserve"> PAGEREF _Toc12465116 \h </w:instrText>
             </w:r>
             <w:r>
               <w:rPr>
@@ -5978,7 +6008,7 @@
                 <w:noProof/>
                 <w:webHidden/>
               </w:rPr>
-              <w:t>16</w:t>
+              <w:t>3</w:t>
             </w:r>
             <w:r>
               <w:rPr>
@@ -6006,7 +6036,7 @@
               <w:lang w:val="en-IE"/>
             </w:rPr>
           </w:pPr>
-          <w:hyperlink w:anchor="_Toc12307391" w:history="1">
+          <w:hyperlink w:anchor="_Toc12465117" w:history="1">
             <w:r>
               <w:rPr>
                 <w:rStyle w:val="Hyperlink"/>
@@ -6034,7 +6064,7 @@
                 <w:noProof/>
                 <w:webHidden/>
               </w:rPr>
-              <w:instrText xml:space="preserve"> PAGEREF _Toc12307391 \h </w:instrText>
+              <w:instrText xml:space="preserve"> PAGEREF _Toc12465117 \h </w:instrText>
             </w:r>
             <w:r>
               <w:rPr>
@@ -6054,7 +6084,7 @@
                 <w:noProof/>
                 <w:webHidden/>
               </w:rPr>
-              <w:t>17</w:t>
+              <w:t>4</w:t>
             </w:r>
             <w:r>
               <w:rPr>
@@ -6082,7 +6112,7 @@
               <w:lang w:val="en-IE"/>
             </w:rPr>
           </w:pPr>
-          <w:hyperlink w:anchor="_Toc12307392" w:history="1">
+          <w:hyperlink w:anchor="_Toc12465118" w:history="1">
             <w:r>
               <w:rPr>
                 <w:rStyle w:val="Hyperlink"/>
@@ -6110,7 +6140,7 @@
                 <w:noProof/>
                 <w:webHidden/>
               </w:rPr>
-              <w:instrText xml:space="preserve"> PAGEREF _Toc12307392 \h </w:instrText>
+              <w:instrText xml:space="preserve"> PAGEREF _Toc12465118 \h </w:instrText>
             </w:r>
             <w:r>
               <w:rPr>
@@ -6130,7 +6160,7 @@
                 <w:noProof/>
                 <w:webHidden/>
               </w:rPr>
-              <w:t>18</w:t>
+              <w:t>5</w:t>
             </w:r>
             <w:r>
               <w:rPr>
@@ -6156,7 +6186,7 @@
               <w:lang w:val="en-IE"/>
             </w:rPr>
           </w:pPr>
-          <w:hyperlink w:anchor="_Toc12307393" w:history="1">
+          <w:hyperlink w:anchor="_Toc12465119" w:history="1">
             <w:r>
               <w:rPr>
                 <w:rStyle w:val="Hyperlink"/>
@@ -6183,7 +6213,7 @@
                 <w:noProof/>
                 <w:webHidden/>
               </w:rPr>
-              <w:instrText xml:space="preserve"> PAGEREF _Toc12307393 \h </w:instrText>
+              <w:instrText xml:space="preserve"> PAGEREF _Toc12465119 \h </w:instrText>
             </w:r>
             <w:r>
               <w:rPr>
@@ -6203,7 +6233,7 @@
                 <w:noProof/>
                 <w:webHidden/>
               </w:rPr>
-              <w:t>18</w:t>
+              <w:t>5</w:t>
             </w:r>
             <w:r>
               <w:rPr>
@@ -6229,7 +6259,7 @@
               <w:lang w:val="en-IE"/>
             </w:rPr>
           </w:pPr>
-          <w:hyperlink w:anchor="_Toc12307394" w:history="1">
+          <w:hyperlink w:anchor="_Toc12465120" w:history="1">
             <w:r>
               <w:rPr>
                 <w:rStyle w:val="Hyperlink"/>
@@ -6256,7 +6286,7 @@
                 <w:noProof/>
                 <w:webHidden/>
               </w:rPr>
-              <w:instrText xml:space="preserve"> PAGEREF _Toc12307394 \h </w:instrText>
+              <w:instrText xml:space="preserve"> PAGEREF _Toc12465120 \h </w:instrText>
             </w:r>
             <w:r>
               <w:rPr>
@@ -6276,7 +6306,7 @@
                 <w:noProof/>
                 <w:webHidden/>
               </w:rPr>
-              <w:t>18</w:t>
+              <w:t>5</w:t>
             </w:r>
             <w:r>
               <w:rPr>
@@ -6312,7 +6342,7 @@
         </w:rPr>
       </w:pPr>
       <w:bookmarkStart w:id="1" w:name="_Toc11968717"/>
-      <w:bookmarkStart w:id="2" w:name="_Toc12307370"/>
+      <w:bookmarkStart w:id="2" w:name="_Toc12465096"/>
       <w:r>
         <w:rPr>
           <w:color w:val="620A07"/>
@@ -6375,7 +6405,7 @@
           <w:color w:val="620A07"/>
         </w:rPr>
       </w:pPr>
-      <w:bookmarkStart w:id="3" w:name="_Toc12307371"/>
+      <w:bookmarkStart w:id="3" w:name="_Toc12465097"/>
       <w:r>
         <w:rPr>
           <w:color w:val="620A07"/>
@@ -6529,7 +6559,7 @@
         </w:rPr>
       </w:pPr>
       <w:bookmarkStart w:id="4" w:name="_Toc11968718"/>
-      <w:bookmarkStart w:id="5" w:name="_Toc12307372"/>
+      <w:bookmarkStart w:id="5" w:name="_Toc12465098"/>
       <w:r>
         <w:rPr>
           <w:color w:val="620A07"/>
@@ -6572,7 +6602,7 @@
         <w:pStyle w:val="Heading2"/>
       </w:pPr>
       <w:bookmarkStart w:id="6" w:name="_Toc12291532"/>
-      <w:bookmarkStart w:id="7" w:name="_Toc12307373"/>
+      <w:bookmarkStart w:id="7" w:name="_Toc12465099"/>
       <w:r>
         <w:t>Problem definition</w:t>
       </w:r>
@@ -6597,7 +6627,7 @@
         <w:pStyle w:val="Heading2"/>
       </w:pPr>
       <w:bookmarkStart w:id="8" w:name="_Toc12291533"/>
-      <w:bookmarkStart w:id="9" w:name="_Toc12307374"/>
+      <w:bookmarkStart w:id="9" w:name="_Toc12465100"/>
       <w:r>
         <w:t>Data Preparation</w:t>
       </w:r>
@@ -6622,7 +6652,7 @@
         <w:pStyle w:val="Heading2"/>
       </w:pPr>
       <w:bookmarkStart w:id="10" w:name="_Toc12291534"/>
-      <w:bookmarkStart w:id="11" w:name="_Toc12307375"/>
+      <w:bookmarkStart w:id="11" w:name="_Toc12465101"/>
       <w:r>
         <w:t>Implementation of the analysis</w:t>
       </w:r>
@@ -6653,7 +6683,7 @@
         <w:pStyle w:val="Heading2"/>
       </w:pPr>
       <w:bookmarkStart w:id="12" w:name="_Toc12291535"/>
-      <w:bookmarkStart w:id="13" w:name="_Toc12307376"/>
+      <w:bookmarkStart w:id="13" w:name="_Toc12465102"/>
       <w:r>
         <w:t>Deployment of the analysis</w:t>
       </w:r>
@@ -6688,7 +6718,7 @@
         <w:pStyle w:val="Heading1"/>
       </w:pPr>
       <w:bookmarkStart w:id="14" w:name="_Toc11968721"/>
-      <w:bookmarkStart w:id="15" w:name="_Toc12307377"/>
+      <w:bookmarkStart w:id="15" w:name="_Toc12465103"/>
       <w:r>
         <w:t>About the Dataset</w:t>
       </w:r>
@@ -7060,7 +7090,7 @@
         <w:pStyle w:val="Heading1"/>
       </w:pPr>
       <w:bookmarkStart w:id="16" w:name="_Toc11968723"/>
-      <w:bookmarkStart w:id="17" w:name="_Toc12307378"/>
+      <w:bookmarkStart w:id="17" w:name="_Toc12465104"/>
       <w:r>
         <w:lastRenderedPageBreak/>
         <w:t>Interactive Visuali</w:t>
@@ -7244,31 +7274,16 @@
           <w:szCs w:val="24"/>
         </w:rPr>
       </w:pPr>
-      <w:r>
-        <w:fldChar w:fldCharType="begin"/>
-      </w:r>
-      <w:r>
-        <w:instrText xml:space="preserve"> HYPERLINK "https://public.tableau.com/profile/lucas.morato" \l "!/vizhome/WineSales-InteractiveVisualisation/WineSalesOverviewfor2018" </w:instrText>
-      </w:r>
-      <w:r>
-        <w:fldChar w:fldCharType="separate"/>
-      </w:r>
-      <w:r>
-        <w:rPr>
-          <w:rStyle w:val="Hyperlink"/>
-          <w:sz w:val="24"/>
-          <w:szCs w:val="24"/>
-        </w:rPr>
-        <w:t>https://public.tableau.com/profile/lucas.morato#!/vizhome/WineSales-InteractiveVisualisation/WineSalesOverviewfor2018</w:t>
-      </w:r>
-      <w:r>
-        <w:rPr>
-          <w:rStyle w:val="Hyperlink"/>
-          <w:sz w:val="24"/>
-          <w:szCs w:val="24"/>
-        </w:rPr>
-        <w:fldChar w:fldCharType="end"/>
-      </w:r>
+      <w:hyperlink r:id="rId13" w:anchor="!/vizhome/WineSales-InteractiveVisualisation/WineSalesOverviewfor2018" w:history="1">
+        <w:r>
+          <w:rPr>
+            <w:rStyle w:val="Hyperlink"/>
+            <w:sz w:val="24"/>
+            <w:szCs w:val="24"/>
+          </w:rPr>
+          <w:t>https://public.tableau.com/profile/lucas.morato#!/vizhome/WineSales-InteractiveVisualisation/WineSalesOverviewfor2018</w:t>
+        </w:r>
+      </w:hyperlink>
     </w:p>
     <w:p>
       <w:pPr>
@@ -7295,7 +7310,7 @@
         <w:pStyle w:val="Heading2"/>
       </w:pPr>
       <w:bookmarkStart w:id="18" w:name="_Toc11968724"/>
-      <w:bookmarkStart w:id="19" w:name="_Toc12307379"/>
+      <w:bookmarkStart w:id="19" w:name="_Toc12465105"/>
       <w:r>
         <w:t>Objective</w:t>
       </w:r>
@@ -7541,7 +7556,7 @@
       <w:pPr>
         <w:pStyle w:val="Heading2"/>
       </w:pPr>
-      <w:bookmarkStart w:id="21" w:name="_Toc12307380"/>
+      <w:bookmarkStart w:id="21" w:name="_Toc12465106"/>
       <w:r>
         <w:lastRenderedPageBreak/>
         <w:t>Theme</w:t>
@@ -7694,7 +7709,7 @@
                           </pic:cNvPicPr>
                         </pic:nvPicPr>
                         <pic:blipFill>
-                          <a:blip r:embed="rId13" r:link="rId14" cstate="print">
+                          <a:blip r:embed="rId14" r:link="rId15" cstate="print">
                             <a:extLst>
                               <a:ext uri="{28A0092B-C50C-407E-A947-70E740481C1C}">
                                 <a14:useLocalDpi xmlns:a14="http://schemas.microsoft.com/office/drawing/2010/main" val="0"/>
@@ -7812,7 +7827,7 @@
                           </pic:cNvPicPr>
                         </pic:nvPicPr>
                         <pic:blipFill>
-                          <a:blip r:embed="rId15" r:link="rId16" cstate="print">
+                          <a:blip r:embed="rId16" r:link="rId17" cstate="print">
                             <a:extLst>
                               <a:ext uri="{28A0092B-C50C-407E-A947-70E740481C1C}">
                                 <a14:useLocalDpi xmlns:a14="http://schemas.microsoft.com/office/drawing/2010/main" val="0"/>
@@ -7930,7 +7945,7 @@
                           </pic:cNvPicPr>
                         </pic:nvPicPr>
                         <pic:blipFill>
-                          <a:blip r:embed="rId17" r:link="rId18" cstate="print">
+                          <a:blip r:embed="rId18" r:link="rId19" cstate="print">
                             <a:extLst>
                               <a:ext uri="{28A0092B-C50C-407E-A947-70E740481C1C}">
                                 <a14:useLocalDpi xmlns:a14="http://schemas.microsoft.com/office/drawing/2010/main" val="0"/>
@@ -8048,7 +8063,7 @@
                           </pic:cNvPicPr>
                         </pic:nvPicPr>
                         <pic:blipFill>
-                          <a:blip r:embed="rId19" r:link="rId20" cstate="print">
+                          <a:blip r:embed="rId20" r:link="rId21" cstate="print">
                             <a:extLst>
                               <a:ext uri="{28A0092B-C50C-407E-A947-70E740481C1C}">
                                 <a14:useLocalDpi xmlns:a14="http://schemas.microsoft.com/office/drawing/2010/main" val="0"/>
@@ -8166,7 +8181,7 @@
                           </pic:cNvPicPr>
                         </pic:nvPicPr>
                         <pic:blipFill>
-                          <a:blip r:embed="rId21" r:link="rId22" cstate="print">
+                          <a:blip r:embed="rId22" r:link="rId23" cstate="print">
                             <a:extLst>
                               <a:ext uri="{28A0092B-C50C-407E-A947-70E740481C1C}">
                                 <a14:useLocalDpi xmlns:a14="http://schemas.microsoft.com/office/drawing/2010/main" val="0"/>
@@ -8284,7 +8299,7 @@
                           </pic:cNvPicPr>
                         </pic:nvPicPr>
                         <pic:blipFill>
-                          <a:blip r:embed="rId23" r:link="rId24" cstate="print">
+                          <a:blip r:embed="rId24" r:link="rId25" cstate="print">
                             <a:extLst>
                               <a:ext uri="{28A0092B-C50C-407E-A947-70E740481C1C}">
                                 <a14:useLocalDpi xmlns:a14="http://schemas.microsoft.com/office/drawing/2010/main" val="0"/>
@@ -8402,7 +8417,7 @@
                           </pic:cNvPicPr>
                         </pic:nvPicPr>
                         <pic:blipFill>
-                          <a:blip r:embed="rId25" r:link="rId26" cstate="print">
+                          <a:blip r:embed="rId26" r:link="rId27" cstate="print">
                             <a:extLst>
                               <a:ext uri="{28A0092B-C50C-407E-A947-70E740481C1C}">
                                 <a14:useLocalDpi xmlns:a14="http://schemas.microsoft.com/office/drawing/2010/main" val="0"/>
@@ -8520,7 +8535,7 @@
                           </pic:cNvPicPr>
                         </pic:nvPicPr>
                         <pic:blipFill>
-                          <a:blip r:embed="rId27" r:link="rId28" cstate="print">
+                          <a:blip r:embed="rId28" r:link="rId29" cstate="print">
                             <a:extLst>
                               <a:ext uri="{28A0092B-C50C-407E-A947-70E740481C1C}">
                                 <a14:useLocalDpi xmlns:a14="http://schemas.microsoft.com/office/drawing/2010/main" val="0"/>
@@ -8612,7 +8627,7 @@
         <w:pStyle w:val="Heading2"/>
       </w:pPr>
       <w:bookmarkStart w:id="22" w:name="_Toc11968726"/>
-      <w:bookmarkStart w:id="23" w:name="_Toc12307381"/>
+      <w:bookmarkStart w:id="23" w:name="_Toc12465107"/>
       <w:r>
         <w:t>Visualisations</w:t>
       </w:r>
@@ -8649,7 +8664,7 @@
           <w:numId w:val="8"/>
         </w:numPr>
       </w:pPr>
-      <w:bookmarkStart w:id="25" w:name="_Toc12307382"/>
+      <w:bookmarkStart w:id="25" w:name="_Toc12465108"/>
       <w:r>
         <w:t>Sales by region of origin</w:t>
       </w:r>
@@ -8756,7 +8771,7 @@
                     </pic:cNvPicPr>
                   </pic:nvPicPr>
                   <pic:blipFill>
-                    <a:blip r:embed="rId29">
+                    <a:blip r:embed="rId30">
                       <a:extLst>
                         <a:ext uri="{28A0092B-C50C-407E-A947-70E740481C1C}">
                           <a14:useLocalDpi xmlns:a14="http://schemas.microsoft.com/office/drawing/2010/main" val="0"/>
@@ -8851,7 +8866,7 @@
                     <pic:cNvPicPr/>
                   </pic:nvPicPr>
                   <pic:blipFill>
-                    <a:blip r:embed="rId30" cstate="print">
+                    <a:blip r:embed="rId31" cstate="print">
                       <a:extLst>
                         <a:ext uri="{28A0092B-C50C-407E-A947-70E740481C1C}">
                           <a14:useLocalDpi xmlns:a14="http://schemas.microsoft.com/office/drawing/2010/main" val="0"/>
@@ -8892,7 +8907,7 @@
       <w:bookmarkStart w:id="26" w:name="_Toc11967517"/>
       <w:bookmarkStart w:id="27" w:name="_Toc11968728"/>
       <w:bookmarkStart w:id="28" w:name="_Toc11968729"/>
-      <w:bookmarkStart w:id="29" w:name="_Toc12307383"/>
+      <w:bookmarkStart w:id="29" w:name="_Toc12465109"/>
       <w:bookmarkEnd w:id="26"/>
       <w:bookmarkEnd w:id="27"/>
       <w:r>
@@ -9054,7 +9069,7 @@
                     <pic:cNvPicPr/>
                   </pic:nvPicPr>
                   <pic:blipFill>
-                    <a:blip r:embed="rId31">
+                    <a:blip r:embed="rId32">
                       <a:extLst>
                         <a:ext uri="{28A0092B-C50C-407E-A947-70E740481C1C}">
                           <a14:useLocalDpi xmlns:a14="http://schemas.microsoft.com/office/drawing/2010/main" val="0"/>
@@ -9108,7 +9123,7 @@
         </w:numPr>
       </w:pPr>
       <w:bookmarkStart w:id="30" w:name="_Toc11968730"/>
-      <w:bookmarkStart w:id="31" w:name="_Toc12307384"/>
+      <w:bookmarkStart w:id="31" w:name="_Toc12465110"/>
       <w:r>
         <w:lastRenderedPageBreak/>
         <w:t>Sales per Month</w:t>
@@ -9131,20 +9146,92 @@
         </w:rPr>
         <w:t>We’ve used a</w:t>
       </w:r>
-      <w:bookmarkStart w:id="32" w:name="_GoBack"/>
-      <w:bookmarkEnd w:id="32"/>
       <w:r>
         <w:rPr>
           <w:sz w:val="24"/>
           <w:szCs w:val="24"/>
         </w:rPr>
-        <w:t xml:space="preserve"> bar chart shows the sales for each month of 2018 stacked by type.  An interesting insight is that we expected to see seasonal variation in the sales of wine types (</w:t>
+        <w:t xml:space="preserve"> bar chart </w:t>
       </w:r>
       <w:r>
         <w:rPr>
           <w:sz w:val="24"/>
           <w:szCs w:val="24"/>
         </w:rPr>
+        <w:t xml:space="preserve">to </w:t>
+      </w:r>
+      <w:r>
+        <w:rPr>
+          <w:sz w:val="24"/>
+          <w:szCs w:val="24"/>
+        </w:rPr>
+        <w:t xml:space="preserve">show the sales for each month of 2018 stacked by </w:t>
+      </w:r>
+      <w:r>
+        <w:rPr>
+          <w:sz w:val="24"/>
+          <w:szCs w:val="24"/>
+        </w:rPr>
+        <w:t xml:space="preserve">wine </w:t>
+      </w:r>
+      <w:r>
+        <w:rPr>
+          <w:sz w:val="24"/>
+          <w:szCs w:val="24"/>
+        </w:rPr>
+        <w:t xml:space="preserve">type.  </w:t>
+      </w:r>
+      <w:r>
+        <w:rPr>
+          <w:sz w:val="24"/>
+          <w:szCs w:val="24"/>
+        </w:rPr>
+        <w:t xml:space="preserve">We decided for this type of char because it shows a good </w:t>
+      </w:r>
+      <w:proofErr w:type="spellStart"/>
+      <w:r>
+        <w:rPr>
+          <w:sz w:val="24"/>
+          <w:szCs w:val="24"/>
+        </w:rPr>
+        <w:t>visualisation</w:t>
+      </w:r>
+      <w:proofErr w:type="spellEnd"/>
+      <w:r>
+        <w:rPr>
+          <w:sz w:val="24"/>
+          <w:szCs w:val="24"/>
+        </w:rPr>
+        <w:t xml:space="preserve"> of the parts of a whole (months of the year), and to track changes over time.</w:t>
+      </w:r>
+    </w:p>
+    <w:p>
+      <w:pPr>
+        <w:pStyle w:val="BodyTextStyle"/>
+        <w:rPr>
+          <w:sz w:val="24"/>
+          <w:szCs w:val="24"/>
+        </w:rPr>
+      </w:pPr>
+      <w:r>
+        <w:rPr>
+          <w:sz w:val="24"/>
+          <w:szCs w:val="24"/>
+        </w:rPr>
+        <w:t>An interesting insight is that we expected to see seasonal variation in the sales of wine types</w:t>
+      </w:r>
+      <w:r>
+        <w:rPr>
+          <w:sz w:val="24"/>
+          <w:szCs w:val="24"/>
+        </w:rPr>
+        <w:t xml:space="preserve">, </w:t>
+      </w:r>
+      <w:r>
+        <w:rPr>
+          <w:sz w:val="24"/>
+          <w:szCs w:val="24"/>
+        </w:rPr>
         <w:t>for example,</w:t>
       </w:r>
       <w:r>
@@ -9180,7 +9267,7 @@
           <w:sz w:val="24"/>
           <w:szCs w:val="24"/>
         </w:rPr>
-        <w:t>Summer).  However, the Sales</w:t>
+        <w:t>Summer.  However, the Sales</w:t>
       </w:r>
       <w:r>
         <w:rPr>
@@ -9274,7 +9361,7 @@
                     <pic:cNvPicPr/>
                   </pic:nvPicPr>
                   <pic:blipFill>
-                    <a:blip r:embed="rId32">
+                    <a:blip r:embed="rId33">
                       <a:extLst>
                         <a:ext uri="{28A0092B-C50C-407E-A947-70E740481C1C}">
                           <a14:useLocalDpi xmlns:a14="http://schemas.microsoft.com/office/drawing/2010/main" val="0"/>
@@ -9314,14 +9401,14 @@
           <w:numId w:val="8"/>
         </w:numPr>
       </w:pPr>
-      <w:bookmarkStart w:id="33" w:name="_Toc11968731"/>
-      <w:bookmarkStart w:id="34" w:name="_Toc12307385"/>
+      <w:bookmarkStart w:id="32" w:name="_Toc11968731"/>
+      <w:bookmarkStart w:id="33" w:name="_Toc12465111"/>
       <w:r>
         <w:lastRenderedPageBreak/>
         <w:t>Sales by Occupation (Top 10)</w:t>
       </w:r>
+      <w:bookmarkEnd w:id="32"/>
       <w:bookmarkEnd w:id="33"/>
-      <w:bookmarkEnd w:id="34"/>
     </w:p>
     <w:p>
       <w:pPr>
@@ -9372,7 +9459,7 @@
                     <pic:cNvPicPr/>
                   </pic:nvPicPr>
                   <pic:blipFill>
-                    <a:blip r:embed="rId33">
+                    <a:blip r:embed="rId34">
                       <a:extLst>
                         <a:ext uri="{28A0092B-C50C-407E-A947-70E740481C1C}">
                           <a14:useLocalDpi xmlns:a14="http://schemas.microsoft.com/office/drawing/2010/main" val="0"/>
@@ -9436,14 +9523,14 @@
           <w:numId w:val="8"/>
         </w:numPr>
       </w:pPr>
-      <w:bookmarkStart w:id="35" w:name="_Toc11968732"/>
-      <w:bookmarkStart w:id="36" w:name="_Toc12307386"/>
+      <w:bookmarkStart w:id="34" w:name="_Toc11968732"/>
+      <w:bookmarkStart w:id="35" w:name="_Toc12465112"/>
       <w:r>
         <w:lastRenderedPageBreak/>
         <w:t>Sales by Age group</w:t>
       </w:r>
+      <w:bookmarkEnd w:id="34"/>
       <w:bookmarkEnd w:id="35"/>
-      <w:bookmarkEnd w:id="36"/>
     </w:p>
     <w:p>
       <w:pPr>
@@ -9501,7 +9588,7 @@
                     <pic:cNvPicPr/>
                   </pic:nvPicPr>
                   <pic:blipFill>
-                    <a:blip r:embed="rId34">
+                    <a:blip r:embed="rId35">
                       <a:extLst>
                         <a:ext uri="{28A0092B-C50C-407E-A947-70E740481C1C}">
                           <a14:useLocalDpi xmlns:a14="http://schemas.microsoft.com/office/drawing/2010/main" val="0"/>
@@ -9527,8 +9614,8 @@
           </wp:inline>
         </w:drawing>
       </w:r>
-      <w:bookmarkStart w:id="37" w:name="_Toc11968733"/>
-      <w:bookmarkEnd w:id="37"/>
+      <w:bookmarkStart w:id="36" w:name="_Toc11968733"/>
+      <w:bookmarkEnd w:id="36"/>
     </w:p>
     <w:p>
       <w:pPr>
@@ -9542,7 +9629,7 @@
       <w:pPr>
         <w:spacing w:after="0" w:line="240" w:lineRule="auto"/>
         <w:sectPr>
-          <w:footerReference w:type="default" r:id="rId35"/>
+          <w:footerReference w:type="default" r:id="rId36"/>
           <w:pgSz w:w="11907" w:h="16839" w:code="9"/>
           <w:pgMar w:top="1440" w:right="1080" w:bottom="1440" w:left="1080" w:header="720" w:footer="648" w:gutter="0"/>
           <w:pgNumType w:start="0"/>
@@ -9556,14 +9643,14 @@
       <w:pPr>
         <w:pStyle w:val="Heading1"/>
       </w:pPr>
-      <w:bookmarkStart w:id="38" w:name="_Toc11968734"/>
-      <w:bookmarkStart w:id="39" w:name="_Toc12307387"/>
+      <w:bookmarkStart w:id="37" w:name="_Toc11968734"/>
+      <w:bookmarkStart w:id="38" w:name="_Toc12465113"/>
       <w:r>
         <w:lastRenderedPageBreak/>
         <w:t>Dashboard</w:t>
       </w:r>
+      <w:bookmarkEnd w:id="37"/>
       <w:bookmarkEnd w:id="38"/>
-      <w:bookmarkEnd w:id="39"/>
       <w:r>
         <w:t xml:space="preserve"> </w:t>
       </w:r>
@@ -9656,7 +9743,7 @@
                     <pic:cNvPicPr/>
                   </pic:nvPicPr>
                   <pic:blipFill>
-                    <a:blip r:embed="rId36">
+                    <a:blip r:embed="rId37">
                       <a:extLst>
                         <a:ext uri="{28A0092B-C50C-407E-A947-70E740481C1C}">
                           <a14:useLocalDpi xmlns:a14="http://schemas.microsoft.com/office/drawing/2010/main" val="0"/>
@@ -9682,7 +9769,7 @@
           </wp:inline>
         </w:drawing>
       </w:r>
-      <w:bookmarkStart w:id="40" w:name="_Hlk11967381"/>
+      <w:bookmarkStart w:id="39" w:name="_Hlk11967381"/>
       <w:r>
         <w:rPr>
           <w:rFonts w:eastAsia="Times New Roman" w:cs="Times New Roman"/>
@@ -9805,7 +9892,7 @@
         <w:t xml:space="preserve">Hover filter applied on Sales per Month. This filter works similarly to the one above, the difference here is there is no need to select and click. Just to hoover the mouse already change other sheets. </w:t>
       </w:r>
     </w:p>
-    <w:bookmarkEnd w:id="40"/>
+    <w:bookmarkEnd w:id="39"/>
     <w:p>
       <w:pPr>
         <w:jc w:val="both"/>
@@ -9831,11 +9918,109 @@
       <w:pPr>
         <w:pStyle w:val="Heading1"/>
       </w:pPr>
-      <w:bookmarkStart w:id="41" w:name="_Toc12307388"/>
+      <w:bookmarkStart w:id="40" w:name="_Toc12465114"/>
       <w:r>
         <w:lastRenderedPageBreak/>
-        <w:t>General visualisations</w:t>
-      </w:r>
+        <w:t>Complementary</w:t>
+      </w:r>
+      <w:r>
+        <w:t xml:space="preserve"> visualisations</w:t>
+      </w:r>
+      <w:bookmarkEnd w:id="40"/>
+    </w:p>
+    <w:p>
+      <w:pPr>
+        <w:spacing w:after="0" w:line="240" w:lineRule="auto"/>
+      </w:pPr>
+    </w:p>
+    <w:p>
+      <w:pPr>
+        <w:spacing w:after="0" w:line="240" w:lineRule="auto"/>
+        <w:rPr>
+          <w:highlight w:val="yellow"/>
+        </w:rPr>
+      </w:pPr>
+      <w:r>
+        <w:rPr>
+          <w:highlight w:val="yellow"/>
+        </w:rPr>
+        <w:t xml:space="preserve">some text about the general visualisations. </w:t>
+      </w:r>
+    </w:p>
+    <w:p>
+      <w:pPr>
+        <w:spacing w:after="0" w:line="240" w:lineRule="auto"/>
+        <w:rPr>
+          <w:highlight w:val="yellow"/>
+        </w:rPr>
+      </w:pPr>
+    </w:p>
+    <w:p>
+      <w:pPr>
+        <w:spacing w:after="0" w:line="240" w:lineRule="auto"/>
+      </w:pPr>
+      <w:r>
+        <w:rPr>
+          <w:highlight w:val="yellow"/>
+        </w:rPr>
+        <w:t xml:space="preserve">I think Lucas already covered A LOT in the ‘interactive viz’ and we still have the infographic to add. I wonder how many more we should add here. I’m getting worried </w:t>
+      </w:r>
+      <w:r>
+        <w:rPr>
+          <w:highlight w:val="yellow"/>
+        </w:rPr>
+        <w:t>that the</w:t>
+      </w:r>
+      <w:r>
+        <w:rPr>
+          <w:highlight w:val="yellow"/>
+        </w:rPr>
+        <w:t xml:space="preserve"> report </w:t>
+      </w:r>
+      <w:r>
+        <w:rPr>
+          <w:highlight w:val="yellow"/>
+        </w:rPr>
+        <w:t>is becoming</w:t>
+      </w:r>
+      <w:r>
+        <w:rPr>
+          <w:highlight w:val="yellow"/>
+        </w:rPr>
+        <w:t xml:space="preserve"> too </w:t>
+      </w:r>
+      <w:proofErr w:type="gramStart"/>
+      <w:r>
+        <w:rPr>
+          <w:highlight w:val="yellow"/>
+        </w:rPr>
+        <w:t>long !</w:t>
+      </w:r>
+      <w:proofErr w:type="gramEnd"/>
+    </w:p>
+    <w:p>
+      <w:pPr>
+        <w:spacing w:after="0" w:line="240" w:lineRule="auto"/>
+      </w:pPr>
+    </w:p>
+    <w:p>
+      <w:pPr>
+        <w:spacing w:after="0" w:line="240" w:lineRule="auto"/>
+      </w:pPr>
+      <w:r>
+        <w:t>We decided that the interactive visualization should be the main source of information to our stakeholders, the Dashboard should provide the more relevant information in a friendly and meaningful way.</w:t>
+      </w:r>
+    </w:p>
+    <w:p>
+      <w:pPr>
+        <w:spacing w:after="0" w:line="240" w:lineRule="auto"/>
+      </w:pPr>
+    </w:p>
+    <w:p>
+      <w:pPr>
+        <w:spacing w:after="0" w:line="240" w:lineRule="auto"/>
+      </w:pPr>
+      <w:bookmarkStart w:id="41" w:name="_GoBack"/>
       <w:bookmarkEnd w:id="41"/>
     </w:p>
     <w:p>
@@ -9846,93 +10031,13 @@
     <w:p>
       <w:pPr>
         <w:spacing w:after="0" w:line="240" w:lineRule="auto"/>
-        <w:rPr>
-          <w:highlight w:val="yellow"/>
-        </w:rPr>
-      </w:pPr>
-      <w:r>
-        <w:rPr>
-          <w:highlight w:val="yellow"/>
-        </w:rPr>
-        <w:t xml:space="preserve">some text about the general visualisations. </w:t>
-      </w:r>
-    </w:p>
-    <w:p>
-      <w:pPr>
-        <w:spacing w:after="0" w:line="240" w:lineRule="auto"/>
-        <w:rPr>
-          <w:highlight w:val="yellow"/>
-        </w:rPr>
-      </w:pPr>
-    </w:p>
-    <w:p>
-      <w:pPr>
-        <w:spacing w:after="0" w:line="240" w:lineRule="auto"/>
-      </w:pPr>
-      <w:r>
-        <w:rPr>
-          <w:highlight w:val="yellow"/>
-        </w:rPr>
-        <w:t xml:space="preserve">I think Lucas already covered A LOT in the ‘interactive viz’ and we still have the infographic to add. I wonder how many more we should add here. I’m getting worried </w:t>
-      </w:r>
-      <w:r>
-        <w:rPr>
-          <w:highlight w:val="yellow"/>
-        </w:rPr>
-        <w:t>that the</w:t>
-      </w:r>
-      <w:r>
-        <w:rPr>
-          <w:highlight w:val="yellow"/>
-        </w:rPr>
-        <w:t xml:space="preserve"> report </w:t>
-      </w:r>
-      <w:r>
-        <w:rPr>
-          <w:highlight w:val="yellow"/>
-        </w:rPr>
-        <w:t>is becoming</w:t>
-      </w:r>
-      <w:r>
-        <w:rPr>
-          <w:highlight w:val="yellow"/>
-        </w:rPr>
-        <w:t xml:space="preserve"> too </w:t>
-      </w:r>
-      <w:proofErr w:type="gramStart"/>
-      <w:r>
-        <w:rPr>
-          <w:highlight w:val="yellow"/>
-        </w:rPr>
-        <w:t>long !</w:t>
-      </w:r>
-      <w:proofErr w:type="gramEnd"/>
-    </w:p>
-    <w:p>
-      <w:pPr>
-        <w:spacing w:after="0" w:line="240" w:lineRule="auto"/>
-      </w:pPr>
-    </w:p>
-    <w:p>
-      <w:pPr>
-        <w:spacing w:after="0" w:line="240" w:lineRule="auto"/>
-      </w:pPr>
-    </w:p>
-    <w:p>
-      <w:pPr>
-        <w:spacing w:after="0" w:line="240" w:lineRule="auto"/>
-      </w:pPr>
-    </w:p>
-    <w:p>
-      <w:pPr>
-        <w:spacing w:after="0" w:line="240" w:lineRule="auto"/>
       </w:pPr>
     </w:p>
     <w:p>
       <w:pPr>
         <w:pStyle w:val="Heading2"/>
       </w:pPr>
-      <w:bookmarkStart w:id="42" w:name="_Toc12307389"/>
+      <w:bookmarkStart w:id="42" w:name="_Toc12465115"/>
       <w:r>
         <w:t>Outliers</w:t>
       </w:r>
@@ -9981,7 +10086,7 @@
                     <pic:cNvPicPr/>
                   </pic:nvPicPr>
                   <pic:blipFill>
-                    <a:blip r:embed="rId37">
+                    <a:blip r:embed="rId38">
                       <a:extLst>
                         <a:ext uri="{28A0092B-C50C-407E-A947-70E740481C1C}">
                           <a14:useLocalDpi xmlns:a14="http://schemas.microsoft.com/office/drawing/2010/main" val="0"/>
@@ -10023,7 +10128,7 @@
           <w:rFonts w:eastAsia="Times New Roman"/>
         </w:rPr>
       </w:pPr>
-      <w:bookmarkStart w:id="43" w:name="_Toc12307390"/>
+      <w:bookmarkStart w:id="43" w:name="_Toc12465116"/>
       <w:r>
         <w:rPr>
           <w:rFonts w:eastAsia="Times New Roman"/>
@@ -10146,7 +10251,7 @@
           <w:rFonts w:eastAsia="Times New Roman"/>
         </w:rPr>
       </w:pPr>
-      <w:bookmarkStart w:id="44" w:name="_Toc12307391"/>
+      <w:bookmarkStart w:id="44" w:name="_Toc12465117"/>
       <w:r>
         <w:rPr>
           <w:rFonts w:eastAsia="Times New Roman"/>
@@ -10191,7 +10296,7 @@
         </w:rPr>
         <w:t xml:space="preserve">. Available at: </w:t>
       </w:r>
-      <w:hyperlink r:id="rId38" w:history="1">
+      <w:hyperlink r:id="rId39" w:history="1">
         <w:r>
           <w:rPr>
             <w:rStyle w:val="Hyperlink"/>
@@ -10283,7 +10388,7 @@
         </w:rPr>
         <w:t xml:space="preserve">26 September. Available at </w:t>
       </w:r>
-      <w:hyperlink r:id="rId39" w:history="1">
+      <w:hyperlink r:id="rId40" w:history="1">
         <w:r>
           <w:rPr>
             <w:rStyle w:val="Hyperlink"/>
@@ -10399,7 +10504,7 @@
         </w:rPr>
         <w:t xml:space="preserve">Available at: </w:t>
       </w:r>
-      <w:hyperlink r:id="rId40" w:history="1">
+      <w:hyperlink r:id="rId41" w:history="1">
         <w:r>
           <w:rPr>
             <w:rStyle w:val="Hyperlink"/>
@@ -10418,16 +10523,7 @@
           <w:sz w:val="22"/>
           <w:szCs w:val="22"/>
         </w:rPr>
-        <w:t xml:space="preserve"> [Accessed 9 June 2019]</w:t>
-      </w:r>
-      <w:r>
-        <w:rPr>
-          <w:rFonts w:ascii="Arial" w:hAnsi="Arial" w:cs="Arial"/>
-          <w:color w:val="000000"/>
-          <w:sz w:val="22"/>
-          <w:szCs w:val="22"/>
-        </w:rPr>
-        <w:t>.</w:t>
+        <w:t xml:space="preserve"> [Accessed 9 June 2019].</w:t>
       </w:r>
     </w:p>
     <w:p/>
@@ -10478,7 +10574,7 @@
           <w:rFonts w:eastAsia="Times New Roman"/>
         </w:rPr>
       </w:pPr>
-      <w:bookmarkStart w:id="45" w:name="_Toc12307392"/>
+      <w:bookmarkStart w:id="45" w:name="_Toc12465118"/>
       <w:r>
         <w:rPr>
           <w:rFonts w:eastAsia="Times New Roman"/>
@@ -10503,7 +10599,7 @@
           <w:rFonts w:eastAsia="Times New Roman" w:cs="Times New Roman"/>
         </w:rPr>
       </w:pPr>
-      <w:bookmarkStart w:id="46" w:name="_Toc12307393"/>
+      <w:bookmarkStart w:id="46" w:name="_Toc12465119"/>
       <w:r>
         <w:t>Dataset</w:t>
       </w:r>
@@ -10570,7 +10666,7 @@
         <w:pStyle w:val="Heading2"/>
       </w:pPr>
       <w:bookmarkStart w:id="47" w:name="_Toc12291537"/>
-      <w:bookmarkStart w:id="48" w:name="_Toc12307394"/>
+      <w:bookmarkStart w:id="48" w:name="_Toc12465120"/>
       <w:r>
         <w:t>Metadata</w:t>
       </w:r>
@@ -13591,7 +13687,7 @@
 </file>
 
 <file path=customXml/itemProps2.xml><?xml version="1.0" encoding="utf-8"?>
-<ds:datastoreItem xmlns:ds="http://schemas.openxmlformats.org/officeDocument/2006/customXml" ds:itemID="{92D03925-4DB0-9D4F-AA7A-B7CD67335F68}">
+<ds:datastoreItem xmlns:ds="http://schemas.openxmlformats.org/officeDocument/2006/customXml" ds:itemID="{24916569-AD87-B14F-B9A4-D026B30BB55A}">
   <ds:schemaRefs>
     <ds:schemaRef ds:uri="http://schemas.openxmlformats.org/officeDocument/2006/bibliography"/>
   </ds:schemaRefs>

</xml_diff>

<commit_message>
AM: more updates to the report
</commit_message>
<xml_diff>
--- a/report/DataViz_CA1_report.docx
+++ b/report/DataViz_CA1_report.docx
@@ -30,7 +30,7 @@
             <mc:AlternateContent>
               <mc:Choice Requires="wpg">
                 <w:drawing>
-                  <wp:anchor distT="0" distB="0" distL="114300" distR="114300" simplePos="0" relativeHeight="251661312" behindDoc="1" locked="0" layoutInCell="1" allowOverlap="1" wp14:anchorId="53827E2B" wp14:editId="1BAC97AE">
+                  <wp:anchor distT="0" distB="0" distL="114300" distR="114300" simplePos="0" relativeHeight="251653120" behindDoc="1" locked="0" layoutInCell="1" allowOverlap="1" wp14:anchorId="53827E2B" wp14:editId="64C6653B">
                     <wp:simplePos x="0" y="0"/>
                     <mc:AlternateContent>
                       <mc:Choice Requires="wp14">
@@ -3438,7 +3438,7 @@
               </mc:Choice>
               <mc:Fallback>
                 <w:pict>
-                  <v:group w14:anchorId="53827E2B" id="Group 1" o:spid="_x0000_s1026" style="position:absolute;margin-left:0;margin-top:0;width:172.8pt;height:718.55pt;z-index:-251655168;mso-width-percent:330;mso-height-percent:950;mso-left-percent:40;mso-position-horizontal-relative:page;mso-position-vertical:center;mso-position-vertical-relative:page;mso-width-percent:330;mso-height-percent:950;mso-left-percent:40" coordsize="21945,91257" o:gfxdata="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">
+                  <v:group w14:anchorId="53827E2B" id="Group 1" o:spid="_x0000_s1026" style="position:absolute;margin-left:0;margin-top:0;width:172.8pt;height:718.55pt;z-index:-251663360;mso-width-percent:330;mso-height-percent:950;mso-left-percent:40;mso-position-horizontal-relative:page;mso-position-vertical:center;mso-position-vertical-relative:page;mso-width-percent:330;mso-height-percent:950;mso-left-percent:40" coordsize="21945,91257" o:gfxdata="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">
                     <v:rect id="Rectangle 3" o:spid="_x0000_s1027" style="position:absolute;width:1945;height:91257;visibility:visible;mso-wrap-style:square;v-text-anchor:middle" o:gfxdata="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" fillcolor="#9e274d" stroked="f" strokeweight="1pt"/>
                     <v:shapetype id="_x0000_t15" coordsize="21600,21600" o:spt="15" adj="16200" path="m@0,l,,,21600@0,21600,21600,10800xe">
                       <v:stroke joinstyle="miter"/>
@@ -3615,7 +3615,7 @@
             <mc:AlternateContent>
               <mc:Choice Requires="wps">
                 <w:drawing>
-                  <wp:anchor distT="0" distB="0" distL="114300" distR="114300" simplePos="0" relativeHeight="251663360" behindDoc="0" locked="0" layoutInCell="1" allowOverlap="1" wp14:anchorId="38E5EBBB" wp14:editId="388CC304">
+                  <wp:anchor distT="0" distB="0" distL="114300" distR="114300" simplePos="0" relativeHeight="251655168" behindDoc="0" locked="0" layoutInCell="1" allowOverlap="1" wp14:anchorId="38E5EBBB" wp14:editId="2A267621">
                     <wp:simplePos x="0" y="0"/>
                     <wp:positionH relativeFrom="page">
                       <wp:posOffset>2370170</wp:posOffset>
@@ -3699,25 +3699,7 @@
                                     <w:sz w:val="24"/>
                                     <w:szCs w:val="24"/>
                                   </w:rPr>
-                                  <w:t xml:space="preserve">Andrea </w:t>
-                                </w:r>
-                                <w:proofErr w:type="spellStart"/>
-                                <w:r>
-                                  <w:rPr>
-                                    <w:color w:val="000000" w:themeColor="text1"/>
-                                    <w:sz w:val="24"/>
-                                    <w:szCs w:val="24"/>
-                                  </w:rPr>
-                                  <w:t>Mussap</w:t>
-                                </w:r>
-                                <w:proofErr w:type="spellEnd"/>
-                                <w:r>
-                                  <w:rPr>
-                                    <w:color w:val="000000" w:themeColor="text1"/>
-                                    <w:sz w:val="24"/>
-                                    <w:szCs w:val="24"/>
-                                  </w:rPr>
-                                  <w:t xml:space="preserve">, </w:t>
+                                  <w:t xml:space="preserve">Andrea Mussap, </w:t>
                                 </w:r>
                                 <w:r>
                                   <w:rPr>
@@ -3743,25 +3725,7 @@
                                     <w:sz w:val="24"/>
                                     <w:szCs w:val="24"/>
                                   </w:rPr>
-                                  <w:t xml:space="preserve">Fabio </w:t>
-                                </w:r>
-                                <w:proofErr w:type="spellStart"/>
-                                <w:r>
-                                  <w:rPr>
-                                    <w:color w:val="000000" w:themeColor="text1"/>
-                                    <w:sz w:val="24"/>
-                                    <w:szCs w:val="24"/>
-                                  </w:rPr>
-                                  <w:t>Mussap</w:t>
-                                </w:r>
-                                <w:proofErr w:type="spellEnd"/>
-                                <w:r>
-                                  <w:rPr>
-                                    <w:color w:val="000000" w:themeColor="text1"/>
-                                    <w:sz w:val="24"/>
-                                    <w:szCs w:val="24"/>
-                                  </w:rPr>
-                                  <w:t xml:space="preserve">, </w:t>
+                                  <w:t xml:space="preserve">Fabio Mussap, </w:t>
                                 </w:r>
                                 <w:r>
                                   <w:rPr>
@@ -3868,7 +3832,7 @@
                     <v:stroke joinstyle="miter"/>
                     <v:path gradientshapeok="t" o:connecttype="rect"/>
                   </v:shapetype>
-                  <v:shape id="Text Box 47" o:spid="_x0000_s1055" type="#_x0000_t202" style="position:absolute;margin-left:186.65pt;margin-top:701.9pt;width:3in;height:91.6pt;z-index:251663360;visibility:visible;mso-wrap-style:square;mso-width-percent:0;mso-height-percent:0;mso-wrap-distance-left:9pt;mso-wrap-distance-top:0;mso-wrap-distance-right:9pt;mso-wrap-distance-bottom:0;mso-position-horizontal:absolute;mso-position-horizontal-relative:page;mso-position-vertical:absolute;mso-position-vertical-relative:page;mso-width-percent:0;mso-height-percent:0;mso-width-relative:page;mso-height-relative:margin;v-text-anchor:bottom" o:gfxdata="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" filled="f" stroked="f" strokeweight=".5pt">
+                  <v:shape id="Text Box 47" o:spid="_x0000_s1055" type="#_x0000_t202" style="position:absolute;margin-left:186.65pt;margin-top:701.9pt;width:3in;height:91.6pt;z-index:251655168;visibility:visible;mso-wrap-style:square;mso-width-percent:0;mso-height-percent:0;mso-wrap-distance-left:9pt;mso-wrap-distance-top:0;mso-wrap-distance-right:9pt;mso-wrap-distance-bottom:0;mso-position-horizontal:absolute;mso-position-horizontal-relative:page;mso-position-vertical:absolute;mso-position-vertical-relative:page;mso-width-percent:0;mso-height-percent:0;mso-width-relative:page;mso-height-relative:margin;v-text-anchor:bottom" o:gfxdata="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" filled="f" stroked="f" strokeweight=".5pt">
                     <v:textbox inset="0,0,0,0">
                       <w:txbxContent>
                         <w:p>
@@ -3908,25 +3872,7 @@
                               <w:sz w:val="24"/>
                               <w:szCs w:val="24"/>
                             </w:rPr>
-                            <w:t xml:space="preserve">Andrea </w:t>
-                          </w:r>
-                          <w:proofErr w:type="spellStart"/>
-                          <w:r>
-                            <w:rPr>
-                              <w:color w:val="000000" w:themeColor="text1"/>
-                              <w:sz w:val="24"/>
-                              <w:szCs w:val="24"/>
-                            </w:rPr>
-                            <w:t>Mussap</w:t>
-                          </w:r>
-                          <w:proofErr w:type="spellEnd"/>
-                          <w:r>
-                            <w:rPr>
-                              <w:color w:val="000000" w:themeColor="text1"/>
-                              <w:sz w:val="24"/>
-                              <w:szCs w:val="24"/>
-                            </w:rPr>
-                            <w:t xml:space="preserve">, </w:t>
+                            <w:t xml:space="preserve">Andrea Mussap, </w:t>
                           </w:r>
                           <w:r>
                             <w:rPr>
@@ -3952,25 +3898,7 @@
                               <w:sz w:val="24"/>
                               <w:szCs w:val="24"/>
                             </w:rPr>
-                            <w:t xml:space="preserve">Fabio </w:t>
-                          </w:r>
-                          <w:proofErr w:type="spellStart"/>
-                          <w:r>
-                            <w:rPr>
-                              <w:color w:val="000000" w:themeColor="text1"/>
-                              <w:sz w:val="24"/>
-                              <w:szCs w:val="24"/>
-                            </w:rPr>
-                            <w:t>Mussap</w:t>
-                          </w:r>
-                          <w:proofErr w:type="spellEnd"/>
-                          <w:r>
-                            <w:rPr>
-                              <w:color w:val="000000" w:themeColor="text1"/>
-                              <w:sz w:val="24"/>
-                              <w:szCs w:val="24"/>
-                            </w:rPr>
-                            <w:t xml:space="preserve">, </w:t>
+                            <w:t xml:space="preserve">Fabio Mussap, </w:t>
                           </w:r>
                           <w:r>
                             <w:rPr>
@@ -4066,7 +3994,7 @@
             <mc:AlternateContent>
               <mc:Choice Requires="wps">
                 <w:drawing>
-                  <wp:anchor distT="0" distB="0" distL="114300" distR="114300" simplePos="0" relativeHeight="251662336" behindDoc="0" locked="0" layoutInCell="1" allowOverlap="1" wp14:anchorId="472B25BE" wp14:editId="23C38623">
+                  <wp:anchor distT="0" distB="0" distL="114300" distR="114300" simplePos="0" relativeHeight="251654144" behindDoc="0" locked="0" layoutInCell="1" allowOverlap="1" wp14:anchorId="472B25BE" wp14:editId="208EA6D5">
                     <wp:simplePos x="0" y="0"/>
                     <wp:positionH relativeFrom="page">
                       <wp:posOffset>2825006</wp:posOffset>
@@ -4145,7 +4073,25 @@
                                         <w:sz w:val="72"/>
                                         <w:szCs w:val="72"/>
                                       </w:rPr>
-                                      <w:t>DATA VISUALISATION</w:t>
+                                      <w:t>DATA VISUALI</w:t>
+                                    </w:r>
+                                    <w:r>
+                                      <w:rPr>
+                                        <w:rFonts w:asciiTheme="majorHAnsi" w:eastAsiaTheme="majorEastAsia" w:hAnsiTheme="majorHAnsi" w:cstheme="majorBidi"/>
+                                        <w:color w:val="262626" w:themeColor="text1" w:themeTint="D9"/>
+                                        <w:sz w:val="72"/>
+                                        <w:szCs w:val="72"/>
+                                      </w:rPr>
+                                      <w:t>Z</w:t>
+                                    </w:r>
+                                    <w:r>
+                                      <w:rPr>
+                                        <w:rFonts w:asciiTheme="majorHAnsi" w:eastAsiaTheme="majorEastAsia" w:hAnsiTheme="majorHAnsi" w:cstheme="majorBidi"/>
+                                        <w:color w:val="262626" w:themeColor="text1" w:themeTint="D9"/>
+                                        <w:sz w:val="72"/>
+                                        <w:szCs w:val="72"/>
+                                      </w:rPr>
+                                      <w:t>ATION</w:t>
                                     </w:r>
                                   </w:sdtContent>
                                 </w:sdt>
@@ -4207,7 +4153,7 @@
               </mc:Choice>
               <mc:Fallback>
                 <w:pict>
-                  <v:shape w14:anchorId="472B25BE" id="Text Box 48" o:spid="_x0000_s1056" type="#_x0000_t202" style="position:absolute;margin-left:222.45pt;margin-top:149.6pt;width:330.2pt;height:111.7pt;z-index:251662336;visibility:visible;mso-wrap-style:square;mso-width-percent:0;mso-height-percent:0;mso-wrap-distance-left:9pt;mso-wrap-distance-top:0;mso-wrap-distance-right:9pt;mso-wrap-distance-bottom:0;mso-position-horizontal:absolute;mso-position-horizontal-relative:page;mso-position-vertical:absolute;mso-position-vertical-relative:page;mso-width-percent:0;mso-height-percent:0;mso-width-relative:page;mso-height-relative:margin;v-text-anchor:top" o:gfxdata="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" filled="f" stroked="f" strokeweight=".5pt">
+                  <v:shape w14:anchorId="472B25BE" id="Text Box 48" o:spid="_x0000_s1056" type="#_x0000_t202" style="position:absolute;margin-left:222.45pt;margin-top:149.6pt;width:330.2pt;height:111.7pt;z-index:251654144;visibility:visible;mso-wrap-style:square;mso-width-percent:0;mso-height-percent:0;mso-wrap-distance-left:9pt;mso-wrap-distance-top:0;mso-wrap-distance-right:9pt;mso-wrap-distance-bottom:0;mso-position-horizontal:absolute;mso-position-horizontal-relative:page;mso-position-vertical:absolute;mso-position-vertical-relative:page;mso-width-percent:0;mso-height-percent:0;mso-width-relative:page;mso-height-relative:margin;v-text-anchor:top" o:gfxdata="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" filled="f" stroked="f" strokeweight=".5pt">
                     <v:textbox inset="0,0,0,0">
                       <w:txbxContent>
                         <w:p>
@@ -4242,7 +4188,25 @@
                                   <w:sz w:val="72"/>
                                   <w:szCs w:val="72"/>
                                 </w:rPr>
-                                <w:t>DATA VISUALISATION</w:t>
+                                <w:t>DATA VISUALI</w:t>
+                              </w:r>
+                              <w:r>
+                                <w:rPr>
+                                  <w:rFonts w:asciiTheme="majorHAnsi" w:eastAsiaTheme="majorEastAsia" w:hAnsiTheme="majorHAnsi" w:cstheme="majorBidi"/>
+                                  <w:color w:val="262626" w:themeColor="text1" w:themeTint="D9"/>
+                                  <w:sz w:val="72"/>
+                                  <w:szCs w:val="72"/>
+                                </w:rPr>
+                                <w:t>Z</w:t>
+                              </w:r>
+                              <w:r>
+                                <w:rPr>
+                                  <w:rFonts w:asciiTheme="majorHAnsi" w:eastAsiaTheme="majorEastAsia" w:hAnsiTheme="majorHAnsi" w:cstheme="majorBidi"/>
+                                  <w:color w:val="262626" w:themeColor="text1" w:themeTint="D9"/>
+                                  <w:sz w:val="72"/>
+                                  <w:szCs w:val="72"/>
+                                </w:rPr>
+                                <w:t>ATION</w:t>
                               </w:r>
                             </w:sdtContent>
                           </w:sdt>
@@ -4965,7 +4929,21 @@
                 <w:rStyle w:val="Hyperlink"/>
                 <w:noProof/>
               </w:rPr>
-              <w:t>Interactive Visualisation</w:t>
+              <w:t xml:space="preserve">Interactive </w:t>
+            </w:r>
+            <w:r>
+              <w:rPr>
+                <w:rStyle w:val="Hyperlink"/>
+                <w:noProof/>
+              </w:rPr>
+              <w:t>Visualiza</w:t>
+            </w:r>
+            <w:r>
+              <w:rPr>
+                <w:rStyle w:val="Hyperlink"/>
+                <w:noProof/>
+              </w:rPr>
+              <w:t>tion</w:t>
             </w:r>
             <w:r>
               <w:rPr>
@@ -5184,7 +5162,14 @@
                 <w:rStyle w:val="Hyperlink"/>
                 <w:noProof/>
               </w:rPr>
-              <w:t>Visualisations</w:t>
+              <w:t>Visualiza</w:t>
+            </w:r>
+            <w:r>
+              <w:rPr>
+                <w:rStyle w:val="Hyperlink"/>
+                <w:noProof/>
+              </w:rPr>
+              <w:t>tions</w:t>
             </w:r>
             <w:r>
               <w:rPr>
@@ -5804,21 +5789,21 @@
                 <w:rStyle w:val="Hyperlink"/>
                 <w:noProof/>
               </w:rPr>
-              <w:t>Gene</w:t>
+              <w:t xml:space="preserve">General </w:t>
             </w:r>
             <w:r>
               <w:rPr>
                 <w:rStyle w:val="Hyperlink"/>
                 <w:noProof/>
               </w:rPr>
-              <w:t>r</w:t>
+              <w:t>visualiza</w:t>
             </w:r>
             <w:r>
               <w:rPr>
                 <w:rStyle w:val="Hyperlink"/>
                 <w:noProof/>
               </w:rPr>
-              <w:t>al visualisations</w:t>
+              <w:t>tions</w:t>
             </w:r>
             <w:r>
               <w:rPr>
@@ -6477,15 +6462,23 @@
             <w:rStyle w:val="Hyperlink"/>
             <w:szCs w:val="24"/>
           </w:rPr>
-          <w:t>https://public.tableau.com/profile/lucas.morato#!/vizhome/WineSales-InteractiveVisualisation/WineSalesOverviewfor2018</w:t>
+          <w:t>https://public.tableau.com/profile/lucas.morato#!/vizhome/WineSales-Interactive</w:t>
+        </w:r>
+        <w:r>
+          <w:rPr>
+            <w:rStyle w:val="Hyperlink"/>
+            <w:szCs w:val="24"/>
+          </w:rPr>
+          <w:t>Visualiza</w:t>
+        </w:r>
+        <w:r>
+          <w:rPr>
+            <w:rStyle w:val="Hyperlink"/>
+            <w:szCs w:val="24"/>
+          </w:rPr>
+          <w:t>tion/WineSalesOverviewfor2018</w:t>
         </w:r>
       </w:hyperlink>
-      <w:r>
-        <w:rPr>
-          <w:szCs w:val="24"/>
-        </w:rPr>
-        <w:t>)</w:t>
-      </w:r>
     </w:p>
     <w:p>
       <w:pPr>
@@ -6664,7 +6657,13 @@
         <w:pStyle w:val="BodyText"/>
       </w:pPr>
       <w:r>
-        <w:t>Having defined the problem, expected deliverables, and prepared the data, you can now start the analysis using mathematical and visual tools</w:t>
+        <w:t xml:space="preserve">Having defined the problem, expected deliverables, and prepared the data, </w:t>
+      </w:r>
+      <w:r>
+        <w:t>in this step you</w:t>
+      </w:r>
+      <w:r>
+        <w:t xml:space="preserve"> start the analysis using mathematical and visual tools</w:t>
       </w:r>
       <w:r>
         <w:t xml:space="preserve"> </w:t>
@@ -6695,7 +6694,13 @@
         <w:pStyle w:val="BodyText"/>
       </w:pPr>
       <w:r>
-        <w:t>In this last step, the results are made available to intended audience of the research.</w:t>
+        <w:t xml:space="preserve">In this last step, the results are made available to </w:t>
+      </w:r>
+      <w:r>
+        <w:t xml:space="preserve">the </w:t>
+      </w:r>
+      <w:r>
+        <w:t>intended audience of the research.</w:t>
       </w:r>
     </w:p>
     <w:p>
@@ -6774,6 +6779,9 @@
       <w:r>
         <w:t xml:space="preserve"> are represented by numeric values, </w:t>
       </w:r>
+      <w:r>
+        <w:t xml:space="preserve">and </w:t>
+      </w:r>
       <w:proofErr w:type="spellStart"/>
       <w:r>
         <w:t>City_Category</w:t>
@@ -6806,7 +6814,7 @@
         </w:rPr>
         <w:lastRenderedPageBreak/>
         <w:drawing>
-          <wp:anchor distT="0" distB="0" distL="114300" distR="114300" simplePos="0" relativeHeight="251659264" behindDoc="0" locked="0" layoutInCell="1" allowOverlap="1" wp14:anchorId="70C34542" wp14:editId="10CC3E7C">
+          <wp:anchor distT="0" distB="0" distL="114300" distR="114300" simplePos="0" relativeHeight="251651072" behindDoc="0" locked="0" layoutInCell="1" allowOverlap="1" wp14:anchorId="70C34542" wp14:editId="1BA300DD">
             <wp:simplePos x="0" y="0"/>
             <wp:positionH relativeFrom="column">
               <wp:posOffset>-200025</wp:posOffset>
@@ -6933,7 +6941,13 @@
         <w:spacing w:before="180" w:after="180" w:line="240" w:lineRule="auto"/>
       </w:pPr>
       <w:r>
-        <w:t>We wish to illustrate our sales data for 2018 – this will be included in our annual report to executive, investors, shareholders, and so on.</w:t>
+        <w:t xml:space="preserve">We wish to illustrate our sales data for 2018 – this will be included in our annual report to executive, investors, </w:t>
+      </w:r>
+      <w:r>
+        <w:t xml:space="preserve">and </w:t>
+      </w:r>
+      <w:r>
+        <w:t>shareholders.</w:t>
       </w:r>
     </w:p>
     <w:p>
@@ -6973,12 +6987,42 @@
       </w:r>
       <w:proofErr w:type="spellEnd"/>
       <w:r>
-        <w:t xml:space="preserve"> palettes, icons, images) which could be applied across all visualisations.</w:t>
-      </w:r>
-    </w:p>
-    <w:p>
-      <w:r>
-        <w:t>We then modified the dataset so that it would represent our sales for 2018 by adding a sale date, mapping category to grape variety, city to wine-region and so on</w:t>
+        <w:t xml:space="preserve"> palettes, icons,</w:t>
+      </w:r>
+      <w:r>
+        <w:t xml:space="preserve"> and</w:t>
+      </w:r>
+      <w:r>
+        <w:t xml:space="preserve"> images) which could be applied across all visuali</w:t>
+      </w:r>
+      <w:r>
+        <w:t>z</w:t>
+      </w:r>
+      <w:r>
+        <w:t>ations.</w:t>
+      </w:r>
+    </w:p>
+    <w:p>
+      <w:r>
+        <w:t xml:space="preserve">We modified the dataset </w:t>
+      </w:r>
+      <w:r>
+        <w:t xml:space="preserve">then, </w:t>
+      </w:r>
+      <w:r>
+        <w:t>so that it would represent our sales for 2018 by adding a sale</w:t>
+      </w:r>
+      <w:r>
+        <w:t>s</w:t>
+      </w:r>
+      <w:r>
+        <w:t xml:space="preserve"> date, mapping category to grape variety, city to wine-region</w:t>
+      </w:r>
+      <w:r>
+        <w:t>,</w:t>
+      </w:r>
+      <w:r>
+        <w:t xml:space="preserve"> and so on</w:t>
       </w:r>
       <w:r>
         <w:t>.</w:t>
@@ -6998,7 +7042,7 @@
           <w:noProof/>
         </w:rPr>
         <w:drawing>
-          <wp:inline distT="0" distB="0" distL="0" distR="0" wp14:anchorId="4BAF181A" wp14:editId="03F4650F">
+          <wp:inline distT="0" distB="0" distL="0" distR="0" wp14:anchorId="4BAF181A" wp14:editId="5764DCB3">
             <wp:extent cx="6189345" cy="1012825"/>
             <wp:effectExtent l="0" t="0" r="0" b="3175"/>
             <wp:docPr id="2" name="Picture 2"/>
@@ -7096,7 +7140,7 @@
         <w:t>Interactive Visuali</w:t>
       </w:r>
       <w:r>
-        <w:t>s</w:t>
+        <w:t>z</w:t>
       </w:r>
       <w:r>
         <w:t>ation</w:t>
@@ -7113,7 +7157,19 @@
         <w:t>prepared,</w:t>
       </w:r>
       <w:r>
-        <w:t xml:space="preserve"> we created our initial deliverable, an interactive visualisation. </w:t>
+        <w:t xml:space="preserve"> we created </w:t>
+      </w:r>
+      <w:r>
+        <w:t>the</w:t>
+      </w:r>
+      <w:r>
+        <w:t xml:space="preserve"> initial deliverable, an interactive visuali</w:t>
+      </w:r>
+      <w:r>
+        <w:t>z</w:t>
+      </w:r>
+      <w:r>
+        <w:t xml:space="preserve">ation. </w:t>
       </w:r>
       <w:r>
         <w:t xml:space="preserve"> This was done in 4 steps:</w:t>
@@ -7171,6 +7227,13 @@
         </w:rPr>
         <w:t xml:space="preserve"> palette, images)</w:t>
       </w:r>
+      <w:r>
+        <w:rPr>
+          <w:sz w:val="24"/>
+          <w:szCs w:val="24"/>
+        </w:rPr>
+        <w:t>.</w:t>
+      </w:r>
     </w:p>
     <w:p>
       <w:pPr>
@@ -7192,7 +7255,21 @@
           <w:sz w:val="24"/>
           <w:szCs w:val="24"/>
         </w:rPr>
-        <w:t>visualisations</w:t>
+        <w:t>visuali</w:t>
+      </w:r>
+      <w:r>
+        <w:rPr>
+          <w:sz w:val="24"/>
+          <w:szCs w:val="24"/>
+        </w:rPr>
+        <w:t>z</w:t>
+      </w:r>
+      <w:r>
+        <w:rPr>
+          <w:sz w:val="24"/>
+          <w:szCs w:val="24"/>
+        </w:rPr>
+        <w:t>ations</w:t>
       </w:r>
       <w:r>
         <w:rPr>
@@ -7201,6 +7278,13 @@
         </w:rPr>
         <w:t xml:space="preserve"> (worksheets)</w:t>
       </w:r>
+      <w:r>
+        <w:rPr>
+          <w:sz w:val="24"/>
+          <w:szCs w:val="24"/>
+        </w:rPr>
+        <w:t>.</w:t>
+      </w:r>
     </w:p>
     <w:p>
       <w:pPr>
@@ -7217,14 +7301,29 @@
         </w:rPr>
         <w:t>Create the dashboard and apply filters</w:t>
       </w:r>
+      <w:r>
+        <w:rPr>
+          <w:sz w:val="24"/>
+          <w:szCs w:val="24"/>
+        </w:rPr>
+        <w:t>.</w:t>
+      </w:r>
     </w:p>
     <w:p/>
     <w:p>
       <w:r>
-        <w:t>We’ve used Tableau  t</w:t>
-      </w:r>
-      <w:r>
-        <w:t xml:space="preserve">o generate </w:t>
+        <w:t xml:space="preserve">We’ve used </w:t>
+      </w:r>
+      <w:proofErr w:type="gramStart"/>
+      <w:r>
+        <w:t>Tableau  t</w:t>
+      </w:r>
+      <w:r>
+        <w:t>o</w:t>
+      </w:r>
+      <w:proofErr w:type="gramEnd"/>
+      <w:r>
+        <w:t xml:space="preserve"> generate </w:t>
       </w:r>
       <w:r>
         <w:t>the</w:t>
@@ -7245,19 +7344,19 @@
         <w:t xml:space="preserve"> i</w:t>
       </w:r>
       <w:r>
-        <w:t xml:space="preserve">s a powerful tool and it permits to easily publish the dashboard online, as you can check </w:t>
-      </w:r>
-      <w:hyperlink r:id="rId12" w:anchor="!/vizhome/WineSales-InteractiveVisualisation/WineSalesOverviewfor2018" w:history="1">
-        <w:r>
-          <w:rPr>
-            <w:color w:val="0070C0"/>
-            <w:u w:val="single"/>
-          </w:rPr>
-          <w:t>here</w:t>
-        </w:r>
-      </w:hyperlink>
-      <w:r>
-        <w:t xml:space="preserve"> or through this link: </w:t>
+        <w:t xml:space="preserve">s a powerful tool and it permits to easily publish the dashboard online, as you can </w:t>
+      </w:r>
+      <w:r>
+        <w:t>see in</w:t>
+      </w:r>
+      <w:r>
+        <w:t xml:space="preserve"> </w:t>
+      </w:r>
+      <w:r>
+        <w:t>the following</w:t>
+      </w:r>
+      <w:r>
+        <w:t xml:space="preserve"> link: </w:t>
       </w:r>
     </w:p>
     <w:p>
@@ -7274,14 +7373,30 @@
           <w:szCs w:val="24"/>
         </w:rPr>
       </w:pPr>
-      <w:hyperlink r:id="rId13" w:anchor="!/vizhome/WineSales-InteractiveVisualisation/WineSalesOverviewfor2018" w:history="1">
+      <w:hyperlink r:id="rId12" w:anchor="!/vizhome/WineSales-InteractiveVisualisation/WineSalesOverviewfor2018" w:history="1">
         <w:r>
           <w:rPr>
             <w:rStyle w:val="Hyperlink"/>
             <w:sz w:val="24"/>
             <w:szCs w:val="24"/>
           </w:rPr>
-          <w:t>https://public.tableau.com/profile/lucas.morato#!/vizhome/WineSales-InteractiveVisualisation/WineSalesOverviewfor2018</w:t>
+          <w:t>https://public.tableau.com/profile/lucas.morato#!/vizhome/WineSales-Interactive</w:t>
+        </w:r>
+        <w:r>
+          <w:rPr>
+            <w:rStyle w:val="Hyperlink"/>
+            <w:sz w:val="24"/>
+            <w:szCs w:val="24"/>
+          </w:rPr>
+          <w:t>Visualiza</w:t>
+        </w:r>
+        <w:r>
+          <w:rPr>
+            <w:rStyle w:val="Hyperlink"/>
+            <w:sz w:val="24"/>
+            <w:szCs w:val="24"/>
+          </w:rPr>
+          <w:t>tion/WineSalesOverviewfor2018</w:t>
         </w:r>
       </w:hyperlink>
     </w:p>
@@ -7330,7 +7445,21 @@
           <w:sz w:val="24"/>
           <w:szCs w:val="24"/>
         </w:rPr>
-        <w:t>The objective of the visualisation is to provide an overview of our company’s sales for 2018.</w:t>
+        <w:t>The objective of the visuali</w:t>
+      </w:r>
+      <w:r>
+        <w:rPr>
+          <w:sz w:val="24"/>
+          <w:szCs w:val="24"/>
+        </w:rPr>
+        <w:t>z</w:t>
+      </w:r>
+      <w:r>
+        <w:rPr>
+          <w:sz w:val="24"/>
+          <w:szCs w:val="24"/>
+        </w:rPr>
+        <w:t>ation is to provide an overview of our company’s sales for 2018.</w:t>
       </w:r>
     </w:p>
     <w:p>
@@ -7346,7 +7475,21 @@
           <w:sz w:val="24"/>
           <w:szCs w:val="24"/>
         </w:rPr>
-        <w:t xml:space="preserve">The visualisation has been created with the company directors in mind as a strategic tool which allows them to view: </w:t>
+        <w:t>The visuali</w:t>
+      </w:r>
+      <w:r>
+        <w:rPr>
+          <w:sz w:val="24"/>
+          <w:szCs w:val="24"/>
+        </w:rPr>
+        <w:t>z</w:t>
+      </w:r>
+      <w:r>
+        <w:rPr>
+          <w:sz w:val="24"/>
+          <w:szCs w:val="24"/>
+        </w:rPr>
+        <w:t xml:space="preserve">ation has been created with the company directors in mind as a strategic tool which allows them to view: </w:t>
       </w:r>
     </w:p>
     <w:p>
@@ -7399,7 +7542,28 @@
           <w:sz w:val="24"/>
           <w:szCs w:val="24"/>
         </w:rPr>
-        <w:t>he value of sales by region of origin and by variety of grape</w:t>
+        <w:t xml:space="preserve">he value of sales by region of origin and by </w:t>
+      </w:r>
+      <w:r>
+        <w:rPr>
+          <w:sz w:val="24"/>
+          <w:szCs w:val="24"/>
+        </w:rPr>
+        <w:t xml:space="preserve">the </w:t>
+      </w:r>
+      <w:r>
+        <w:rPr>
+          <w:sz w:val="24"/>
+          <w:szCs w:val="24"/>
+        </w:rPr>
+        <w:t>variety of grape</w:t>
+      </w:r>
+      <w:r>
+        <w:rPr>
+          <w:sz w:val="24"/>
+          <w:szCs w:val="24"/>
+        </w:rPr>
+        <w:t>s</w:t>
       </w:r>
       <w:r>
         <w:rPr>
@@ -7429,7 +7593,21 @@
           <w:sz w:val="24"/>
           <w:szCs w:val="24"/>
         </w:rPr>
-        <w:t>he profile of our customers by age, gender and occupation</w:t>
+        <w:t>he profile of our customers by age, gender</w:t>
+      </w:r>
+      <w:r>
+        <w:rPr>
+          <w:sz w:val="24"/>
+          <w:szCs w:val="24"/>
+        </w:rPr>
+        <w:t>,</w:t>
+      </w:r>
+      <w:r>
+        <w:rPr>
+          <w:sz w:val="24"/>
+          <w:szCs w:val="24"/>
+        </w:rPr>
+        <w:t xml:space="preserve"> and occupation</w:t>
       </w:r>
       <w:r>
         <w:rPr>
@@ -7475,7 +7653,21 @@
           <w:sz w:val="24"/>
           <w:szCs w:val="24"/>
         </w:rPr>
-        <w:t>ost popular types of wine by gender, occupation or area</w:t>
+        <w:t>ost popular types of wine by gender, occupation</w:t>
+      </w:r>
+      <w:r>
+        <w:rPr>
+          <w:sz w:val="24"/>
+          <w:szCs w:val="24"/>
+        </w:rPr>
+        <w:t>,</w:t>
+      </w:r>
+      <w:r>
+        <w:rPr>
+          <w:sz w:val="24"/>
+          <w:szCs w:val="24"/>
+        </w:rPr>
+        <w:t xml:space="preserve"> or area</w:t>
       </w:r>
       <w:r>
         <w:rPr>
@@ -7574,7 +7766,22 @@
         <w:jc w:val="both"/>
       </w:pPr>
       <w:r>
-        <w:t>Having researched other wine related graphical materials, we identified colour schemes commonly associated with wines such as reds, purples, yellows, browns</w:t>
+        <w:t>After</w:t>
+      </w:r>
+      <w:r>
+        <w:t xml:space="preserve"> research</w:t>
+      </w:r>
+      <w:r>
+        <w:t>ing</w:t>
+      </w:r>
+      <w:r>
+        <w:t xml:space="preserve"> other wine related graphical materials, we identified colour schemes commonly associated with wines</w:t>
+      </w:r>
+      <w:r>
+        <w:t>,</w:t>
+      </w:r>
+      <w:r>
+        <w:t xml:space="preserve"> such as reds, purples, yellows, browns</w:t>
       </w:r>
       <w:r>
         <w:t>,</w:t>
@@ -7692,7 +7899,7 @@
                 <w:noProof/>
               </w:rPr>
               <w:drawing>
-                <wp:inline distT="0" distB="0" distL="0" distR="0" wp14:anchorId="5ECDE729" wp14:editId="1C29FA38">
+                <wp:inline distT="0" distB="0" distL="0" distR="0" wp14:anchorId="5ECDE729" wp14:editId="5373A4A1">
                   <wp:extent cx="289560" cy="289560"/>
                   <wp:effectExtent l="0" t="0" r="0" b="0"/>
                   <wp:docPr id="12" name="Picture 12" descr="#290101 color image"/>
@@ -7709,7 +7916,7 @@
                           </pic:cNvPicPr>
                         </pic:nvPicPr>
                         <pic:blipFill>
-                          <a:blip r:embed="rId14" r:link="rId15" cstate="print">
+                          <a:blip r:embed="rId13" r:link="rId14" cstate="print">
                             <a:extLst>
                               <a:ext uri="{28A0092B-C50C-407E-A947-70E740481C1C}">
                                 <a14:useLocalDpi xmlns:a14="http://schemas.microsoft.com/office/drawing/2010/main" val="0"/>
@@ -7810,7 +8017,7 @@
                 <w:noProof/>
               </w:rPr>
               <w:drawing>
-                <wp:inline distT="0" distB="0" distL="0" distR="0" wp14:anchorId="11710685" wp14:editId="3813DD6E">
+                <wp:inline distT="0" distB="0" distL="0" distR="0" wp14:anchorId="11710685" wp14:editId="167F9A05">
                   <wp:extent cx="289560" cy="289560"/>
                   <wp:effectExtent l="0" t="0" r="0" b="0"/>
                   <wp:docPr id="11" name="Picture 11" descr="#420101 color image"/>
@@ -7827,7 +8034,7 @@
                           </pic:cNvPicPr>
                         </pic:nvPicPr>
                         <pic:blipFill>
-                          <a:blip r:embed="rId16" r:link="rId17" cstate="print">
+                          <a:blip r:embed="rId15" r:link="rId16" cstate="print">
                             <a:extLst>
                               <a:ext uri="{28A0092B-C50C-407E-A947-70E740481C1C}">
                                 <a14:useLocalDpi xmlns:a14="http://schemas.microsoft.com/office/drawing/2010/main" val="0"/>
@@ -7928,7 +8135,7 @@
                 <w:noProof/>
               </w:rPr>
               <w:drawing>
-                <wp:inline distT="0" distB="0" distL="0" distR="0" wp14:anchorId="6D2298E1" wp14:editId="634FDA5C">
+                <wp:inline distT="0" distB="0" distL="0" distR="0" wp14:anchorId="6D2298E1" wp14:editId="38446A03">
                   <wp:extent cx="289560" cy="289560"/>
                   <wp:effectExtent l="0" t="0" r="0" b="0"/>
                   <wp:docPr id="10" name="Picture 10" descr="#52151c color image"/>
@@ -7945,7 +8152,7 @@
                           </pic:cNvPicPr>
                         </pic:nvPicPr>
                         <pic:blipFill>
-                          <a:blip r:embed="rId18" r:link="rId19" cstate="print">
+                          <a:blip r:embed="rId17" r:link="rId18" cstate="print">
                             <a:extLst>
                               <a:ext uri="{28A0092B-C50C-407E-A947-70E740481C1C}">
                                 <a14:useLocalDpi xmlns:a14="http://schemas.microsoft.com/office/drawing/2010/main" val="0"/>
@@ -8046,7 +8253,7 @@
                 <w:noProof/>
               </w:rPr>
               <w:drawing>
-                <wp:inline distT="0" distB="0" distL="0" distR="0" wp14:anchorId="0978E78C" wp14:editId="7E579D74">
+                <wp:inline distT="0" distB="0" distL="0" distR="0" wp14:anchorId="0978E78C" wp14:editId="33A3D7C5">
                   <wp:extent cx="289560" cy="289560"/>
                   <wp:effectExtent l="0" t="0" r="0" b="0"/>
                   <wp:docPr id="9" name="Picture 9" descr="#690b22 color image"/>
@@ -8063,7 +8270,7 @@
                           </pic:cNvPicPr>
                         </pic:nvPicPr>
                         <pic:blipFill>
-                          <a:blip r:embed="rId20" r:link="rId21" cstate="print">
+                          <a:blip r:embed="rId19" r:link="rId20" cstate="print">
                             <a:extLst>
                               <a:ext uri="{28A0092B-C50C-407E-A947-70E740481C1C}">
                                 <a14:useLocalDpi xmlns:a14="http://schemas.microsoft.com/office/drawing/2010/main" val="0"/>
@@ -8164,7 +8371,7 @@
                 <w:noProof/>
               </w:rPr>
               <w:drawing>
-                <wp:inline distT="0" distB="0" distL="0" distR="0" wp14:anchorId="024062CE" wp14:editId="7B1B2F75">
+                <wp:inline distT="0" distB="0" distL="0" distR="0" wp14:anchorId="024062CE" wp14:editId="2F9982E0">
                   <wp:extent cx="289560" cy="289560"/>
                   <wp:effectExtent l="0" t="0" r="0" b="0"/>
                   <wp:docPr id="8" name="Picture 8" descr="#be2740 color image"/>
@@ -8181,7 +8388,7 @@
                           </pic:cNvPicPr>
                         </pic:nvPicPr>
                         <pic:blipFill>
-                          <a:blip r:embed="rId22" r:link="rId23" cstate="print">
+                          <a:blip r:embed="rId21" r:link="rId22" cstate="print">
                             <a:extLst>
                               <a:ext uri="{28A0092B-C50C-407E-A947-70E740481C1C}">
                                 <a14:useLocalDpi xmlns:a14="http://schemas.microsoft.com/office/drawing/2010/main" val="0"/>
@@ -8282,7 +8489,7 @@
                 <w:noProof/>
               </w:rPr>
               <w:drawing>
-                <wp:inline distT="0" distB="0" distL="0" distR="0" wp14:anchorId="5CF8854E" wp14:editId="451EDE2C">
+                <wp:inline distT="0" distB="0" distL="0" distR="0" wp14:anchorId="5CF8854E" wp14:editId="2F3E8AD7">
                   <wp:extent cx="289560" cy="289560"/>
                   <wp:effectExtent l="0" t="0" r="0" b="0"/>
                   <wp:docPr id="7" name="Picture 7" descr="#ea7472 color image"/>
@@ -8299,7 +8506,7 @@
                           </pic:cNvPicPr>
                         </pic:nvPicPr>
                         <pic:blipFill>
-                          <a:blip r:embed="rId24" r:link="rId25" cstate="print">
+                          <a:blip r:embed="rId23" r:link="rId24" cstate="print">
                             <a:extLst>
                               <a:ext uri="{28A0092B-C50C-407E-A947-70E740481C1C}">
                                 <a14:useLocalDpi xmlns:a14="http://schemas.microsoft.com/office/drawing/2010/main" val="0"/>
@@ -8400,7 +8607,7 @@
                 <w:noProof/>
               </w:rPr>
               <w:drawing>
-                <wp:inline distT="0" distB="0" distL="0" distR="0" wp14:anchorId="4C3E19D9" wp14:editId="057267D6">
+                <wp:inline distT="0" distB="0" distL="0" distR="0" wp14:anchorId="4C3E19D9" wp14:editId="0D612E2E">
                   <wp:extent cx="289560" cy="289560"/>
                   <wp:effectExtent l="0" t="0" r="0" b="0"/>
                   <wp:docPr id="6" name="Picture 6" descr="#fbda90 color image"/>
@@ -8417,7 +8624,7 @@
                           </pic:cNvPicPr>
                         </pic:nvPicPr>
                         <pic:blipFill>
-                          <a:blip r:embed="rId26" r:link="rId27" cstate="print">
+                          <a:blip r:embed="rId25" r:link="rId26" cstate="print">
                             <a:extLst>
                               <a:ext uri="{28A0092B-C50C-407E-A947-70E740481C1C}">
                                 <a14:useLocalDpi xmlns:a14="http://schemas.microsoft.com/office/drawing/2010/main" val="0"/>
@@ -8518,7 +8725,7 @@
                 <w:noProof/>
               </w:rPr>
               <w:drawing>
-                <wp:inline distT="0" distB="0" distL="0" distR="0" wp14:anchorId="11063398" wp14:editId="35F60032">
+                <wp:inline distT="0" distB="0" distL="0" distR="0" wp14:anchorId="11063398" wp14:editId="6435468B">
                   <wp:extent cx="289560" cy="289560"/>
                   <wp:effectExtent l="0" t="0" r="0" b="0"/>
                   <wp:docPr id="5" name="Picture 5" descr="#caa181 color image"/>
@@ -8535,7 +8742,7 @@
                           </pic:cNvPicPr>
                         </pic:nvPicPr>
                         <pic:blipFill>
-                          <a:blip r:embed="rId28" r:link="rId29" cstate="print">
+                          <a:blip r:embed="rId27" r:link="rId28" cstate="print">
                             <a:extLst>
                               <a:ext uri="{28A0092B-C50C-407E-A947-70E740481C1C}">
                                 <a14:useLocalDpi xmlns:a14="http://schemas.microsoft.com/office/drawing/2010/main" val="0"/>
@@ -8629,7 +8836,10 @@
       <w:bookmarkStart w:id="22" w:name="_Toc11968726"/>
       <w:bookmarkStart w:id="23" w:name="_Toc12465107"/>
       <w:r>
-        <w:t>Visualisations</w:t>
+        <w:t>Visualiza</w:t>
+      </w:r>
+      <w:r>
+        <w:t>tions</w:t>
       </w:r>
       <w:bookmarkEnd w:id="22"/>
       <w:bookmarkEnd w:id="23"/>
@@ -8650,7 +8860,21 @@
           <w:sz w:val="24"/>
           <w:szCs w:val="24"/>
         </w:rPr>
-        <w:t>We then created individual visualisations.</w:t>
+        <w:t xml:space="preserve">We then created individual </w:t>
+      </w:r>
+      <w:r>
+        <w:rPr>
+          <w:sz w:val="24"/>
+          <w:szCs w:val="24"/>
+        </w:rPr>
+        <w:t>visualiza</w:t>
+      </w:r>
+      <w:r>
+        <w:rPr>
+          <w:sz w:val="24"/>
+          <w:szCs w:val="24"/>
+        </w:rPr>
+        <w:t>tions.</w:t>
       </w:r>
     </w:p>
     <w:p>
@@ -8754,7 +8978,7 @@
         </w:rPr>
         <w:lastRenderedPageBreak/>
         <w:drawing>
-          <wp:inline distT="0" distB="0" distL="0" distR="0" wp14:anchorId="39725DEC" wp14:editId="12542F73">
+          <wp:inline distT="0" distB="0" distL="0" distR="0" wp14:anchorId="39725DEC" wp14:editId="6AE0264C">
             <wp:extent cx="6792254" cy="3861881"/>
             <wp:effectExtent l="0" t="0" r="2540" b="0"/>
             <wp:docPr id="4" name="Picture 4" descr="C:\Users\jhedd\AppData\Local\Microsoft\Windows\INetCache\Content.MSO\969B1372.tmp"/>
@@ -8771,7 +8995,7 @@
                     </pic:cNvPicPr>
                   </pic:nvPicPr>
                   <pic:blipFill>
-                    <a:blip r:embed="rId30">
+                    <a:blip r:embed="rId29">
                       <a:extLst>
                         <a:ext uri="{28A0092B-C50C-407E-A947-70E740481C1C}">
                           <a14:useLocalDpi xmlns:a14="http://schemas.microsoft.com/office/drawing/2010/main" val="0"/>
@@ -8816,7 +9040,51 @@
           <w:sz w:val="24"/>
           <w:szCs w:val="24"/>
         </w:rPr>
-        <w:t xml:space="preserve">We considered displaying each as a pie-chart, however decided that a simple dot with </w:t>
+        <w:t xml:space="preserve">We considered displaying each </w:t>
+      </w:r>
+      <w:r>
+        <w:rPr>
+          <w:sz w:val="24"/>
+          <w:szCs w:val="24"/>
+        </w:rPr>
+        <w:t xml:space="preserve">region </w:t>
+      </w:r>
+      <w:r>
+        <w:rPr>
+          <w:sz w:val="24"/>
+          <w:szCs w:val="24"/>
+        </w:rPr>
+        <w:t xml:space="preserve">as a </w:t>
+      </w:r>
+      <w:proofErr w:type="spellStart"/>
+      <w:r>
+        <w:rPr>
+          <w:sz w:val="24"/>
+          <w:szCs w:val="24"/>
+        </w:rPr>
+        <w:t>piechart</w:t>
+      </w:r>
+      <w:proofErr w:type="spellEnd"/>
+      <w:r>
+        <w:rPr>
+          <w:sz w:val="24"/>
+          <w:szCs w:val="24"/>
+        </w:rPr>
+        <w:t xml:space="preserve">, however </w:t>
+      </w:r>
+      <w:r>
+        <w:rPr>
+          <w:sz w:val="24"/>
+          <w:szCs w:val="24"/>
+        </w:rPr>
+        <w:t xml:space="preserve">we’ve </w:t>
+      </w:r>
+      <w:r>
+        <w:rPr>
+          <w:sz w:val="24"/>
+          <w:szCs w:val="24"/>
+        </w:rPr>
+        <w:t xml:space="preserve">decided that a simple dot with </w:t>
       </w:r>
       <w:r>
         <w:rPr>
@@ -8830,31 +9098,42 @@
           <w:sz w:val="24"/>
           <w:szCs w:val="24"/>
         </w:rPr>
-        <w:t>ooltips for detail provided a clearer image.</w:t>
-      </w:r>
-    </w:p>
-    <w:p>
-      <w:pPr>
-        <w:pStyle w:val="NormalWeb"/>
-        <w:rPr>
-          <w:rFonts w:asciiTheme="majorHAnsi" w:hAnsiTheme="majorHAnsi"/>
-          <w:i/>
-          <w:color w:val="5DB038"/>
-          <w:sz w:val="28"/>
+        <w:t>ooltips for detail</w:t>
+      </w:r>
+      <w:r>
+        <w:rPr>
+          <w:sz w:val="24"/>
+          <w:szCs w:val="24"/>
+        </w:rPr>
+        <w:t>s</w:t>
+      </w:r>
+      <w:r>
+        <w:rPr>
+          <w:sz w:val="24"/>
+          <w:szCs w:val="24"/>
+        </w:rPr>
+        <w:t xml:space="preserve"> provided a clearer image.</w:t>
+      </w:r>
+    </w:p>
+    <w:p>
+      <w:pPr>
+        <w:pStyle w:val="BodyTextStyle"/>
+        <w:rPr>
+          <w:sz w:val="24"/>
+          <w:szCs w:val="24"/>
         </w:rPr>
       </w:pPr>
       <w:r>
         <w:rPr>
           <w:noProof/>
-          <w:color w:val="000000"/>
-          <w:sz w:val="27"/>
-          <w:szCs w:val="27"/>
+          <w:sz w:val="24"/>
+          <w:szCs w:val="24"/>
         </w:rPr>
         <w:drawing>
-          <wp:inline distT="0" distB="0" distL="0" distR="0" wp14:anchorId="110E1006" wp14:editId="5FBEE848">
-            <wp:extent cx="6566170" cy="4097203"/>
-            <wp:effectExtent l="0" t="0" r="0" b="5080"/>
-            <wp:docPr id="15" name="Picture 15"/>
+          <wp:inline distT="0" distB="0" distL="0" distR="0" wp14:anchorId="64530E34" wp14:editId="342A2FB7">
+            <wp:extent cx="6459166" cy="3507578"/>
+            <wp:effectExtent l="0" t="0" r="5715" b="0"/>
+            <wp:docPr id="53" name="Picture 53"/>
             <wp:cNvGraphicFramePr>
               <a:graphicFrameLocks xmlns:a="http://schemas.openxmlformats.org/drawingml/2006/main" noChangeAspect="1"/>
             </wp:cNvGraphicFramePr>
@@ -8862,11 +9141,11 @@
               <a:graphicData uri="http://schemas.openxmlformats.org/drawingml/2006/picture">
                 <pic:pic xmlns:pic="http://schemas.openxmlformats.org/drawingml/2006/picture">
                   <pic:nvPicPr>
-                    <pic:cNvPr id="15" name="Sales by Region.png"/>
+                    <pic:cNvPr id="53" name="LM_MAP.png"/>
                     <pic:cNvPicPr/>
                   </pic:nvPicPr>
                   <pic:blipFill>
-                    <a:blip r:embed="rId31" cstate="print">
+                    <a:blip r:embed="rId30" cstate="print">
                       <a:extLst>
                         <a:ext uri="{28A0092B-C50C-407E-A947-70E740481C1C}">
                           <a14:useLocalDpi xmlns:a14="http://schemas.microsoft.com/office/drawing/2010/main" val="0"/>
@@ -8880,7 +9159,7 @@
                   <pic:spPr>
                     <a:xfrm>
                       <a:off x="0" y="0"/>
-                      <a:ext cx="6575413" cy="4102970"/>
+                      <a:ext cx="6469005" cy="3512921"/>
                     </a:xfrm>
                     <a:prstGeom prst="rect">
                       <a:avLst/>
@@ -8892,6 +9171,17 @@
           </wp:inline>
         </w:drawing>
       </w:r>
+    </w:p>
+    <w:p>
+      <w:pPr>
+        <w:pStyle w:val="NormalWeb"/>
+        <w:rPr>
+          <w:rFonts w:asciiTheme="majorHAnsi" w:hAnsiTheme="majorHAnsi"/>
+          <w:i/>
+          <w:color w:val="5DB038"/>
+          <w:sz w:val="28"/>
+        </w:rPr>
+      </w:pPr>
       <w:r>
         <w:br w:type="page"/>
       </w:r>
@@ -8930,7 +9220,21 @@
           <w:sz w:val="24"/>
           <w:szCs w:val="24"/>
         </w:rPr>
-        <w:t>We used a bubble plot to show the relative popularity of the various grape varieties</w:t>
+        <w:t>We used a bubble plot to show the relative popularity of the grape</w:t>
+      </w:r>
+      <w:r>
+        <w:rPr>
+          <w:sz w:val="24"/>
+          <w:szCs w:val="24"/>
+        </w:rPr>
+        <w:t>’s</w:t>
+      </w:r>
+      <w:r>
+        <w:rPr>
+          <w:sz w:val="24"/>
+          <w:szCs w:val="24"/>
+        </w:rPr>
+        <w:t xml:space="preserve"> varieties</w:t>
       </w:r>
       <w:r>
         <w:rPr>
@@ -9054,7 +9358,7 @@
           <w:noProof/>
         </w:rPr>
         <w:drawing>
-          <wp:inline distT="0" distB="0" distL="0" distR="0" wp14:anchorId="2C5904AB" wp14:editId="6E14CF89">
+          <wp:inline distT="0" distB="0" distL="0" distR="0" wp14:anchorId="2C5904AB" wp14:editId="51754DEE">
             <wp:extent cx="6189345" cy="6221730"/>
             <wp:effectExtent l="0" t="0" r="1905" b="7620"/>
             <wp:docPr id="14" name="Picture 14"/>
@@ -9069,7 +9373,7 @@
                     <pic:cNvPicPr/>
                   </pic:nvPicPr>
                   <pic:blipFill>
-                    <a:blip r:embed="rId32">
+                    <a:blip r:embed="rId31">
                       <a:extLst>
                         <a:ext uri="{28A0092B-C50C-407E-A947-70E740481C1C}">
                           <a14:useLocalDpi xmlns:a14="http://schemas.microsoft.com/office/drawing/2010/main" val="0"/>
@@ -9188,21 +9492,19 @@
         </w:rPr>
         <w:t xml:space="preserve">We decided for this type of char because it shows a good </w:t>
       </w:r>
-      <w:proofErr w:type="spellStart"/>
-      <w:r>
-        <w:rPr>
-          <w:sz w:val="24"/>
-          <w:szCs w:val="24"/>
-        </w:rPr>
-        <w:t>visualisation</w:t>
-      </w:r>
-      <w:proofErr w:type="spellEnd"/>
-      <w:r>
-        <w:rPr>
-          <w:sz w:val="24"/>
-          <w:szCs w:val="24"/>
-        </w:rPr>
-        <w:t xml:space="preserve"> of the parts of a whole (months of the year), and to track changes over time.</w:t>
+      <w:r>
+        <w:rPr>
+          <w:sz w:val="24"/>
+          <w:szCs w:val="24"/>
+        </w:rPr>
+        <w:t>visualiza</w:t>
+      </w:r>
+      <w:r>
+        <w:rPr>
+          <w:sz w:val="24"/>
+          <w:szCs w:val="24"/>
+        </w:rPr>
+        <w:t>tion of the parts of a whole (months of the year), and to track changes over time.</w:t>
       </w:r>
     </w:p>
     <w:p>
@@ -9346,9 +9648,9 @@
           <w:szCs w:val="27"/>
         </w:rPr>
         <w:drawing>
-          <wp:inline distT="0" distB="0" distL="0" distR="0" wp14:anchorId="2F6ABC8C" wp14:editId="2CD0116A">
-            <wp:extent cx="6189345" cy="5639435"/>
-            <wp:effectExtent l="0" t="0" r="1905" b="0"/>
+          <wp:inline distT="0" distB="0" distL="0" distR="0" wp14:anchorId="2F6ABC8C" wp14:editId="1C3B841F">
+            <wp:extent cx="6189345" cy="5058383"/>
+            <wp:effectExtent l="0" t="0" r="0" b="0"/>
             <wp:docPr id="19" name="Picture 19"/>
             <wp:cNvGraphicFramePr>
               <a:graphicFrameLocks xmlns:a="http://schemas.openxmlformats.org/drawingml/2006/main" noChangeAspect="1"/>
@@ -9360,8 +9662,206 @@
                     <pic:cNvPr id="19" name="SalesperMonth.png"/>
                     <pic:cNvPicPr/>
                   </pic:nvPicPr>
+                  <pic:blipFill rotWithShape="1">
+                    <a:blip r:embed="rId32">
+                      <a:extLst>
+                        <a:ext uri="{28A0092B-C50C-407E-A947-70E740481C1C}">
+                          <a14:useLocalDpi xmlns:a14="http://schemas.microsoft.com/office/drawing/2010/main" val="0"/>
+                        </a:ext>
+                      </a:extLst>
+                    </a:blip>
+                    <a:srcRect b="10303"/>
+                    <a:stretch/>
+                  </pic:blipFill>
+                  <pic:spPr bwMode="auto">
+                    <a:xfrm>
+                      <a:off x="0" y="0"/>
+                      <a:ext cx="6189345" cy="5058383"/>
+                    </a:xfrm>
+                    <a:prstGeom prst="rect">
+                      <a:avLst/>
+                    </a:prstGeom>
+                    <a:ln>
+                      <a:noFill/>
+                    </a:ln>
+                    <a:extLst>
+                      <a:ext uri="{53640926-AAD7-44D8-BBD7-CCE9431645EC}">
+                        <a14:shadowObscured xmlns:a14="http://schemas.microsoft.com/office/drawing/2010/main"/>
+                      </a:ext>
+                    </a:extLst>
+                  </pic:spPr>
+                </pic:pic>
+              </a:graphicData>
+            </a:graphic>
+          </wp:inline>
+        </w:drawing>
+      </w:r>
+    </w:p>
+    <w:p>
+      <w:pPr>
+        <w:pStyle w:val="BodyTextStyle"/>
+        <w:rPr>
+          <w:rFonts w:cstheme="minorHAnsi"/>
+          <w:color w:val="666666"/>
+        </w:rPr>
+      </w:pPr>
+      <w:r>
+        <w:rPr>
+          <w:rFonts w:cstheme="minorHAnsi"/>
+          <w:color w:val="666666"/>
+        </w:rPr>
+        <w:t xml:space="preserve">Sum of Purchase for each Sale Date Month. </w:t>
+      </w:r>
+      <w:proofErr w:type="spellStart"/>
+      <w:r>
+        <w:rPr>
+          <w:rFonts w:cstheme="minorHAnsi"/>
+          <w:color w:val="666666"/>
+        </w:rPr>
+        <w:t>Color</w:t>
+      </w:r>
+      <w:proofErr w:type="spellEnd"/>
+      <w:r>
+        <w:rPr>
+          <w:rFonts w:cstheme="minorHAnsi"/>
+          <w:color w:val="666666"/>
+        </w:rPr>
+        <w:t xml:space="preserve"> shows details about Wine Type. The data is filtered on Gender1, Action (Location), Action (Occupation </w:t>
+      </w:r>
+      <w:proofErr w:type="spellStart"/>
+      <w:r>
+        <w:rPr>
+          <w:rFonts w:cstheme="minorHAnsi"/>
+          <w:color w:val="666666"/>
+        </w:rPr>
+        <w:t>Desc</w:t>
+      </w:r>
+      <w:proofErr w:type="spellEnd"/>
+      <w:r>
+        <w:rPr>
+          <w:rFonts w:cstheme="minorHAnsi"/>
+          <w:color w:val="666666"/>
+        </w:rPr>
+        <w:t xml:space="preserve">) and Action (Occupation </w:t>
+      </w:r>
+      <w:proofErr w:type="spellStart"/>
+      <w:r>
+        <w:rPr>
+          <w:rFonts w:cstheme="minorHAnsi"/>
+          <w:color w:val="666666"/>
+        </w:rPr>
+        <w:t>Desc,Wine</w:t>
+      </w:r>
+      <w:proofErr w:type="spellEnd"/>
+      <w:r>
+        <w:rPr>
+          <w:rFonts w:cstheme="minorHAnsi"/>
+          <w:color w:val="666666"/>
+        </w:rPr>
+        <w:t xml:space="preserve"> Type). The Gender1 filter keeps F and M. The Action (Location) filter keeps 3 members. The Action (Occupation </w:t>
+      </w:r>
+      <w:proofErr w:type="spellStart"/>
+      <w:r>
+        <w:rPr>
+          <w:rFonts w:cstheme="minorHAnsi"/>
+          <w:color w:val="666666"/>
+        </w:rPr>
+        <w:t>Desc</w:t>
+      </w:r>
+      <w:proofErr w:type="spellEnd"/>
+      <w:r>
+        <w:rPr>
+          <w:rFonts w:cstheme="minorHAnsi"/>
+          <w:color w:val="666666"/>
+        </w:rPr>
+        <w:t xml:space="preserve">) filter keeps 21 members. The Action (Occupation </w:t>
+      </w:r>
+      <w:proofErr w:type="spellStart"/>
+      <w:r>
+        <w:rPr>
+          <w:rFonts w:cstheme="minorHAnsi"/>
+          <w:color w:val="666666"/>
+        </w:rPr>
+        <w:t>Desc,Wine</w:t>
+      </w:r>
+      <w:proofErr w:type="spellEnd"/>
+      <w:r>
+        <w:rPr>
+          <w:rFonts w:cstheme="minorHAnsi"/>
+          <w:color w:val="666666"/>
+        </w:rPr>
+        <w:t xml:space="preserve"> Type) filter keeps 63 members.</w:t>
+      </w:r>
+    </w:p>
+    <w:p>
+      <w:r>
+        <w:br w:type="page"/>
+      </w:r>
+    </w:p>
+    <w:p>
+      <w:pPr>
+        <w:pStyle w:val="Heading3"/>
+        <w:numPr>
+          <w:ilvl w:val="0"/>
+          <w:numId w:val="8"/>
+        </w:numPr>
+      </w:pPr>
+      <w:bookmarkStart w:id="32" w:name="_Toc11968731"/>
+      <w:bookmarkStart w:id="33" w:name="_Toc12465111"/>
+      <w:r>
+        <w:lastRenderedPageBreak/>
+        <w:t>Sales by Occupation (Top 10)</w:t>
+      </w:r>
+      <w:bookmarkEnd w:id="32"/>
+      <w:bookmarkEnd w:id="33"/>
+    </w:p>
+    <w:p>
+      <w:pPr>
+        <w:pStyle w:val="BodyTextStyle"/>
+        <w:rPr>
+          <w:sz w:val="24"/>
+          <w:szCs w:val="24"/>
+        </w:rPr>
+      </w:pPr>
+      <w:r>
+        <w:rPr>
+          <w:sz w:val="24"/>
+          <w:szCs w:val="24"/>
+        </w:rPr>
+        <w:t>The company directors are interested to know more about the type of people who purchase our products as this informs marketing strategy.  This bar chart shows the sales by employment sector.  A heat map was initially created however this contained more detail than our audience require so a horizontal bar chart limited to the top 10 was more appropriate.</w:t>
+      </w:r>
+    </w:p>
+    <w:p>
+      <w:pPr>
+        <w:pStyle w:val="BodyTextStyle"/>
+        <w:rPr>
+          <w:sz w:val="24"/>
+          <w:szCs w:val="24"/>
+        </w:rPr>
+      </w:pPr>
+      <w:r>
+        <w:rPr>
+          <w:noProof/>
+          <w:sz w:val="24"/>
+          <w:szCs w:val="24"/>
+        </w:rPr>
+        <w:drawing>
+          <wp:inline distT="0" distB="0" distL="0" distR="0" wp14:anchorId="2613D75F" wp14:editId="324858E1">
+            <wp:extent cx="6647992" cy="3142034"/>
+            <wp:effectExtent l="0" t="0" r="0" b="0"/>
+            <wp:docPr id="51" name="Picture 51"/>
+            <wp:cNvGraphicFramePr>
+              <a:graphicFrameLocks xmlns:a="http://schemas.openxmlformats.org/drawingml/2006/main" noChangeAspect="1"/>
+            </wp:cNvGraphicFramePr>
+            <a:graphic xmlns:a="http://schemas.openxmlformats.org/drawingml/2006/main">
+              <a:graphicData uri="http://schemas.openxmlformats.org/drawingml/2006/picture">
+                <pic:pic xmlns:pic="http://schemas.openxmlformats.org/drawingml/2006/picture">
+                  <pic:nvPicPr>
+                    <pic:cNvPr id="51" name="LM_SalesbyOccupationTop10.png"/>
+                    <pic:cNvPicPr/>
+                  </pic:nvPicPr>
                   <pic:blipFill>
-                    <a:blip r:embed="rId33">
+                    <a:blip r:embed="rId33" cstate="print">
                       <a:extLst>
                         <a:ext uri="{28A0092B-C50C-407E-A947-70E740481C1C}">
                           <a14:useLocalDpi xmlns:a14="http://schemas.microsoft.com/office/drawing/2010/main" val="0"/>
@@ -9375,7 +9875,7 @@
                   <pic:spPr>
                     <a:xfrm>
                       <a:off x="0" y="0"/>
-                      <a:ext cx="6189345" cy="5639435"/>
+                      <a:ext cx="6661468" cy="3148403"/>
                     </a:xfrm>
                     <a:prstGeom prst="rect">
                       <a:avLst/>
@@ -9389,7 +9889,84 @@
       </w:r>
     </w:p>
     <w:p>
-      <w:r>
+      <w:pPr>
+        <w:pStyle w:val="BodyTextStyle"/>
+        <w:rPr>
+          <w:rFonts w:cstheme="minorHAnsi"/>
+          <w:sz w:val="24"/>
+          <w:szCs w:val="24"/>
+        </w:rPr>
+      </w:pPr>
+      <w:r>
+        <w:rPr>
+          <w:rFonts w:cstheme="minorHAnsi"/>
+          <w:color w:val="666666"/>
+        </w:rPr>
+        <w:t xml:space="preserve">Sum of Purchase for each Occupation Desc. Color shows details about Wine Type. The data is filtered on Gender1, Action (Location) and Action (Wine </w:t>
+      </w:r>
+      <w:proofErr w:type="spellStart"/>
+      <w:proofErr w:type="gramStart"/>
+      <w:r>
+        <w:rPr>
+          <w:rFonts w:cstheme="minorHAnsi"/>
+          <w:color w:val="666666"/>
+        </w:rPr>
+        <w:t>Type,MONTH</w:t>
+      </w:r>
+      <w:proofErr w:type="spellEnd"/>
+      <w:proofErr w:type="gramEnd"/>
+      <w:r>
+        <w:rPr>
+          <w:rFonts w:cstheme="minorHAnsi"/>
+          <w:color w:val="666666"/>
+        </w:rPr>
+        <w:t xml:space="preserve">(Sale Date)). The Gender1 filter keeps multiple members. The Action (Location) filter keeps 3 members. The Action (Wine </w:t>
+      </w:r>
+      <w:proofErr w:type="spellStart"/>
+      <w:proofErr w:type="gramStart"/>
+      <w:r>
+        <w:rPr>
+          <w:rFonts w:cstheme="minorHAnsi"/>
+          <w:color w:val="666666"/>
+        </w:rPr>
+        <w:t>Type,MONTH</w:t>
+      </w:r>
+      <w:proofErr w:type="spellEnd"/>
+      <w:proofErr w:type="gramEnd"/>
+      <w:r>
+        <w:rPr>
+          <w:rFonts w:cstheme="minorHAnsi"/>
+          <w:color w:val="666666"/>
+        </w:rPr>
+        <w:t>(Sale Date)) filter keeps 36 members. The view is filtered on Occupation Desc, which keeps 10 members.</w:t>
+      </w:r>
+    </w:p>
+    <w:p>
+      <w:pPr>
+        <w:pStyle w:val="BodyTextStyle"/>
+        <w:rPr>
+          <w:color w:val="000000"/>
+          <w:sz w:val="27"/>
+          <w:szCs w:val="27"/>
+        </w:rPr>
+      </w:pPr>
+    </w:p>
+    <w:p>
+      <w:pPr>
+        <w:spacing w:after="0" w:line="240" w:lineRule="auto"/>
+        <w:rPr>
+          <w:color w:val="000000"/>
+          <w:sz w:val="27"/>
+          <w:szCs w:val="27"/>
+          <w:lang w:val="en-US"/>
+        </w:rPr>
+      </w:pPr>
+      <w:r>
+        <w:rPr>
+          <w:color w:val="000000"/>
+          <w:sz w:val="27"/>
+          <w:szCs w:val="27"/>
+        </w:rPr>
         <w:br w:type="page"/>
       </w:r>
     </w:p>
@@ -9401,128 +9978,6 @@
           <w:numId w:val="8"/>
         </w:numPr>
       </w:pPr>
-      <w:bookmarkStart w:id="32" w:name="_Toc11968731"/>
-      <w:bookmarkStart w:id="33" w:name="_Toc12465111"/>
-      <w:r>
-        <w:lastRenderedPageBreak/>
-        <w:t>Sales by Occupation (Top 10)</w:t>
-      </w:r>
-      <w:bookmarkEnd w:id="32"/>
-      <w:bookmarkEnd w:id="33"/>
-    </w:p>
-    <w:p>
-      <w:pPr>
-        <w:pStyle w:val="BodyTextStyle"/>
-        <w:rPr>
-          <w:sz w:val="24"/>
-          <w:szCs w:val="24"/>
-        </w:rPr>
-      </w:pPr>
-      <w:r>
-        <w:rPr>
-          <w:sz w:val="24"/>
-          <w:szCs w:val="24"/>
-        </w:rPr>
-        <w:t>The company directors are interested to know more about the type of people who purchase our products as this informs marketing strategy.  This bar chart shows the sales by employment sector.  A heat map was initially created however this contained more detail than our audience require so a horizontal bar chart limited to the top 10 was more appropriate.</w:t>
-      </w:r>
-    </w:p>
-    <w:p>
-      <w:pPr>
-        <w:pStyle w:val="BodyTextStyle"/>
-        <w:rPr>
-          <w:sz w:val="24"/>
-          <w:szCs w:val="24"/>
-        </w:rPr>
-      </w:pPr>
-    </w:p>
-    <w:p>
-      <w:pPr>
-        <w:pStyle w:val="BodyTextStyle"/>
-      </w:pPr>
-      <w:r>
-        <w:rPr>
-          <w:noProof/>
-        </w:rPr>
-        <w:drawing>
-          <wp:inline distT="0" distB="0" distL="0" distR="0" wp14:anchorId="4538DF15" wp14:editId="0922B2D2">
-            <wp:extent cx="6659350" cy="1946495"/>
-            <wp:effectExtent l="0" t="0" r="0" b="0"/>
-            <wp:docPr id="16" name="Picture 16"/>
-            <wp:cNvGraphicFramePr>
-              <a:graphicFrameLocks xmlns:a="http://schemas.openxmlformats.org/drawingml/2006/main" noChangeAspect="1"/>
-            </wp:cNvGraphicFramePr>
-            <a:graphic xmlns:a="http://schemas.openxmlformats.org/drawingml/2006/main">
-              <a:graphicData uri="http://schemas.openxmlformats.org/drawingml/2006/picture">
-                <pic:pic xmlns:pic="http://schemas.openxmlformats.org/drawingml/2006/picture">
-                  <pic:nvPicPr>
-                    <pic:cNvPr id="16" name="SalesbyOccupation(Top10).png"/>
-                    <pic:cNvPicPr/>
-                  </pic:nvPicPr>
-                  <pic:blipFill>
-                    <a:blip r:embed="rId34">
-                      <a:extLst>
-                        <a:ext uri="{28A0092B-C50C-407E-A947-70E740481C1C}">
-                          <a14:useLocalDpi xmlns:a14="http://schemas.microsoft.com/office/drawing/2010/main" val="0"/>
-                        </a:ext>
-                      </a:extLst>
-                    </a:blip>
-                    <a:stretch>
-                      <a:fillRect/>
-                    </a:stretch>
-                  </pic:blipFill>
-                  <pic:spPr>
-                    <a:xfrm>
-                      <a:off x="0" y="0"/>
-                      <a:ext cx="6666744" cy="1948656"/>
-                    </a:xfrm>
-                    <a:prstGeom prst="rect">
-                      <a:avLst/>
-                    </a:prstGeom>
-                  </pic:spPr>
-                </pic:pic>
-              </a:graphicData>
-            </a:graphic>
-          </wp:inline>
-        </w:drawing>
-      </w:r>
-    </w:p>
-    <w:p>
-      <w:pPr>
-        <w:pStyle w:val="BodyTextStyle"/>
-        <w:rPr>
-          <w:color w:val="000000"/>
-          <w:sz w:val="27"/>
-          <w:szCs w:val="27"/>
-        </w:rPr>
-      </w:pPr>
-    </w:p>
-    <w:p>
-      <w:pPr>
-        <w:spacing w:after="0" w:line="240" w:lineRule="auto"/>
-        <w:rPr>
-          <w:color w:val="000000"/>
-          <w:sz w:val="27"/>
-          <w:szCs w:val="27"/>
-          <w:lang w:val="en-US"/>
-        </w:rPr>
-      </w:pPr>
-      <w:r>
-        <w:rPr>
-          <w:color w:val="000000"/>
-          <w:sz w:val="27"/>
-          <w:szCs w:val="27"/>
-        </w:rPr>
-        <w:br w:type="page"/>
-      </w:r>
-    </w:p>
-    <w:p>
-      <w:pPr>
-        <w:pStyle w:val="Heading3"/>
-        <w:numPr>
-          <w:ilvl w:val="0"/>
-          <w:numId w:val="8"/>
-        </w:numPr>
-      </w:pPr>
       <w:bookmarkStart w:id="34" w:name="_Toc11968732"/>
       <w:bookmarkStart w:id="35" w:name="_Toc12465112"/>
       <w:r>
@@ -9552,7 +10007,21 @@
           <w:sz w:val="24"/>
           <w:szCs w:val="24"/>
         </w:rPr>
-        <w:t>among the 26-35 age-range!</w:t>
+        <w:t>among the 26-35 age</w:t>
+      </w:r>
+      <w:r>
+        <w:rPr>
+          <w:sz w:val="24"/>
+          <w:szCs w:val="24"/>
+        </w:rPr>
+        <w:t xml:space="preserve"> </w:t>
+      </w:r>
+      <w:r>
+        <w:rPr>
+          <w:sz w:val="24"/>
+          <w:szCs w:val="24"/>
+        </w:rPr>
+        <w:t>range!</w:t>
       </w:r>
     </w:p>
     <w:p>
@@ -9573,7 +10042,7 @@
           <w:noProof/>
         </w:rPr>
         <w:drawing>
-          <wp:inline distT="0" distB="0" distL="0" distR="0" wp14:anchorId="0682CDBC" wp14:editId="631B668F">
+          <wp:inline distT="0" distB="0" distL="0" distR="0" wp14:anchorId="0682CDBC" wp14:editId="1C866B62">
             <wp:extent cx="4343776" cy="7376799"/>
             <wp:effectExtent l="0" t="0" r="0" b="0"/>
             <wp:docPr id="24" name="Picture 24"/>
@@ -9588,7 +10057,7 @@
                     <pic:cNvPicPr/>
                   </pic:nvPicPr>
                   <pic:blipFill>
-                    <a:blip r:embed="rId35">
+                    <a:blip r:embed="rId34">
                       <a:extLst>
                         <a:ext uri="{28A0092B-C50C-407E-A947-70E740481C1C}">
                           <a14:useLocalDpi xmlns:a14="http://schemas.microsoft.com/office/drawing/2010/main" val="0"/>
@@ -9629,7 +10098,8 @@
       <w:pPr>
         <w:spacing w:after="0" w:line="240" w:lineRule="auto"/>
         <w:sectPr>
-          <w:footerReference w:type="default" r:id="rId36"/>
+          <w:footerReference w:type="default" r:id="rId35"/>
+          <w:footerReference w:type="first" r:id="rId36"/>
           <w:pgSz w:w="11907" w:h="16839" w:code="9"/>
           <w:pgMar w:top="1440" w:right="1080" w:bottom="1440" w:left="1080" w:header="720" w:footer="648" w:gutter="0"/>
           <w:pgNumType w:start="0"/>
@@ -9714,24 +10184,17 @@
           <w:szCs w:val="24"/>
         </w:rPr>
       </w:pPr>
-    </w:p>
-    <w:p>
-      <w:pPr>
-        <w:jc w:val="both"/>
-        <w:rPr>
-          <w:rFonts w:eastAsia="Times New Roman" w:cs="Times New Roman"/>
-        </w:rPr>
-      </w:pPr>
-      <w:r>
-        <w:rPr>
-          <w:rFonts w:eastAsia="Times New Roman" w:cs="Times New Roman"/>
+      <w:r>
+        <w:rPr>
           <w:noProof/>
+          <w:szCs w:val="24"/>
+          <w:lang w:val="en-US"/>
         </w:rPr>
         <w:drawing>
-          <wp:inline distT="0" distB="0" distL="0" distR="0" wp14:anchorId="2D3A5DCF" wp14:editId="43E6FADA">
-            <wp:extent cx="6355533" cy="4732828"/>
-            <wp:effectExtent l="0" t="0" r="0" b="4445"/>
-            <wp:docPr id="17" name="Picture 17" descr="A close up of text on a white background&#10;&#10;Description automatically generated"/>
+          <wp:inline distT="0" distB="0" distL="0" distR="0" wp14:anchorId="06E9231F" wp14:editId="6BD2588E">
+            <wp:extent cx="9161677" cy="4814819"/>
+            <wp:effectExtent l="0" t="0" r="0" b="0"/>
+            <wp:docPr id="54" name="Picture 54"/>
             <wp:cNvGraphicFramePr>
               <a:graphicFrameLocks xmlns:a="http://schemas.openxmlformats.org/drawingml/2006/main" noChangeAspect="1"/>
             </wp:cNvGraphicFramePr>
@@ -9739,7 +10202,7 @@
               <a:graphicData uri="http://schemas.openxmlformats.org/drawingml/2006/picture">
                 <pic:pic xmlns:pic="http://schemas.openxmlformats.org/drawingml/2006/picture">
                   <pic:nvPicPr>
-                    <pic:cNvPr id="15" name="Screenshot 2019-06-19 at 17.16.57.png"/>
+                    <pic:cNvPr id="54" name="LM_dashboard.png"/>
                     <pic:cNvPicPr/>
                   </pic:nvPicPr>
                   <pic:blipFill>
@@ -9757,7 +10220,7 @@
                   <pic:spPr>
                     <a:xfrm>
                       <a:off x="0" y="0"/>
-                      <a:ext cx="6355533" cy="4732828"/>
+                      <a:ext cx="9171183" cy="4819815"/>
                     </a:xfrm>
                     <a:prstGeom prst="rect">
                       <a:avLst/>
@@ -9769,6 +10232,14 @@
           </wp:inline>
         </w:drawing>
       </w:r>
+    </w:p>
+    <w:p>
+      <w:pPr>
+        <w:jc w:val="both"/>
+        <w:rPr>
+          <w:rFonts w:eastAsia="Times New Roman" w:cs="Times New Roman"/>
+        </w:rPr>
+      </w:pPr>
       <w:bookmarkStart w:id="39" w:name="_Hlk11967381"/>
       <w:r>
         <w:rPr>
@@ -9786,7 +10257,6 @@
         <w:sectPr>
           <w:pgSz w:w="16839" w:h="11907" w:orient="landscape" w:code="9"/>
           <w:pgMar w:top="1080" w:right="1440" w:bottom="1080" w:left="1440" w:header="720" w:footer="648" w:gutter="0"/>
-          <w:pgNumType w:start="0"/>
           <w:cols w:space="720"/>
           <w:titlePg/>
           <w:docGrid w:linePitch="360"/>
@@ -9804,13 +10274,13 @@
           <w:rFonts w:eastAsia="Times New Roman" w:cs="Times New Roman"/>
         </w:rPr>
         <w:lastRenderedPageBreak/>
-        <w:t xml:space="preserve">The challenge when creating an interactive dashboard is to connect all the sheets </w:t>
+        <w:t>The challenge when creating an interactive dashboard is to connect all the sheets</w:t>
       </w:r>
       <w:r>
         <w:rPr>
           <w:rFonts w:eastAsia="Times New Roman" w:cs="Times New Roman"/>
         </w:rPr>
-        <w:t xml:space="preserve">- </w:t>
+        <w:t xml:space="preserve">, </w:t>
       </w:r>
       <w:r>
         <w:rPr>
@@ -9847,6 +10317,10 @@
     <w:p>
       <w:pPr>
         <w:pStyle w:val="BulletStyle"/>
+        <w:numPr>
+          <w:ilvl w:val="0"/>
+          <w:numId w:val="9"/>
+        </w:numPr>
         <w:rPr>
           <w:sz w:val="24"/>
           <w:szCs w:val="24"/>
@@ -9863,33 +10337,145 @@
     <w:p>
       <w:pPr>
         <w:pStyle w:val="BulletStyle"/>
-        <w:rPr>
-          <w:sz w:val="24"/>
-          <w:szCs w:val="24"/>
-        </w:rPr>
-      </w:pPr>
-      <w:r>
-        <w:rPr>
-          <w:sz w:val="24"/>
-          <w:szCs w:val="24"/>
-        </w:rPr>
-        <w:t>Select filter applied on Sales by designation of origin sheet. To apply the filter, it is needed to select and click on the area desired, then the other 4 sheets will display information regarding just that area.</w:t>
+        <w:numPr>
+          <w:ilvl w:val="0"/>
+          <w:numId w:val="9"/>
+        </w:numPr>
+        <w:rPr>
+          <w:sz w:val="24"/>
+          <w:szCs w:val="24"/>
+        </w:rPr>
+      </w:pPr>
+      <w:r>
+        <w:rPr>
+          <w:rFonts w:ascii="Courier New" w:hAnsi="Courier New" w:cs="Courier New"/>
+          <w:sz w:val="24"/>
+          <w:szCs w:val="24"/>
+        </w:rPr>
+        <w:t>Select</w:t>
+      </w:r>
+      <w:r>
+        <w:rPr>
+          <w:sz w:val="24"/>
+          <w:szCs w:val="24"/>
+        </w:rPr>
+        <w:t xml:space="preserve"> filter applied on </w:t>
+      </w:r>
+      <w:r>
+        <w:rPr>
+          <w:b/>
+          <w:bCs/>
+          <w:sz w:val="24"/>
+          <w:szCs w:val="24"/>
+        </w:rPr>
+        <w:t>Sales by designation of origin</w:t>
+      </w:r>
+      <w:r>
+        <w:rPr>
+          <w:sz w:val="24"/>
+          <w:szCs w:val="24"/>
+        </w:rPr>
+        <w:t xml:space="preserve"> sheet. To apply the filter, select and click on the desired</w:t>
+      </w:r>
+      <w:r>
+        <w:rPr>
+          <w:sz w:val="24"/>
+          <w:szCs w:val="24"/>
+        </w:rPr>
+        <w:t xml:space="preserve"> </w:t>
+      </w:r>
+      <w:r>
+        <w:rPr>
+          <w:sz w:val="24"/>
+          <w:szCs w:val="24"/>
+        </w:rPr>
+        <w:t>area</w:t>
+      </w:r>
+      <w:r>
+        <w:rPr>
+          <w:sz w:val="24"/>
+          <w:szCs w:val="24"/>
+        </w:rPr>
+        <w:t>, then the other 4 sheets will display information regarding just that area.</w:t>
       </w:r>
     </w:p>
     <w:p>
       <w:pPr>
         <w:pStyle w:val="BulletStyle"/>
-        <w:rPr>
-          <w:sz w:val="24"/>
-          <w:szCs w:val="24"/>
-        </w:rPr>
-      </w:pPr>
-      <w:r>
-        <w:rPr>
-          <w:sz w:val="24"/>
-          <w:szCs w:val="24"/>
-        </w:rPr>
-        <w:t xml:space="preserve">Hover filter applied on Sales per Month. This filter works similarly to the one above, the difference here is there is no need to select and click. Just to hoover the mouse already change other sheets. </w:t>
+        <w:numPr>
+          <w:ilvl w:val="0"/>
+          <w:numId w:val="9"/>
+        </w:numPr>
+        <w:rPr>
+          <w:sz w:val="24"/>
+          <w:szCs w:val="24"/>
+        </w:rPr>
+      </w:pPr>
+      <w:r>
+        <w:rPr>
+          <w:rFonts w:ascii="Courier New" w:hAnsi="Courier New" w:cs="Courier New"/>
+          <w:sz w:val="24"/>
+          <w:szCs w:val="24"/>
+        </w:rPr>
+        <w:t>Hover</w:t>
+      </w:r>
+      <w:r>
+        <w:rPr>
+          <w:sz w:val="24"/>
+          <w:szCs w:val="24"/>
+        </w:rPr>
+        <w:t xml:space="preserve"> filter applied on </w:t>
+      </w:r>
+      <w:r>
+        <w:rPr>
+          <w:b/>
+          <w:bCs/>
+          <w:sz w:val="24"/>
+          <w:szCs w:val="24"/>
+        </w:rPr>
+        <w:t>Sales per Month</w:t>
+      </w:r>
+      <w:r>
+        <w:rPr>
+          <w:sz w:val="24"/>
+          <w:szCs w:val="24"/>
+        </w:rPr>
+        <w:t xml:space="preserve"> sheet</w:t>
+      </w:r>
+      <w:r>
+        <w:rPr>
+          <w:sz w:val="24"/>
+          <w:szCs w:val="24"/>
+        </w:rPr>
+        <w:t xml:space="preserve">. </w:t>
+      </w:r>
+      <w:r>
+        <w:rPr>
+          <w:sz w:val="24"/>
+          <w:szCs w:val="24"/>
+        </w:rPr>
+        <w:t>To see this filter in action, h</w:t>
+      </w:r>
+      <w:r>
+        <w:rPr>
+          <w:sz w:val="24"/>
+          <w:szCs w:val="24"/>
+        </w:rPr>
+        <w:t xml:space="preserve">oover the mouse </w:t>
+      </w:r>
+      <w:r>
+        <w:rPr>
+          <w:sz w:val="24"/>
+          <w:szCs w:val="24"/>
+        </w:rPr>
+        <w:t>over the wine types on the stacks, and you’ll see that the rest of the dashboard view will change accordingly with the filter.</w:t>
+      </w:r>
+      <w:r>
+        <w:rPr>
+          <w:sz w:val="24"/>
+          <w:szCs w:val="24"/>
+        </w:rPr>
+        <w:t xml:space="preserve"> </w:t>
       </w:r>
     </w:p>
     <w:bookmarkEnd w:id="39"/>
@@ -9898,7 +10484,13 @@
         <w:jc w:val="both"/>
       </w:pPr>
       <w:r>
-        <w:t xml:space="preserve">The advantage of an interactive visualization is that it allows the user change the data displayed based on the desired criteria, offering immediate response to different questions. </w:t>
+        <w:t xml:space="preserve">The advantage of an interactive visualization is that it allows the user </w:t>
+      </w:r>
+      <w:r>
+        <w:t xml:space="preserve">to </w:t>
+      </w:r>
+      <w:r>
+        <w:t xml:space="preserve">change the data displayed based on the desired criteria, offering immediate response to different questions. </w:t>
       </w:r>
     </w:p>
     <w:p>
@@ -9921,10 +10513,22 @@
       <w:bookmarkStart w:id="40" w:name="_Toc12465114"/>
       <w:r>
         <w:lastRenderedPageBreak/>
-        <w:t>Complementary</w:t>
-      </w:r>
-      <w:r>
-        <w:t xml:space="preserve"> visualisations</w:t>
+        <w:t>Compl</w:t>
+      </w:r>
+      <w:r>
+        <w:t>i</w:t>
+      </w:r>
+      <w:r>
+        <w:t>mentary</w:t>
+      </w:r>
+      <w:r>
+        <w:t xml:space="preserve"> </w:t>
+      </w:r>
+      <w:r>
+        <w:t>visualiza</w:t>
+      </w:r>
+      <w:r>
+        <w:t>tions</w:t>
       </w:r>
       <w:bookmarkEnd w:id="40"/>
     </w:p>
@@ -9936,23 +10540,49 @@
     <w:p>
       <w:pPr>
         <w:spacing w:after="0" w:line="240" w:lineRule="auto"/>
+      </w:pPr>
+      <w:r>
         <w:rPr>
           <w:highlight w:val="yellow"/>
         </w:rPr>
-      </w:pPr>
+        <w:t xml:space="preserve">I think Lucas already covered A LOT in the ‘interactive viz’ and we still have the infographic to add. I wonder how many more we should add here. I’m getting worried </w:t>
+      </w:r>
       <w:r>
         <w:rPr>
           <w:highlight w:val="yellow"/>
         </w:rPr>
-        <w:t xml:space="preserve">some text about the general visualisations. </w:t>
-      </w:r>
+        <w:t>that the</w:t>
+      </w:r>
+      <w:r>
+        <w:rPr>
+          <w:highlight w:val="yellow"/>
+        </w:rPr>
+        <w:t xml:space="preserve"> report </w:t>
+      </w:r>
+      <w:r>
+        <w:rPr>
+          <w:highlight w:val="yellow"/>
+        </w:rPr>
+        <w:t>is becoming</w:t>
+      </w:r>
+      <w:r>
+        <w:rPr>
+          <w:highlight w:val="yellow"/>
+        </w:rPr>
+        <w:t xml:space="preserve"> too </w:t>
+      </w:r>
+      <w:proofErr w:type="gramStart"/>
+      <w:r>
+        <w:rPr>
+          <w:highlight w:val="yellow"/>
+        </w:rPr>
+        <w:t>long !</w:t>
+      </w:r>
+      <w:proofErr w:type="gramEnd"/>
     </w:p>
     <w:p>
       <w:pPr>
         <w:spacing w:after="0" w:line="240" w:lineRule="auto"/>
-        <w:rPr>
-          <w:highlight w:val="yellow"/>
-        </w:rPr>
       </w:pPr>
     </w:p>
     <w:p>
@@ -9960,66 +10590,17 @@
         <w:spacing w:after="0" w:line="240" w:lineRule="auto"/>
       </w:pPr>
       <w:r>
-        <w:rPr>
-          <w:highlight w:val="yellow"/>
-        </w:rPr>
-        <w:t xml:space="preserve">I think Lucas already covered A LOT in the ‘interactive viz’ and we still have the infographic to add. I wonder how many more we should add here. I’m getting worried </w:t>
-      </w:r>
-      <w:r>
-        <w:rPr>
-          <w:highlight w:val="yellow"/>
-        </w:rPr>
-        <w:t>that the</w:t>
-      </w:r>
-      <w:r>
-        <w:rPr>
-          <w:highlight w:val="yellow"/>
-        </w:rPr>
-        <w:t xml:space="preserve"> report </w:t>
-      </w:r>
-      <w:r>
-        <w:rPr>
-          <w:highlight w:val="yellow"/>
-        </w:rPr>
-        <w:t>is becoming</w:t>
-      </w:r>
-      <w:r>
-        <w:rPr>
-          <w:highlight w:val="yellow"/>
-        </w:rPr>
-        <w:t xml:space="preserve"> too </w:t>
-      </w:r>
-      <w:proofErr w:type="gramStart"/>
-      <w:r>
-        <w:rPr>
-          <w:highlight w:val="yellow"/>
-        </w:rPr>
-        <w:t>long !</w:t>
-      </w:r>
-      <w:proofErr w:type="gramEnd"/>
-    </w:p>
-    <w:p>
-      <w:pPr>
-        <w:spacing w:after="0" w:line="240" w:lineRule="auto"/>
-      </w:pPr>
-    </w:p>
-    <w:p>
-      <w:pPr>
-        <w:spacing w:after="0" w:line="240" w:lineRule="auto"/>
-      </w:pPr>
-      <w:r>
         <w:t>We decided that the interactive visualization should be the main source of information to our stakeholders, the Dashboard should provide the more relevant information in a friendly and meaningful way.</w:t>
       </w:r>
-    </w:p>
-    <w:p>
-      <w:pPr>
-        <w:spacing w:after="0" w:line="240" w:lineRule="auto"/>
-      </w:pPr>
-    </w:p>
-    <w:p>
-      <w:pPr>
-        <w:spacing w:after="0" w:line="240" w:lineRule="auto"/>
-      </w:pPr>
+      <w:r>
+        <w:t xml:space="preserve"> However, we also designed some complimentary visualizations in order to confirm and supplement some of the </w:t>
+      </w:r>
+      <w:r>
+        <w:t>interactive visualization</w:t>
+      </w:r>
+      <w:r>
+        <w:t xml:space="preserve"> findings.</w:t>
+      </w:r>
       <w:bookmarkStart w:id="41" w:name="_GoBack"/>
       <w:bookmarkEnd w:id="41"/>
     </w:p>
@@ -10053,7 +10634,13 @@
         <w:spacing w:after="0" w:line="240" w:lineRule="auto"/>
       </w:pPr>
       <w:r>
-        <w:t>&lt;Andrea – to add some context here&gt;</w:t>
+        <w:t xml:space="preserve">From some of the sheets on our interactive visualization we’ve noticed that the </w:t>
+      </w:r>
+      <w:r>
+        <w:t>distribution</w:t>
+      </w:r>
+      <w:r>
+        <w:t xml:space="preserve"> of our data could be quite spread depending on the filter we’ve applied.</w:t>
       </w:r>
     </w:p>
     <w:p>
@@ -10066,52 +10653,578 @@
         <w:spacing w:after="0" w:line="240" w:lineRule="auto"/>
       </w:pPr>
       <w:r>
+        <w:t xml:space="preserve">We decided them to use some </w:t>
+      </w:r>
+      <w:r>
+        <w:t xml:space="preserve">box-and-whisker plots to </w:t>
+      </w:r>
+      <w:r>
+        <w:t>check</w:t>
+      </w:r>
+      <w:r>
+        <w:t xml:space="preserve"> the distribution of </w:t>
+      </w:r>
+      <w:r>
+        <w:t xml:space="preserve">some </w:t>
+      </w:r>
+      <w:r>
+        <w:t xml:space="preserve">values along </w:t>
+      </w:r>
+      <w:r>
+        <w:t>the axis.</w:t>
+      </w:r>
+    </w:p>
+    <w:p>
+      <w:pPr>
+        <w:spacing w:after="0" w:line="240" w:lineRule="auto"/>
+      </w:pPr>
+    </w:p>
+    <w:p>
+      <w:pPr>
+        <w:spacing w:after="0" w:line="240" w:lineRule="auto"/>
+      </w:pPr>
+      <w:r>
+        <w:t xml:space="preserve">As we’ve seen in the </w:t>
+      </w:r>
+      <w:r>
+        <w:rPr>
+          <w:b/>
+          <w:bCs/>
+        </w:rPr>
+        <w:t>Sales by Age group</w:t>
+      </w:r>
+      <w:r>
+        <w:t xml:space="preserve"> section, </w:t>
+      </w:r>
+      <w:r>
+        <w:t>26-35 age</w:t>
+      </w:r>
+      <w:r>
+        <w:t xml:space="preserve"> </w:t>
+      </w:r>
+      <w:r>
+        <w:t>range</w:t>
+      </w:r>
+      <w:r>
+        <w:t xml:space="preserve">’s purchase is way higher than all the other age ranges. Hence, it’s not a surprise that the </w:t>
+      </w:r>
+      <w:r>
+        <w:t>box-and-whisker plot</w:t>
+      </w:r>
+      <w:r>
+        <w:t xml:space="preserve"> </w:t>
+      </w:r>
+    </w:p>
+    <w:p>
+      <w:pPr>
+        <w:spacing w:after="0" w:line="240" w:lineRule="auto"/>
         <w:rPr>
           <w:noProof/>
         </w:rPr>
+      </w:pPr>
+    </w:p>
+    <w:p>
+      <w:pPr>
+        <w:spacing w:after="0" w:line="240" w:lineRule="auto"/>
+        <w:rPr>
+          <w:noProof/>
+        </w:rPr>
+      </w:pPr>
+      <w:r>
+        <w:rPr>
+          <w:noProof/>
+        </w:rPr>
+        <w:br w:type="page"/>
+      </w:r>
+    </w:p>
+    <w:p>
+      <w:pPr>
+        <w:spacing w:after="0" w:line="240" w:lineRule="auto"/>
+      </w:pPr>
+      <w:r>
+        <w:rPr>
+          <w:noProof/>
+        </w:rPr>
         <w:lastRenderedPageBreak/>
-        <w:drawing>
-          <wp:inline distT="0" distB="0" distL="0" distR="0" wp14:anchorId="1AB9263E" wp14:editId="69EE30F9">
-            <wp:extent cx="1058790" cy="8528364"/>
-            <wp:effectExtent l="0" t="0" r="0" b="0"/>
-            <wp:docPr id="49" name="Picture 49"/>
-            <wp:cNvGraphicFramePr>
-              <a:graphicFrameLocks xmlns:a="http://schemas.openxmlformats.org/drawingml/2006/main" noChangeAspect="1"/>
-            </wp:cNvGraphicFramePr>
-            <a:graphic xmlns:a="http://schemas.openxmlformats.org/drawingml/2006/main">
-              <a:graphicData uri="http://schemas.openxmlformats.org/drawingml/2006/picture">
-                <pic:pic xmlns:pic="http://schemas.openxmlformats.org/drawingml/2006/picture">
-                  <pic:nvPicPr>
-                    <pic:cNvPr id="49" name="AM_outliersGrapeType.png"/>
-                    <pic:cNvPicPr/>
-                  </pic:nvPicPr>
-                  <pic:blipFill>
-                    <a:blip r:embed="rId38">
-                      <a:extLst>
-                        <a:ext uri="{28A0092B-C50C-407E-A947-70E740481C1C}">
-                          <a14:useLocalDpi xmlns:a14="http://schemas.microsoft.com/office/drawing/2010/main" val="0"/>
-                        </a:ext>
-                      </a:extLst>
-                    </a:blip>
-                    <a:stretch>
-                      <a:fillRect/>
-                    </a:stretch>
-                  </pic:blipFill>
-                  <pic:spPr>
-                    <a:xfrm>
-                      <a:off x="0" y="0"/>
-                      <a:ext cx="1062149" cy="8555418"/>
-                    </a:xfrm>
-                    <a:prstGeom prst="rect">
-                      <a:avLst/>
-                    </a:prstGeom>
-                  </pic:spPr>
-                </pic:pic>
-              </a:graphicData>
-            </a:graphic>
-          </wp:inline>
-        </w:drawing>
-      </w:r>
+        <mc:AlternateContent>
+          <mc:Choice Requires="wpg">
+            <w:drawing>
+              <wp:anchor distT="0" distB="0" distL="114300" distR="114300" simplePos="0" relativeHeight="251668480" behindDoc="0" locked="0" layoutInCell="1" allowOverlap="1" wp14:anchorId="633E0751" wp14:editId="5C00E1F8">
+                <wp:simplePos x="0" y="0"/>
+                <wp:positionH relativeFrom="column">
+                  <wp:posOffset>3280144</wp:posOffset>
+                </wp:positionH>
+                <wp:positionV relativeFrom="paragraph">
+                  <wp:posOffset>36033</wp:posOffset>
+                </wp:positionV>
+                <wp:extent cx="2768600" cy="8935188"/>
+                <wp:effectExtent l="0" t="25400" r="0" b="5715"/>
+                <wp:wrapNone/>
+                <wp:docPr id="65" name="Group 65"/>
+                <wp:cNvGraphicFramePr/>
+                <a:graphic xmlns:a="http://schemas.openxmlformats.org/drawingml/2006/main">
+                  <a:graphicData uri="http://schemas.microsoft.com/office/word/2010/wordprocessingGroup">
+                    <wpg:wgp>
+                      <wpg:cNvGrpSpPr/>
+                      <wpg:grpSpPr>
+                        <a:xfrm>
+                          <a:off x="0" y="0"/>
+                          <a:ext cx="2768600" cy="8935188"/>
+                          <a:chOff x="0" y="0"/>
+                          <a:chExt cx="2768600" cy="8935188"/>
+                        </a:xfrm>
+                      </wpg:grpSpPr>
+                      <pic:pic xmlns:pic="http://schemas.openxmlformats.org/drawingml/2006/picture">
+                        <pic:nvPicPr>
+                          <pic:cNvPr id="57" name="Picture 57"/>
+                          <pic:cNvPicPr>
+                            <a:picLocks noChangeAspect="1"/>
+                          </pic:cNvPicPr>
+                        </pic:nvPicPr>
+                        <pic:blipFill>
+                          <a:blip r:embed="rId38">
+                            <a:extLst>
+                              <a:ext uri="{28A0092B-C50C-407E-A947-70E740481C1C}">
+                                <a14:useLocalDpi xmlns:a14="http://schemas.microsoft.com/office/drawing/2010/main" val="0"/>
+                              </a:ext>
+                            </a:extLst>
+                          </a:blip>
+                          <a:stretch>
+                            <a:fillRect/>
+                          </a:stretch>
+                        </pic:blipFill>
+                        <pic:spPr>
+                          <a:xfrm>
+                            <a:off x="110165" y="0"/>
+                            <a:ext cx="1828800" cy="7871460"/>
+                          </a:xfrm>
+                          <a:prstGeom prst="rect">
+                            <a:avLst/>
+                          </a:prstGeom>
+                          <a:effectLst>
+                            <a:outerShdw blurRad="50800" dist="38100" dir="8100000" algn="tr" rotWithShape="0">
+                              <a:prstClr val="black">
+                                <a:alpha val="40000"/>
+                              </a:prstClr>
+                            </a:outerShdw>
+                          </a:effectLst>
+                        </pic:spPr>
+                      </pic:pic>
+                      <wps:wsp>
+                        <wps:cNvPr id="62" name="Text Box 62"/>
+                        <wps:cNvSpPr txBox="1"/>
+                        <wps:spPr>
+                          <a:xfrm>
+                            <a:off x="0" y="7906488"/>
+                            <a:ext cx="2768600" cy="1028700"/>
+                          </a:xfrm>
+                          <a:prstGeom prst="rect">
+                            <a:avLst/>
+                          </a:prstGeom>
+                          <a:solidFill>
+                            <a:schemeClr val="lt1"/>
+                          </a:solidFill>
+                          <a:ln w="6350">
+                            <a:noFill/>
+                          </a:ln>
+                        </wps:spPr>
+                        <wps:txbx>
+                          <w:txbxContent>
+                            <w:p>
+                              <w:r>
+                                <w:rPr>
+                                  <w:color w:val="666666"/>
+                                </w:rPr>
+                                <w:t xml:space="preserve">Count of Number of Records for Wine Type </w:t>
+                              </w:r>
+                              <w:r>
+                                <w:rPr>
+                                  <w:color w:val="666666"/>
+                                </w:rPr>
+                                <w:t xml:space="preserve">by </w:t>
+                              </w:r>
+                              <w:r>
+                                <w:rPr>
+                                  <w:color w:val="666666"/>
+                                </w:rPr>
+                                <w:t>Age. The Wine Type filter keeps Red, Rosé</w:t>
+                              </w:r>
+                              <w:r>
+                                <w:rPr>
+                                  <w:color w:val="666666"/>
+                                </w:rPr>
+                                <w:t>,</w:t>
+                              </w:r>
+                              <w:r>
+                                <w:rPr>
+                                  <w:color w:val="666666"/>
+                                </w:rPr>
+                                <w:t xml:space="preserve"> and White. The Age filter </w:t>
+                              </w:r>
+                              <w:r>
+                                <w:rPr>
+                                  <w:color w:val="666666"/>
+                                </w:rPr>
+                                <w:t>excludes 26-35.</w:t>
+                              </w:r>
+                            </w:p>
+                          </w:txbxContent>
+                        </wps:txbx>
+                        <wps:bodyPr rot="0" spcFirstLastPara="0" vertOverflow="overflow" horzOverflow="overflow" vert="horz" wrap="square" lIns="91440" tIns="45720" rIns="91440" bIns="45720" numCol="1" spcCol="0" rtlCol="0" fromWordArt="0" anchor="t" anchorCtr="0" forceAA="0" compatLnSpc="1">
+                          <a:prstTxWarp prst="textNoShape">
+                            <a:avLst/>
+                          </a:prstTxWarp>
+                          <a:noAutofit/>
+                        </wps:bodyPr>
+                      </wps:wsp>
+                    </wpg:wgp>
+                  </a:graphicData>
+                </a:graphic>
+              </wp:anchor>
+            </w:drawing>
+          </mc:Choice>
+          <mc:Fallback>
+            <w:pict>
+              <v:group w14:anchorId="633E0751" id="Group 65" o:spid="_x0000_s1057" style="position:absolute;margin-left:258.3pt;margin-top:2.85pt;width:218pt;height:703.55pt;z-index:251668480" coordsize="27686,89351" o:gfxdata="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">
+                <v:shapetype id="_x0000_t75" coordsize="21600,21600" o:spt="75" o:preferrelative="t" path="m@4@5l@4@11@9@11@9@5xe" filled="f" stroked="f">
+                  <v:stroke joinstyle="miter"/>
+                  <v:formulas>
+                    <v:f eqn="if lineDrawn pixelLineWidth 0"/>
+                    <v:f eqn="sum @0 1 0"/>
+                    <v:f eqn="sum 0 0 @1"/>
+                    <v:f eqn="prod @2 1 2"/>
+                    <v:f eqn="prod @3 21600 pixelWidth"/>
+                    <v:f eqn="prod @3 21600 pixelHeight"/>
+                    <v:f eqn="sum @0 0 1"/>
+                    <v:f eqn="prod @6 1 2"/>
+                    <v:f eqn="prod @7 21600 pixelWidth"/>
+                    <v:f eqn="sum @8 21600 0"/>
+                    <v:f eqn="prod @7 21600 pixelHeight"/>
+                    <v:f eqn="sum @10 21600 0"/>
+                  </v:formulas>
+                  <v:path o:extrusionok="f" gradientshapeok="t" o:connecttype="rect"/>
+                  <o:lock v:ext="edit" aspectratio="t"/>
+                </v:shapetype>
+                <v:shape id="Picture 57" o:spid="_x0000_s1058" type="#_x0000_t75" style="position:absolute;left:1101;width:18288;height:78714;visibility:visible;mso-wrap-style:square" o:gfxdata="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">
+                  <v:imagedata r:id="rId39" o:title=""/>
+                  <v:shadow on="t" color="black" opacity="26214f" origin=".5,-.5" offset="-.74836mm,.74836mm"/>
+                </v:shape>
+                <v:shape id="Text Box 62" o:spid="_x0000_s1059" type="#_x0000_t202" style="position:absolute;top:79064;width:27686;height:10287;visibility:visible;mso-wrap-style:square;v-text-anchor:top" o:gfxdata="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" fillcolor="white [3201]" stroked="f" strokeweight=".5pt">
+                  <v:textbox>
+                    <w:txbxContent>
+                      <w:p>
+                        <w:r>
+                          <w:rPr>
+                            <w:color w:val="666666"/>
+                          </w:rPr>
+                          <w:t xml:space="preserve">Count of Number of Records for Wine Type </w:t>
+                        </w:r>
+                        <w:r>
+                          <w:rPr>
+                            <w:color w:val="666666"/>
+                          </w:rPr>
+                          <w:t xml:space="preserve">by </w:t>
+                        </w:r>
+                        <w:r>
+                          <w:rPr>
+                            <w:color w:val="666666"/>
+                          </w:rPr>
+                          <w:t>Age. The Wine Type filter keeps Red, Rosé</w:t>
+                        </w:r>
+                        <w:r>
+                          <w:rPr>
+                            <w:color w:val="666666"/>
+                          </w:rPr>
+                          <w:t>,</w:t>
+                        </w:r>
+                        <w:r>
+                          <w:rPr>
+                            <w:color w:val="666666"/>
+                          </w:rPr>
+                          <w:t xml:space="preserve"> and White. The Age filter </w:t>
+                        </w:r>
+                        <w:r>
+                          <w:rPr>
+                            <w:color w:val="666666"/>
+                          </w:rPr>
+                          <w:t>excludes 26-35.</w:t>
+                        </w:r>
+                      </w:p>
+                    </w:txbxContent>
+                  </v:textbox>
+                </v:shape>
+              </v:group>
+            </w:pict>
+          </mc:Fallback>
+        </mc:AlternateContent>
+      </w:r>
+      <w:r>
+        <w:rPr>
+          <w:noProof/>
+        </w:rPr>
+        <mc:AlternateContent>
+          <mc:Choice Requires="wpg">
+            <w:drawing>
+              <wp:anchor distT="0" distB="0" distL="114300" distR="114300" simplePos="0" relativeHeight="251662336" behindDoc="0" locked="0" layoutInCell="1" allowOverlap="1" wp14:anchorId="6F4BAEFC" wp14:editId="0D1E6361">
+                <wp:simplePos x="0" y="0"/>
+                <wp:positionH relativeFrom="column">
+                  <wp:posOffset>12700</wp:posOffset>
+                </wp:positionH>
+                <wp:positionV relativeFrom="paragraph">
+                  <wp:posOffset>25400</wp:posOffset>
+                </wp:positionV>
+                <wp:extent cx="2705100" cy="8813800"/>
+                <wp:effectExtent l="12700" t="25400" r="0" b="0"/>
+                <wp:wrapNone/>
+                <wp:docPr id="63" name="Group 63"/>
+                <wp:cNvGraphicFramePr/>
+                <a:graphic xmlns:a="http://schemas.openxmlformats.org/drawingml/2006/main">
+                  <a:graphicData uri="http://schemas.microsoft.com/office/word/2010/wordprocessingGroup">
+                    <wpg:wgp>
+                      <wpg:cNvGrpSpPr/>
+                      <wpg:grpSpPr>
+                        <a:xfrm>
+                          <a:off x="0" y="0"/>
+                          <a:ext cx="2705100" cy="8813800"/>
+                          <a:chOff x="0" y="0"/>
+                          <a:chExt cx="2705100" cy="8813800"/>
+                        </a:xfrm>
+                      </wpg:grpSpPr>
+                      <wps:wsp>
+                        <wps:cNvPr id="58" name="Text Box 58"/>
+                        <wps:cNvSpPr txBox="1"/>
+                        <wps:spPr>
+                          <a:xfrm>
+                            <a:off x="0" y="7835900"/>
+                            <a:ext cx="2705100" cy="977900"/>
+                          </a:xfrm>
+                          <a:prstGeom prst="rect">
+                            <a:avLst/>
+                          </a:prstGeom>
+                          <a:solidFill>
+                            <a:schemeClr val="lt1"/>
+                          </a:solidFill>
+                          <a:ln w="6350">
+                            <a:noFill/>
+                          </a:ln>
+                        </wps:spPr>
+                        <wps:txbx>
+                          <w:txbxContent>
+                            <w:p>
+                              <w:r>
+                                <w:rPr>
+                                  <w:color w:val="666666"/>
+                                </w:rPr>
+                                <w:t xml:space="preserve">Count of Number of Records for Wine Type </w:t>
+                              </w:r>
+                              <w:r>
+                                <w:rPr>
+                                  <w:color w:val="666666"/>
+                                </w:rPr>
+                                <w:t xml:space="preserve">by </w:t>
+                              </w:r>
+                              <w:r>
+                                <w:rPr>
+                                  <w:color w:val="666666"/>
+                                </w:rPr>
+                                <w:t>Age. The Wine Type filter keeps Red, Rosé</w:t>
+                              </w:r>
+                              <w:r>
+                                <w:rPr>
+                                  <w:color w:val="666666"/>
+                                </w:rPr>
+                                <w:t>,</w:t>
+                              </w:r>
+                              <w:r>
+                                <w:rPr>
+                                  <w:color w:val="666666"/>
+                                </w:rPr>
+                                <w:t xml:space="preserve"> and White. The Age filter keeps </w:t>
+                              </w:r>
+                              <w:r>
+                                <w:rPr>
+                                  <w:color w:val="666666"/>
+                                </w:rPr>
+                                <w:t>all</w:t>
+                              </w:r>
+                              <w:r>
+                                <w:rPr>
+                                  <w:color w:val="666666"/>
+                                </w:rPr>
+                                <w:t xml:space="preserve"> of</w:t>
+                              </w:r>
+                              <w:r>
+                                <w:rPr>
+                                  <w:color w:val="666666"/>
+                                </w:rPr>
+                                <w:t xml:space="preserve"> the</w:t>
+                              </w:r>
+                              <w:r>
+                                <w:rPr>
+                                  <w:color w:val="666666"/>
+                                </w:rPr>
+                                <w:t xml:space="preserve"> 7 </w:t>
+                              </w:r>
+                              <w:r>
+                                <w:rPr>
+                                  <w:color w:val="666666"/>
+                                </w:rPr>
+                                <w:t>ranges</w:t>
+                              </w:r>
+                              <w:r>
+                                <w:rPr>
+                                  <w:color w:val="666666"/>
+                                </w:rPr>
+                                <w:t>.</w:t>
+                              </w:r>
+                            </w:p>
+                          </w:txbxContent>
+                        </wps:txbx>
+                        <wps:bodyPr rot="0" spcFirstLastPara="0" vertOverflow="overflow" horzOverflow="overflow" vert="horz" wrap="square" lIns="91440" tIns="45720" rIns="91440" bIns="45720" numCol="1" spcCol="0" rtlCol="0" fromWordArt="0" anchor="t" anchorCtr="0" forceAA="0" compatLnSpc="1">
+                          <a:prstTxWarp prst="textNoShape">
+                            <a:avLst/>
+                          </a:prstTxWarp>
+                          <a:noAutofit/>
+                        </wps:bodyPr>
+                      </wps:wsp>
+                      <pic:pic xmlns:pic="http://schemas.openxmlformats.org/drawingml/2006/picture">
+                        <pic:nvPicPr>
+                          <pic:cNvPr id="56" name="Picture 56"/>
+                          <pic:cNvPicPr>
+                            <a:picLocks noChangeAspect="1"/>
+                          </pic:cNvPicPr>
+                        </pic:nvPicPr>
+                        <pic:blipFill>
+                          <a:blip r:embed="rId40">
+                            <a:extLst>
+                              <a:ext uri="{28A0092B-C50C-407E-A947-70E740481C1C}">
+                                <a14:useLocalDpi xmlns:a14="http://schemas.microsoft.com/office/drawing/2010/main" val="0"/>
+                              </a:ext>
+                            </a:extLst>
+                          </a:blip>
+                          <a:stretch>
+                            <a:fillRect/>
+                          </a:stretch>
+                        </pic:blipFill>
+                        <pic:spPr>
+                          <a:xfrm>
+                            <a:off x="76200" y="0"/>
+                            <a:ext cx="1898015" cy="7786370"/>
+                          </a:xfrm>
+                          <a:prstGeom prst="rect">
+                            <a:avLst/>
+                          </a:prstGeom>
+                          <a:effectLst>
+                            <a:outerShdw blurRad="50800" dist="38100" dir="8100000" algn="tr" rotWithShape="0">
+                              <a:prstClr val="black">
+                                <a:alpha val="40000"/>
+                              </a:prstClr>
+                            </a:outerShdw>
+                          </a:effectLst>
+                        </pic:spPr>
+                      </pic:pic>
+                    </wpg:wgp>
+                  </a:graphicData>
+                </a:graphic>
+              </wp:anchor>
+            </w:drawing>
+          </mc:Choice>
+          <mc:Fallback>
+            <w:pict>
+              <v:group w14:anchorId="6F4BAEFC" id="Group 63" o:spid="_x0000_s1060" style="position:absolute;margin-left:1pt;margin-top:2pt;width:213pt;height:694pt;z-index:251662336" coordsize="27051,88138" o:gfxdata="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">
+                <v:shape id="Text Box 58" o:spid="_x0000_s1061" type="#_x0000_t202" style="position:absolute;top:78359;width:27051;height:9779;visibility:visible;mso-wrap-style:square;v-text-anchor:top" o:gfxdata="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" fillcolor="white [3201]" stroked="f" strokeweight=".5pt">
+                  <v:textbox>
+                    <w:txbxContent>
+                      <w:p>
+                        <w:r>
+                          <w:rPr>
+                            <w:color w:val="666666"/>
+                          </w:rPr>
+                          <w:t xml:space="preserve">Count of Number of Records for Wine Type </w:t>
+                        </w:r>
+                        <w:r>
+                          <w:rPr>
+                            <w:color w:val="666666"/>
+                          </w:rPr>
+                          <w:t xml:space="preserve">by </w:t>
+                        </w:r>
+                        <w:r>
+                          <w:rPr>
+                            <w:color w:val="666666"/>
+                          </w:rPr>
+                          <w:t>Age. The Wine Type filter keeps Red, Rosé</w:t>
+                        </w:r>
+                        <w:r>
+                          <w:rPr>
+                            <w:color w:val="666666"/>
+                          </w:rPr>
+                          <w:t>,</w:t>
+                        </w:r>
+                        <w:r>
+                          <w:rPr>
+                            <w:color w:val="666666"/>
+                          </w:rPr>
+                          <w:t xml:space="preserve"> and White. The Age filter keeps </w:t>
+                        </w:r>
+                        <w:r>
+                          <w:rPr>
+                            <w:color w:val="666666"/>
+                          </w:rPr>
+                          <w:t>all</w:t>
+                        </w:r>
+                        <w:r>
+                          <w:rPr>
+                            <w:color w:val="666666"/>
+                          </w:rPr>
+                          <w:t xml:space="preserve"> of</w:t>
+                        </w:r>
+                        <w:r>
+                          <w:rPr>
+                            <w:color w:val="666666"/>
+                          </w:rPr>
+                          <w:t xml:space="preserve"> the</w:t>
+                        </w:r>
+                        <w:r>
+                          <w:rPr>
+                            <w:color w:val="666666"/>
+                          </w:rPr>
+                          <w:t xml:space="preserve"> 7 </w:t>
+                        </w:r>
+                        <w:r>
+                          <w:rPr>
+                            <w:color w:val="666666"/>
+                          </w:rPr>
+                          <w:t>ranges</w:t>
+                        </w:r>
+                        <w:r>
+                          <w:rPr>
+                            <w:color w:val="666666"/>
+                          </w:rPr>
+                          <w:t>.</w:t>
+                        </w:r>
+                      </w:p>
+                    </w:txbxContent>
+                  </v:textbox>
+                </v:shape>
+                <v:shape id="Picture 56" o:spid="_x0000_s1062" type="#_x0000_t75" style="position:absolute;left:762;width:18980;height:77863;visibility:visible;mso-wrap-style:square" o:gfxdata="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">
+                  <v:imagedata r:id="rId41" o:title=""/>
+                  <v:shadow on="t" color="black" opacity="26214f" origin=".5,-.5" offset="-.74836mm,.74836mm"/>
+                </v:shape>
+              </v:group>
+            </w:pict>
+          </mc:Fallback>
+        </mc:AlternateContent>
+      </w:r>
+    </w:p>
+    <w:p>
+      <w:pPr>
+        <w:spacing w:after="0" w:line="240" w:lineRule="auto"/>
+      </w:pPr>
+    </w:p>
+    <w:p>
+      <w:pPr>
+        <w:spacing w:after="0" w:line="240" w:lineRule="auto"/>
+      </w:pPr>
     </w:p>
     <w:p>
       <w:pPr>
@@ -10248,18 +11361,130 @@
       <w:pPr>
         <w:pStyle w:val="Heading1"/>
         <w:rPr>
+          <w:rFonts w:eastAsia="Times New Roman" w:cs="Times New Roman"/>
+        </w:rPr>
+      </w:pPr>
+      <w:r>
+        <w:rPr>
           <w:rFonts w:eastAsia="Times New Roman"/>
         </w:rPr>
+        <w:lastRenderedPageBreak/>
+        <w:t>Conclusion</w:t>
+      </w:r>
+    </w:p>
+    <w:p>
+      <w:pPr>
+        <w:spacing w:after="0" w:line="240" w:lineRule="auto"/>
+        <w:rPr>
+          <w:rFonts w:eastAsia="Times New Roman" w:cs="Times New Roman"/>
+        </w:rPr>
+      </w:pPr>
+    </w:p>
+    <w:p>
+      <w:pPr>
+        <w:spacing w:after="0" w:line="240" w:lineRule="auto"/>
+        <w:rPr>
+          <w:rFonts w:eastAsia="Times New Roman" w:cs="Times New Roman"/>
+        </w:rPr>
+      </w:pPr>
+    </w:p>
+    <w:p>
+      <w:pPr>
+        <w:spacing w:after="0" w:line="240" w:lineRule="auto"/>
+        <w:rPr>
+          <w:rFonts w:eastAsia="Times New Roman" w:cs="Times New Roman"/>
+        </w:rPr>
+      </w:pPr>
+      <w:r>
+        <w:rPr>
+          <w:rFonts w:eastAsia="Times New Roman" w:cs="Times New Roman"/>
+        </w:rPr>
+        <w:t>Aim to create a conclusion/recommendation with this project</w:t>
+      </w:r>
+    </w:p>
+    <w:p>
+      <w:pPr>
+        <w:spacing w:after="0" w:line="240" w:lineRule="auto"/>
+        <w:rPr>
+          <w:rFonts w:eastAsia="Times New Roman" w:cs="Times New Roman"/>
+        </w:rPr>
+      </w:pPr>
+    </w:p>
+    <w:p>
+      <w:pPr>
+        <w:spacing w:after="0" w:line="240" w:lineRule="auto"/>
+        <w:rPr>
+          <w:rFonts w:eastAsia="Times New Roman" w:cs="Times New Roman"/>
+        </w:rPr>
+      </w:pPr>
+    </w:p>
+    <w:p>
+      <w:pPr>
+        <w:spacing w:after="0" w:line="240" w:lineRule="auto"/>
+        <w:rPr>
+          <w:rFonts w:eastAsia="Times New Roman" w:cs="Times New Roman"/>
+        </w:rPr>
+      </w:pPr>
+      <w:r>
+        <w:rPr>
+          <w:rFonts w:eastAsia="Times New Roman" w:cs="Times New Roman"/>
+        </w:rPr>
+        <w:br w:type="page"/>
+      </w:r>
+    </w:p>
+    <w:p>
+      <w:pPr>
+        <w:spacing w:after="0" w:line="240" w:lineRule="auto"/>
+        <w:rPr>
+          <w:rFonts w:eastAsia="Times New Roman" w:cs="Times New Roman"/>
+        </w:rPr>
+      </w:pPr>
+    </w:p>
+    <w:p>
+      <w:pPr>
+        <w:pStyle w:val="Heading1"/>
+        <w:rPr>
+          <w:rFonts w:eastAsia="Times New Roman"/>
+        </w:rPr>
       </w:pPr>
       <w:bookmarkStart w:id="44" w:name="_Toc12465117"/>
       <w:r>
         <w:rPr>
           <w:rFonts w:eastAsia="Times New Roman"/>
         </w:rPr>
-        <w:lastRenderedPageBreak/>
         <w:t>References</w:t>
       </w:r>
       <w:bookmarkEnd w:id="44"/>
+    </w:p>
+    <w:p>
+      <w:pPr>
+        <w:spacing w:after="0" w:line="240" w:lineRule="auto"/>
+        <w:rPr>
+          <w:rFonts w:eastAsia="Times New Roman" w:cs="Times New Roman"/>
+        </w:rPr>
+      </w:pPr>
+    </w:p>
+    <w:p>
+      <w:pPr>
+        <w:spacing w:after="0" w:line="240" w:lineRule="auto"/>
+        <w:rPr>
+          <w:rFonts w:eastAsia="Times New Roman" w:cs="Times New Roman"/>
+        </w:rPr>
+      </w:pPr>
+      <w:r>
+        <w:rPr>
+          <w:rFonts w:eastAsia="Times New Roman" w:cs="Times New Roman"/>
+        </w:rPr>
+        <w:t>Dataset</w:t>
+      </w:r>
+    </w:p>
+    <w:p>
+      <w:pPr>
+        <w:spacing w:after="0" w:line="240" w:lineRule="auto"/>
+        <w:rPr>
+          <w:rFonts w:eastAsia="Times New Roman" w:cs="Times New Roman"/>
+        </w:rPr>
+      </w:pPr>
     </w:p>
     <w:p>
       <w:pPr>
@@ -10296,7 +11521,7 @@
         </w:rPr>
         <w:t xml:space="preserve">. Available at: </w:t>
       </w:r>
-      <w:hyperlink r:id="rId39" w:history="1">
+      <w:hyperlink r:id="rId42" w:history="1">
         <w:r>
           <w:rPr>
             <w:rStyle w:val="Hyperlink"/>
@@ -10388,7 +11613,7 @@
         </w:rPr>
         <w:t xml:space="preserve">26 September. Available at </w:t>
       </w:r>
-      <w:hyperlink r:id="rId40" w:history="1">
+      <w:hyperlink r:id="rId43" w:history="1">
         <w:r>
           <w:rPr>
             <w:rStyle w:val="Hyperlink"/>
@@ -10504,7 +11729,7 @@
         </w:rPr>
         <w:t xml:space="preserve">Available at: </w:t>
       </w:r>
-      <w:hyperlink r:id="rId41" w:history="1">
+      <w:hyperlink r:id="rId44" w:history="1">
         <w:r>
           <w:rPr>
             <w:rStyle w:val="Hyperlink"/>
@@ -11084,7 +12309,6 @@
     <w:sectPr>
       <w:pgSz w:w="11907" w:h="16839" w:code="9"/>
       <w:pgMar w:top="1440" w:right="1080" w:bottom="1440" w:left="1080" w:header="720" w:footer="648" w:gutter="0"/>
-      <w:pgNumType w:start="0"/>
       <w:cols w:space="720"/>
       <w:titlePg/>
       <w:docGrid w:linePitch="360"/>
@@ -11143,6 +12367,69 @@
 </w:ftr>
 </file>
 
+<file path=word/footer2.xml><?xml version="1.0" encoding="utf-8"?>
+<w:ftr xmlns:wpc="http://schemas.microsoft.com/office/word/2010/wordprocessingCanvas" xmlns:cx="http://schemas.microsoft.com/office/drawing/2014/chartex" xmlns:cx1="http://schemas.microsoft.com/office/drawing/2015/9/8/chartex" xmlns:cx2="http://schemas.microsoft.com/office/drawing/2015/10/21/chartex" xmlns:cx3="http://schemas.microsoft.com/office/drawing/2016/5/9/chartex" xmlns:cx4="http://schemas.microsoft.com/office/drawing/2016/5/10/chartex" xmlns:cx5="http://schemas.microsoft.com/office/drawing/2016/5/11/chartex" xmlns:cx6="http://schemas.microsoft.com/office/drawing/2016/5/12/chartex" xmlns:cx7="http://schemas.microsoft.com/office/drawing/2016/5/13/chartex" xmlns:cx8="http://schemas.microsoft.com/office/drawing/2016/5/14/chartex" xmlns:mc="http://schemas.openxmlformats.org/markup-compatibility/2006" xmlns:aink="http://schemas.microsoft.com/office/drawing/2016/ink" xmlns:am3d="http://schemas.microsoft.com/office/drawing/2017/model3d" xmlns:o="urn:schemas-microsoft-com:office:office" xmlns:r="http://schemas.openxmlformats.org/officeDocument/2006/relationships" xmlns:m="http://schemas.openxmlformats.org/officeDocument/2006/math" xmlns:v="urn:schemas-microsoft-com:vml" xmlns:wp14="http://schemas.microsoft.com/office/word/2010/wordprocessingDrawing" xmlns:wp="http://schemas.openxmlformats.org/drawingml/2006/wordprocessingDrawing" xmlns:w10="urn:schemas-microsoft-com:office:word" xmlns:w="http://schemas.openxmlformats.org/wordprocessingml/2006/main" xmlns:w14="http://schemas.microsoft.com/office/word/2010/wordml" xmlns:w15="http://schemas.microsoft.com/office/word/2012/wordml" xmlns:w16cid="http://schemas.microsoft.com/office/word/2016/wordml/cid" xmlns:w16se="http://schemas.microsoft.com/office/word/2015/wordml/symex" xmlns:wpg="http://schemas.microsoft.com/office/word/2010/wordprocessingGroup" xmlns:wpi="http://schemas.microsoft.com/office/word/2010/wordprocessingInk" xmlns:wne="http://schemas.microsoft.com/office/word/2006/wordml" xmlns:wps="http://schemas.microsoft.com/office/word/2010/wordprocessingShape" mc:Ignorable="w14 w15 w16se w16cid wp14">
+  <w:sdt>
+    <w:sdtPr>
+      <w:rPr>
+        <w:rStyle w:val="PageNumber"/>
+      </w:rPr>
+      <w:id w:val="546804423"/>
+      <w:docPartObj>
+        <w:docPartGallery w:val="Page Numbers (Bottom of Page)"/>
+        <w:docPartUnique/>
+      </w:docPartObj>
+    </w:sdtPr>
+    <w:sdtContent>
+      <w:p>
+        <w:pPr>
+          <w:pStyle w:val="FooterStyle"/>
+          <w:framePr w:wrap="none" w:vAnchor="text" w:hAnchor="margin" w:xAlign="center" w:y="1"/>
+          <w:rPr>
+            <w:rStyle w:val="PageNumber"/>
+          </w:rPr>
+        </w:pPr>
+        <w:r>
+          <w:rPr>
+            <w:rStyle w:val="PageNumber"/>
+          </w:rPr>
+          <w:fldChar w:fldCharType="begin"/>
+        </w:r>
+        <w:r>
+          <w:rPr>
+            <w:rStyle w:val="PageNumber"/>
+          </w:rPr>
+          <w:instrText xml:space="preserve"> PAGE </w:instrText>
+        </w:r>
+        <w:r>
+          <w:rPr>
+            <w:rStyle w:val="PageNumber"/>
+          </w:rPr>
+          <w:fldChar w:fldCharType="separate"/>
+        </w:r>
+        <w:r>
+          <w:rPr>
+            <w:rStyle w:val="PageNumber"/>
+          </w:rPr>
+          <w:t>0</w:t>
+        </w:r>
+        <w:r>
+          <w:rPr>
+            <w:rStyle w:val="PageNumber"/>
+          </w:rPr>
+          <w:fldChar w:fldCharType="end"/>
+        </w:r>
+      </w:p>
+    </w:sdtContent>
+  </w:sdt>
+  <w:p>
+    <w:pPr>
+      <w:pStyle w:val="Footer"/>
+    </w:pPr>
+  </w:p>
+</w:ftr>
+</file>
+
 <file path=word/footnotes.xml><?xml version="1.0" encoding="utf-8"?>
 <w:footnotes xmlns:wpc="http://schemas.microsoft.com/office/word/2010/wordprocessingCanvas" xmlns:cx="http://schemas.microsoft.com/office/drawing/2014/chartex" xmlns:cx1="http://schemas.microsoft.com/office/drawing/2015/9/8/chartex" xmlns:cx2="http://schemas.microsoft.com/office/drawing/2015/10/21/chartex" xmlns:cx3="http://schemas.microsoft.com/office/drawing/2016/5/9/chartex" xmlns:cx4="http://schemas.microsoft.com/office/drawing/2016/5/10/chartex" xmlns:cx5="http://schemas.microsoft.com/office/drawing/2016/5/11/chartex" xmlns:cx6="http://schemas.microsoft.com/office/drawing/2016/5/12/chartex" xmlns:cx7="http://schemas.microsoft.com/office/drawing/2016/5/13/chartex" xmlns:cx8="http://schemas.microsoft.com/office/drawing/2016/5/14/chartex" xmlns:mc="http://schemas.openxmlformats.org/markup-compatibility/2006" xmlns:aink="http://schemas.microsoft.com/office/drawing/2016/ink" xmlns:am3d="http://schemas.microsoft.com/office/drawing/2017/model3d" xmlns:o="urn:schemas-microsoft-com:office:office" xmlns:r="http://schemas.openxmlformats.org/officeDocument/2006/relationships" xmlns:m="http://schemas.openxmlformats.org/officeDocument/2006/math" xmlns:v="urn:schemas-microsoft-com:vml" xmlns:wp14="http://schemas.microsoft.com/office/word/2010/wordprocessingDrawing" xmlns:wp="http://schemas.openxmlformats.org/drawingml/2006/wordprocessingDrawing" xmlns:w10="urn:schemas-microsoft-com:office:word" xmlns:w="http://schemas.openxmlformats.org/wordprocessingml/2006/main" xmlns:w14="http://schemas.microsoft.com/office/word/2010/wordml" xmlns:w15="http://schemas.microsoft.com/office/word/2012/wordml" xmlns:w16cid="http://schemas.microsoft.com/office/word/2016/wordml/cid" xmlns:w16se="http://schemas.microsoft.com/office/word/2015/wordml/symex" xmlns:wpg="http://schemas.microsoft.com/office/word/2010/wordprocessingGroup" xmlns:wpi="http://schemas.microsoft.com/office/word/2010/wordprocessingInk" xmlns:wne="http://schemas.microsoft.com/office/word/2006/wordml" xmlns:wps="http://schemas.microsoft.com/office/word/2010/wordprocessingShape" mc:Ignorable="w14 w15 w16se w16cid wp14">
   <w:footnote w:type="separator" w:id="-1">
@@ -11263,16 +12550,16 @@
     </w:lvl>
   </w:abstractNum>
   <w:abstractNum w:abstractNumId="1" w15:restartNumberingAfterBreak="0">
-    <w:nsid w:val="3CB23780"/>
+    <w:nsid w:val="21156356"/>
     <w:multiLevelType w:val="hybridMultilevel"/>
-    <w:tmpl w:val="AB847C9A"/>
+    <w:tmpl w:val="2CE22F02"/>
     <w:lvl w:ilvl="0" w:tplc="04090001">
       <w:start w:val="1"/>
       <w:numFmt w:val="bullet"/>
       <w:lvlText w:val=""/>
       <w:lvlJc w:val="left"/>
       <w:pPr>
-        <w:ind w:left="720" w:hanging="360"/>
+        <w:ind w:left="979" w:hanging="360"/>
       </w:pPr>
       <w:rPr>
         <w:rFonts w:ascii="Symbol" w:hAnsi="Symbol" w:hint="default"/>
@@ -11284,7 +12571,7 @@
       <w:lvlText w:val="o"/>
       <w:lvlJc w:val="left"/>
       <w:pPr>
-        <w:ind w:left="1440" w:hanging="360"/>
+        <w:ind w:left="1699" w:hanging="360"/>
       </w:pPr>
       <w:rPr>
         <w:rFonts w:ascii="Courier New" w:hAnsi="Courier New" w:cs="Courier New" w:hint="default"/>
@@ -11296,7 +12583,7 @@
       <w:lvlText w:val=""/>
       <w:lvlJc w:val="left"/>
       <w:pPr>
-        <w:ind w:left="2160" w:hanging="360"/>
+        <w:ind w:left="2419" w:hanging="360"/>
       </w:pPr>
       <w:rPr>
         <w:rFonts w:ascii="Wingdings" w:hAnsi="Wingdings" w:hint="default"/>
@@ -11308,7 +12595,7 @@
       <w:lvlText w:val=""/>
       <w:lvlJc w:val="left"/>
       <w:pPr>
-        <w:ind w:left="2880" w:hanging="360"/>
+        <w:ind w:left="3139" w:hanging="360"/>
       </w:pPr>
       <w:rPr>
         <w:rFonts w:ascii="Symbol" w:hAnsi="Symbol" w:hint="default"/>
@@ -11320,7 +12607,7 @@
       <w:lvlText w:val="o"/>
       <w:lvlJc w:val="left"/>
       <w:pPr>
-        <w:ind w:left="3600" w:hanging="360"/>
+        <w:ind w:left="3859" w:hanging="360"/>
       </w:pPr>
       <w:rPr>
         <w:rFonts w:ascii="Courier New" w:hAnsi="Courier New" w:cs="Courier New" w:hint="default"/>
@@ -11332,7 +12619,7 @@
       <w:lvlText w:val=""/>
       <w:lvlJc w:val="left"/>
       <w:pPr>
-        <w:ind w:left="4320" w:hanging="360"/>
+        <w:ind w:left="4579" w:hanging="360"/>
       </w:pPr>
       <w:rPr>
         <w:rFonts w:ascii="Wingdings" w:hAnsi="Wingdings" w:hint="default"/>
@@ -11344,7 +12631,7 @@
       <w:lvlText w:val=""/>
       <w:lvlJc w:val="left"/>
       <w:pPr>
-        <w:ind w:left="5040" w:hanging="360"/>
+        <w:ind w:left="5299" w:hanging="360"/>
       </w:pPr>
       <w:rPr>
         <w:rFonts w:ascii="Symbol" w:hAnsi="Symbol" w:hint="default"/>
@@ -11356,7 +12643,7 @@
       <w:lvlText w:val="o"/>
       <w:lvlJc w:val="left"/>
       <w:pPr>
-        <w:ind w:left="5760" w:hanging="360"/>
+        <w:ind w:left="6019" w:hanging="360"/>
       </w:pPr>
       <w:rPr>
         <w:rFonts w:ascii="Courier New" w:hAnsi="Courier New" w:cs="Courier New" w:hint="default"/>
@@ -11368,7 +12655,7 @@
       <w:lvlText w:val=""/>
       <w:lvlJc w:val="left"/>
       <w:pPr>
-        <w:ind w:left="6480" w:hanging="360"/>
+        <w:ind w:left="6739" w:hanging="360"/>
       </w:pPr>
       <w:rPr>
         <w:rFonts w:ascii="Wingdings" w:hAnsi="Wingdings" w:hint="default"/>
@@ -11376,9 +12663,9 @@
     </w:lvl>
   </w:abstractNum>
   <w:abstractNum w:abstractNumId="2" w15:restartNumberingAfterBreak="0">
-    <w:nsid w:val="3EE81C41"/>
+    <w:nsid w:val="3CB23780"/>
     <w:multiLevelType w:val="hybridMultilevel"/>
-    <w:tmpl w:val="2C9478DA"/>
+    <w:tmpl w:val="AB847C9A"/>
     <w:lvl w:ilvl="0" w:tplc="04090001">
       <w:start w:val="1"/>
       <w:numFmt w:val="bullet"/>
@@ -11489,6 +12776,119 @@
     </w:lvl>
   </w:abstractNum>
   <w:abstractNum w:abstractNumId="3" w15:restartNumberingAfterBreak="0">
+    <w:nsid w:val="3EE81C41"/>
+    <w:multiLevelType w:val="hybridMultilevel"/>
+    <w:tmpl w:val="2C9478DA"/>
+    <w:lvl w:ilvl="0" w:tplc="04090001">
+      <w:start w:val="1"/>
+      <w:numFmt w:val="bullet"/>
+      <w:lvlText w:val=""/>
+      <w:lvlJc w:val="left"/>
+      <w:pPr>
+        <w:ind w:left="720" w:hanging="360"/>
+      </w:pPr>
+      <w:rPr>
+        <w:rFonts w:ascii="Symbol" w:hAnsi="Symbol" w:hint="default"/>
+      </w:rPr>
+    </w:lvl>
+    <w:lvl w:ilvl="1" w:tplc="04090003" w:tentative="1">
+      <w:start w:val="1"/>
+      <w:numFmt w:val="bullet"/>
+      <w:lvlText w:val="o"/>
+      <w:lvlJc w:val="left"/>
+      <w:pPr>
+        <w:ind w:left="1440" w:hanging="360"/>
+      </w:pPr>
+      <w:rPr>
+        <w:rFonts w:ascii="Courier New" w:hAnsi="Courier New" w:cs="Courier New" w:hint="default"/>
+      </w:rPr>
+    </w:lvl>
+    <w:lvl w:ilvl="2" w:tplc="04090005" w:tentative="1">
+      <w:start w:val="1"/>
+      <w:numFmt w:val="bullet"/>
+      <w:lvlText w:val=""/>
+      <w:lvlJc w:val="left"/>
+      <w:pPr>
+        <w:ind w:left="2160" w:hanging="360"/>
+      </w:pPr>
+      <w:rPr>
+        <w:rFonts w:ascii="Wingdings" w:hAnsi="Wingdings" w:hint="default"/>
+      </w:rPr>
+    </w:lvl>
+    <w:lvl w:ilvl="3" w:tplc="04090001" w:tentative="1">
+      <w:start w:val="1"/>
+      <w:numFmt w:val="bullet"/>
+      <w:lvlText w:val=""/>
+      <w:lvlJc w:val="left"/>
+      <w:pPr>
+        <w:ind w:left="2880" w:hanging="360"/>
+      </w:pPr>
+      <w:rPr>
+        <w:rFonts w:ascii="Symbol" w:hAnsi="Symbol" w:hint="default"/>
+      </w:rPr>
+    </w:lvl>
+    <w:lvl w:ilvl="4" w:tplc="04090003" w:tentative="1">
+      <w:start w:val="1"/>
+      <w:numFmt w:val="bullet"/>
+      <w:lvlText w:val="o"/>
+      <w:lvlJc w:val="left"/>
+      <w:pPr>
+        <w:ind w:left="3600" w:hanging="360"/>
+      </w:pPr>
+      <w:rPr>
+        <w:rFonts w:ascii="Courier New" w:hAnsi="Courier New" w:cs="Courier New" w:hint="default"/>
+      </w:rPr>
+    </w:lvl>
+    <w:lvl w:ilvl="5" w:tplc="04090005" w:tentative="1">
+      <w:start w:val="1"/>
+      <w:numFmt w:val="bullet"/>
+      <w:lvlText w:val=""/>
+      <w:lvlJc w:val="left"/>
+      <w:pPr>
+        <w:ind w:left="4320" w:hanging="360"/>
+      </w:pPr>
+      <w:rPr>
+        <w:rFonts w:ascii="Wingdings" w:hAnsi="Wingdings" w:hint="default"/>
+      </w:rPr>
+    </w:lvl>
+    <w:lvl w:ilvl="6" w:tplc="04090001" w:tentative="1">
+      <w:start w:val="1"/>
+      <w:numFmt w:val="bullet"/>
+      <w:lvlText w:val=""/>
+      <w:lvlJc w:val="left"/>
+      <w:pPr>
+        <w:ind w:left="5040" w:hanging="360"/>
+      </w:pPr>
+      <w:rPr>
+        <w:rFonts w:ascii="Symbol" w:hAnsi="Symbol" w:hint="default"/>
+      </w:rPr>
+    </w:lvl>
+    <w:lvl w:ilvl="7" w:tplc="04090003" w:tentative="1">
+      <w:start w:val="1"/>
+      <w:numFmt w:val="bullet"/>
+      <w:lvlText w:val="o"/>
+      <w:lvlJc w:val="left"/>
+      <w:pPr>
+        <w:ind w:left="5760" w:hanging="360"/>
+      </w:pPr>
+      <w:rPr>
+        <w:rFonts w:ascii="Courier New" w:hAnsi="Courier New" w:cs="Courier New" w:hint="default"/>
+      </w:rPr>
+    </w:lvl>
+    <w:lvl w:ilvl="8" w:tplc="04090005" w:tentative="1">
+      <w:start w:val="1"/>
+      <w:numFmt w:val="bullet"/>
+      <w:lvlText w:val=""/>
+      <w:lvlJc w:val="left"/>
+      <w:pPr>
+        <w:ind w:left="6480" w:hanging="360"/>
+      </w:pPr>
+      <w:rPr>
+        <w:rFonts w:ascii="Wingdings" w:hAnsi="Wingdings" w:hint="default"/>
+      </w:rPr>
+    </w:lvl>
+  </w:abstractNum>
+  <w:abstractNum w:abstractNumId="4" w15:restartNumberingAfterBreak="0">
     <w:nsid w:val="4520315D"/>
     <w:multiLevelType w:val="multilevel"/>
     <w:tmpl w:val="88B05E28"/>
@@ -11576,7 +12976,7 @@
       </w:pPr>
     </w:lvl>
   </w:abstractNum>
-  <w:abstractNum w:abstractNumId="4" w15:restartNumberingAfterBreak="0">
+  <w:abstractNum w:abstractNumId="5" w15:restartNumberingAfterBreak="0">
     <w:nsid w:val="48912646"/>
     <w:multiLevelType w:val="hybridMultilevel"/>
     <w:tmpl w:val="96E6740E"/>
@@ -11662,7 +13062,7 @@
       </w:pPr>
     </w:lvl>
   </w:abstractNum>
-  <w:abstractNum w:abstractNumId="5" w15:restartNumberingAfterBreak="0">
+  <w:abstractNum w:abstractNumId="6" w15:restartNumberingAfterBreak="0">
     <w:nsid w:val="4B3D174B"/>
     <w:multiLevelType w:val="hybridMultilevel"/>
     <w:tmpl w:val="31B673CE"/>
@@ -11780,7 +13180,7 @@
       </w:rPr>
     </w:lvl>
   </w:abstractNum>
-  <w:abstractNum w:abstractNumId="6" w15:restartNumberingAfterBreak="0">
+  <w:abstractNum w:abstractNumId="7" w15:restartNumberingAfterBreak="0">
     <w:nsid w:val="74D61112"/>
     <w:multiLevelType w:val="hybridMultilevel"/>
     <w:tmpl w:val="FFB21F10"/>
@@ -11894,13 +13294,13 @@
     </w:lvl>
   </w:abstractNum>
   <w:num w:numId="1">
-    <w:abstractNumId w:val="5"/>
+    <w:abstractNumId w:val="6"/>
   </w:num>
   <w:num w:numId="2">
-    <w:abstractNumId w:val="3"/>
+    <w:abstractNumId w:val="4"/>
   </w:num>
   <w:num w:numId="3">
-    <w:abstractNumId w:val="3"/>
+    <w:abstractNumId w:val="4"/>
     <w:lvlOverride w:ilvl="0">
       <w:startOverride w:val="1"/>
     </w:lvlOverride>
@@ -11930,19 +13330,22 @@
     </w:lvlOverride>
   </w:num>
   <w:num w:numId="4">
-    <w:abstractNumId w:val="1"/>
+    <w:abstractNumId w:val="2"/>
   </w:num>
   <w:num w:numId="5">
-    <w:abstractNumId w:val="6"/>
+    <w:abstractNumId w:val="7"/>
   </w:num>
   <w:num w:numId="6">
-    <w:abstractNumId w:val="2"/>
+    <w:abstractNumId w:val="3"/>
   </w:num>
   <w:num w:numId="7">
     <w:abstractNumId w:val="0"/>
   </w:num>
   <w:num w:numId="8">
-    <w:abstractNumId w:val="4"/>
+    <w:abstractNumId w:val="5"/>
+  </w:num>
+  <w:num w:numId="9">
+    <w:abstractNumId w:val="1"/>
   </w:num>
 </w:numbering>
 </file>
@@ -13365,6 +14768,14 @@
       <w:shd w:val="clear" w:color="auto" w:fill="E1DFDD"/>
     </w:rPr>
   </w:style>
+  <w:style w:type="character" w:styleId="PageNumber">
+    <w:name w:val="page number"/>
+    <w:basedOn w:val="DefaultParagraphFont"/>
+    <w:uiPriority w:val="99"/>
+    <w:semiHidden/>
+    <w:unhideWhenUsed/>
+    <w:rsid w:val="001C0EA9"/>
+  </w:style>
 </w:styles>
 </file>
 
@@ -13687,7 +15098,7 @@
 </file>
 
 <file path=customXml/itemProps2.xml><?xml version="1.0" encoding="utf-8"?>
-<ds:datastoreItem xmlns:ds="http://schemas.openxmlformats.org/officeDocument/2006/customXml" ds:itemID="{24916569-AD87-B14F-B9A4-D026B30BB55A}">
+<ds:datastoreItem xmlns:ds="http://schemas.openxmlformats.org/officeDocument/2006/customXml" ds:itemID="{B8AA4A5C-D9C8-4C4E-A7EA-ADDB668CC468}">
   <ds:schemaRefs>
     <ds:schemaRef ds:uri="http://schemas.openxmlformats.org/officeDocument/2006/bibliography"/>
   </ds:schemaRefs>

</xml_diff>